<commit_message>
Blazor Application Blazor Web App -> Front Console app -> program.cs Blazor workflow (internal) ->Program.cs -> App.razor -> Routes.razor -> MainLayout.razor Inventory Management System -> Workflow -> Architecture (Clean Arquitecture - Onion) General Clean Arquitecture View inventories Use Case Development the use case -> Open Visual Studio ->Create class library Project Group the use case by Concept -> IMS.UseCases -> Add new folder -> Inventories -> new class -> ViewInventoriesByNameUseCase
</commit_message>
<xml_diff>
--- a/Blazor_Net8.docx
+++ b/Blazor_Net8.docx
@@ -10,6 +10,7 @@
           <w:u w:val="single"/>
         </w:rPr>
       </w:pPr>
+      <w:proofErr w:type="spellStart"/>
       <w:r>
         <w:rPr>
           <w:b/>
@@ -24,15 +25,52 @@
           <w:bCs/>
           <w:u w:val="single"/>
         </w:rPr>
-        <w:t xml:space="preserve">or </w:t>
-      </w:r>
+        <w:t>or</w:t>
+      </w:r>
+      <w:proofErr w:type="spellEnd"/>
       <w:r>
         <w:rPr>
           <w:b/>
           <w:bCs/>
           <w:u w:val="single"/>
         </w:rPr>
-        <w:t>Inventory Management System in .NET 8</w:t>
+        <w:t xml:space="preserve"> </w:t>
+      </w:r>
+      <w:proofErr w:type="spellStart"/>
+      <w:r>
+        <w:rPr>
+          <w:b/>
+          <w:bCs/>
+          <w:u w:val="single"/>
+        </w:rPr>
+        <w:t>Inventory</w:t>
+      </w:r>
+      <w:proofErr w:type="spellEnd"/>
+      <w:r>
+        <w:rPr>
+          <w:b/>
+          <w:bCs/>
+          <w:u w:val="single"/>
+        </w:rPr>
+        <w:t xml:space="preserve"> Management </w:t>
+      </w:r>
+      <w:proofErr w:type="spellStart"/>
+      <w:r>
+        <w:rPr>
+          <w:b/>
+          <w:bCs/>
+          <w:u w:val="single"/>
+        </w:rPr>
+        <w:t>System</w:t>
+      </w:r>
+      <w:proofErr w:type="spellEnd"/>
+      <w:r>
+        <w:rPr>
+          <w:b/>
+          <w:bCs/>
+          <w:u w:val="single"/>
+        </w:rPr>
+        <w:t xml:space="preserve"> in .NET 8</w:t>
       </w:r>
     </w:p>
     <w:p>
@@ -43,13 +81,18 @@
           <w:numId w:val="2"/>
         </w:numPr>
       </w:pPr>
+      <w:proofErr w:type="spellStart"/>
       <w:r>
         <w:t>Architecture</w:t>
       </w:r>
+      <w:proofErr w:type="spellEnd"/>
       <w:r>
         <w:br/>
       </w:r>
       <w:r>
+        <w:rPr>
+          <w:noProof/>
+        </w:rPr>
         <w:drawing>
           <wp:inline distT="0" distB="0" distL="0" distR="0" wp14:anchorId="2753BE0E" wp14:editId="554FDE0F">
             <wp:extent cx="3545119" cy="2200275"/>
@@ -95,9 +138,11 @@
           <w:numId w:val="2"/>
         </w:numPr>
       </w:pPr>
+      <w:proofErr w:type="spellStart"/>
       <w:r>
         <w:t>Comparision</w:t>
       </w:r>
+      <w:proofErr w:type="spellEnd"/>
     </w:p>
     <w:p>
       <w:pPr>
@@ -107,16 +152,45 @@
           <w:numId w:val="2"/>
         </w:numPr>
       </w:pPr>
-      <w:r>
-        <w:t>Traditional Web App Work</w:t>
-      </w:r>
-      <w:r>
-        <w:t xml:space="preserve"> (stateless application)</w:t>
+      <w:proofErr w:type="spellStart"/>
+      <w:r>
+        <w:t>Traditional</w:t>
+      </w:r>
+      <w:proofErr w:type="spellEnd"/>
+      <w:r>
+        <w:t xml:space="preserve"> Web App </w:t>
+      </w:r>
+      <w:proofErr w:type="spellStart"/>
+      <w:r>
+        <w:t>Work</w:t>
+      </w:r>
+      <w:proofErr w:type="spellEnd"/>
+      <w:r>
+        <w:t xml:space="preserve"> (</w:t>
+      </w:r>
+      <w:proofErr w:type="spellStart"/>
+      <w:r>
+        <w:t>stateless</w:t>
+      </w:r>
+      <w:proofErr w:type="spellEnd"/>
+      <w:r>
+        <w:t xml:space="preserve"> </w:t>
+      </w:r>
+      <w:proofErr w:type="spellStart"/>
+      <w:r>
+        <w:t>application</w:t>
+      </w:r>
+      <w:proofErr w:type="spellEnd"/>
+      <w:r>
+        <w:t>)</w:t>
       </w:r>
       <w:r>
         <w:br/>
       </w:r>
       <w:r>
+        <w:rPr>
+          <w:noProof/>
+        </w:rPr>
         <w:drawing>
           <wp:inline distT="0" distB="0" distL="0" distR="0" wp14:anchorId="187C9D5F" wp14:editId="641964A9">
             <wp:extent cx="5400040" cy="1960245"/>
@@ -162,13 +236,45 @@
           <w:numId w:val="2"/>
         </w:numPr>
       </w:pPr>
-      <w:r>
-        <w:t>Interactivity with Javascript (traditional)</w:t>
+      <w:proofErr w:type="spellStart"/>
+      <w:r>
+        <w:t>Interactivity</w:t>
+      </w:r>
+      <w:proofErr w:type="spellEnd"/>
+      <w:r>
+        <w:t xml:space="preserve"> </w:t>
+      </w:r>
+      <w:proofErr w:type="spellStart"/>
+      <w:r>
+        <w:t>with</w:t>
+      </w:r>
+      <w:proofErr w:type="spellEnd"/>
+      <w:r>
+        <w:t xml:space="preserve"> </w:t>
+      </w:r>
+      <w:proofErr w:type="spellStart"/>
+      <w:r>
+        <w:t>Javascript</w:t>
+      </w:r>
+      <w:proofErr w:type="spellEnd"/>
+      <w:r>
+        <w:t xml:space="preserve"> (</w:t>
+      </w:r>
+      <w:proofErr w:type="spellStart"/>
+      <w:r>
+        <w:t>traditional</w:t>
+      </w:r>
+      <w:proofErr w:type="spellEnd"/>
+      <w:r>
+        <w:t>)</w:t>
       </w:r>
       <w:r>
         <w:br/>
       </w:r>
       <w:r>
+        <w:rPr>
+          <w:noProof/>
+        </w:rPr>
         <w:drawing>
           <wp:inline distT="0" distB="0" distL="0" distR="0" wp14:anchorId="7432A1AD" wp14:editId="0F66E9D0">
             <wp:extent cx="5400040" cy="1905000"/>
@@ -214,14 +320,43 @@
           <w:numId w:val="2"/>
         </w:numPr>
       </w:pPr>
+      <w:proofErr w:type="spellStart"/>
       <w:r>
         <w:lastRenderedPageBreak/>
-        <w:t>Interactivity with SignalR channel</w:t>
-      </w:r>
+        <w:t>Interactivity</w:t>
+      </w:r>
+      <w:proofErr w:type="spellEnd"/>
+      <w:r>
+        <w:t xml:space="preserve"> </w:t>
+      </w:r>
+      <w:proofErr w:type="spellStart"/>
+      <w:r>
+        <w:t>with</w:t>
+      </w:r>
+      <w:proofErr w:type="spellEnd"/>
+      <w:r>
+        <w:t xml:space="preserve"> </w:t>
+      </w:r>
+      <w:proofErr w:type="spellStart"/>
+      <w:r>
+        <w:t>SignalR</w:t>
+      </w:r>
+      <w:proofErr w:type="spellEnd"/>
+      <w:r>
+        <w:t xml:space="preserve"> </w:t>
+      </w:r>
+      <w:proofErr w:type="spellStart"/>
+      <w:r>
+        <w:t>channel</w:t>
+      </w:r>
+      <w:proofErr w:type="spellEnd"/>
       <w:r>
         <w:br/>
       </w:r>
       <w:r>
+        <w:rPr>
+          <w:noProof/>
+        </w:rPr>
         <w:drawing>
           <wp:inline distT="0" distB="0" distL="0" distR="0" wp14:anchorId="556E24D7" wp14:editId="483AF44B">
             <wp:extent cx="5400040" cy="2315210"/>
@@ -267,13 +402,34 @@
           <w:numId w:val="2"/>
         </w:numPr>
       </w:pPr>
-      <w:r>
-        <w:t>Interactivity with WebAssembly</w:t>
-      </w:r>
+      <w:proofErr w:type="spellStart"/>
+      <w:r>
+        <w:t>Interactivity</w:t>
+      </w:r>
+      <w:proofErr w:type="spellEnd"/>
+      <w:r>
+        <w:t xml:space="preserve"> </w:t>
+      </w:r>
+      <w:proofErr w:type="spellStart"/>
+      <w:r>
+        <w:t>with</w:t>
+      </w:r>
+      <w:proofErr w:type="spellEnd"/>
+      <w:r>
+        <w:t xml:space="preserve"> </w:t>
+      </w:r>
+      <w:proofErr w:type="spellStart"/>
+      <w:r>
+        <w:t>WebAssembly</w:t>
+      </w:r>
+      <w:proofErr w:type="spellEnd"/>
       <w:r>
         <w:br/>
       </w:r>
       <w:r>
+        <w:rPr>
+          <w:noProof/>
+        </w:rPr>
         <w:drawing>
           <wp:inline distT="0" distB="0" distL="0" distR="0" wp14:anchorId="367EB2A2" wp14:editId="058885AF">
             <wp:extent cx="5400040" cy="2201545"/>
@@ -319,9 +475,19 @@
           <w:numId w:val="2"/>
         </w:numPr>
       </w:pPr>
-      <w:r>
-        <w:t>Blazor Application</w:t>
-      </w:r>
+      <w:proofErr w:type="spellStart"/>
+      <w:r>
+        <w:t>Blazor</w:t>
+      </w:r>
+      <w:proofErr w:type="spellEnd"/>
+      <w:r>
+        <w:t xml:space="preserve"> </w:t>
+      </w:r>
+      <w:proofErr w:type="spellStart"/>
+      <w:r>
+        <w:t>Application</w:t>
+      </w:r>
+      <w:proofErr w:type="spellEnd"/>
     </w:p>
     <w:p>
       <w:pPr>
@@ -331,8 +497,1316 @@
           <w:numId w:val="2"/>
         </w:numPr>
       </w:pPr>
-      <w:r>
-        <w:t>Blazor Web App</w:t>
+      <w:proofErr w:type="spellStart"/>
+      <w:r>
+        <w:t>Blazor</w:t>
+      </w:r>
+      <w:proofErr w:type="spellEnd"/>
+      <w:r>
+        <w:t xml:space="preserve"> Web App</w:t>
+      </w:r>
+    </w:p>
+    <w:p>
+      <w:pPr>
+        <w:pStyle w:val="Prrafodelista"/>
+        <w:numPr>
+          <w:ilvl w:val="2"/>
+          <w:numId w:val="2"/>
+        </w:numPr>
+      </w:pPr>
+      <w:r>
+        <w:t>Front</w:t>
+      </w:r>
+      <w:r>
+        <w:br/>
+      </w:r>
+      <w:r>
+        <w:drawing>
+          <wp:inline distT="0" distB="0" distL="0" distR="0" wp14:anchorId="5DDAE075" wp14:editId="2FE651A4">
+            <wp:extent cx="4390390" cy="2942759"/>
+            <wp:effectExtent l="0" t="0" r="0" b="0"/>
+            <wp:docPr id="62597263" name="Imagen 1" descr="Interfaz de usuario gráfica, Aplicación, Word&#10;&#10;El contenido generado por IA puede ser incorrecto."/>
+            <wp:cNvGraphicFramePr>
+              <a:graphicFrameLocks xmlns:a="http://schemas.openxmlformats.org/drawingml/2006/main" noChangeAspect="1"/>
+            </wp:cNvGraphicFramePr>
+            <a:graphic xmlns:a="http://schemas.openxmlformats.org/drawingml/2006/main">
+              <a:graphicData uri="http://schemas.openxmlformats.org/drawingml/2006/picture">
+                <pic:pic xmlns:pic="http://schemas.openxmlformats.org/drawingml/2006/picture">
+                  <pic:nvPicPr>
+                    <pic:cNvPr id="62597263" name="Imagen 1" descr="Interfaz de usuario gráfica, Aplicación, Word&#10;&#10;El contenido generado por IA puede ser incorrecto."/>
+                    <pic:cNvPicPr/>
+                  </pic:nvPicPr>
+                  <pic:blipFill>
+                    <a:blip r:embed="rId10"/>
+                    <a:stretch>
+                      <a:fillRect/>
+                    </a:stretch>
+                  </pic:blipFill>
+                  <pic:spPr>
+                    <a:xfrm>
+                      <a:off x="0" y="0"/>
+                      <a:ext cx="4397203" cy="2947325"/>
+                    </a:xfrm>
+                    <a:prstGeom prst="rect">
+                      <a:avLst/>
+                    </a:prstGeom>
+                  </pic:spPr>
+                </pic:pic>
+              </a:graphicData>
+            </a:graphic>
+          </wp:inline>
+        </w:drawing>
+      </w:r>
+    </w:p>
+    <w:p>
+      <w:pPr>
+        <w:pStyle w:val="Prrafodelista"/>
+        <w:numPr>
+          <w:ilvl w:val="2"/>
+          <w:numId w:val="2"/>
+        </w:numPr>
+      </w:pPr>
+      <w:proofErr w:type="spellStart"/>
+      <w:r>
+        <w:lastRenderedPageBreak/>
+        <w:t>Cmd</w:t>
+      </w:r>
+      <w:proofErr w:type="spellEnd"/>
+      <w:r>
+        <w:br/>
+      </w:r>
+      <w:r>
+        <w:drawing>
+          <wp:inline distT="0" distB="0" distL="0" distR="0" wp14:anchorId="30EC0215" wp14:editId="20C6A847">
+            <wp:extent cx="4799965" cy="1355776"/>
+            <wp:effectExtent l="0" t="0" r="635" b="0"/>
+            <wp:docPr id="553166519" name="Imagen 1" descr="Texto&#10;&#10;El contenido generado por IA puede ser incorrecto."/>
+            <wp:cNvGraphicFramePr>
+              <a:graphicFrameLocks xmlns:a="http://schemas.openxmlformats.org/drawingml/2006/main" noChangeAspect="1"/>
+            </wp:cNvGraphicFramePr>
+            <a:graphic xmlns:a="http://schemas.openxmlformats.org/drawingml/2006/main">
+              <a:graphicData uri="http://schemas.openxmlformats.org/drawingml/2006/picture">
+                <pic:pic xmlns:pic="http://schemas.openxmlformats.org/drawingml/2006/picture">
+                  <pic:nvPicPr>
+                    <pic:cNvPr id="553166519" name="Imagen 1" descr="Texto&#10;&#10;El contenido generado por IA puede ser incorrecto."/>
+                    <pic:cNvPicPr/>
+                  </pic:nvPicPr>
+                  <pic:blipFill>
+                    <a:blip r:embed="rId11"/>
+                    <a:stretch>
+                      <a:fillRect/>
+                    </a:stretch>
+                  </pic:blipFill>
+                  <pic:spPr>
+                    <a:xfrm>
+                      <a:off x="0" y="0"/>
+                      <a:ext cx="4810994" cy="1358891"/>
+                    </a:xfrm>
+                    <a:prstGeom prst="rect">
+                      <a:avLst/>
+                    </a:prstGeom>
+                  </pic:spPr>
+                </pic:pic>
+              </a:graphicData>
+            </a:graphic>
+          </wp:inline>
+        </w:drawing>
+      </w:r>
+      <w:r>
+        <w:br/>
+      </w:r>
+      <w:proofErr w:type="spellStart"/>
+      <w:r>
+        <w:t>Console</w:t>
+      </w:r>
+      <w:proofErr w:type="spellEnd"/>
+      <w:r>
+        <w:t xml:space="preserve"> app -&gt; </w:t>
+      </w:r>
+      <w:proofErr w:type="spellStart"/>
+      <w:r>
+        <w:t>program.cs</w:t>
+      </w:r>
+      <w:proofErr w:type="spellEnd"/>
+    </w:p>
+    <w:p>
+      <w:pPr>
+        <w:pStyle w:val="Prrafodelista"/>
+        <w:numPr>
+          <w:ilvl w:val="2"/>
+          <w:numId w:val="2"/>
+        </w:numPr>
+      </w:pPr>
+      <w:proofErr w:type="spellStart"/>
+      <w:r>
+        <w:t>Blazor</w:t>
+      </w:r>
+      <w:proofErr w:type="spellEnd"/>
+      <w:r>
+        <w:t xml:space="preserve"> </w:t>
+      </w:r>
+      <w:proofErr w:type="spellStart"/>
+      <w:r>
+        <w:t>workflow</w:t>
+      </w:r>
+      <w:proofErr w:type="spellEnd"/>
+      <w:r>
+        <w:t xml:space="preserve"> (</w:t>
+      </w:r>
+      <w:proofErr w:type="spellStart"/>
+      <w:r>
+        <w:t>internal</w:t>
+      </w:r>
+      <w:proofErr w:type="spellEnd"/>
+      <w:r>
+        <w:t>)</w:t>
+      </w:r>
+    </w:p>
+    <w:p>
+      <w:pPr>
+        <w:pStyle w:val="Prrafodelista"/>
+        <w:numPr>
+          <w:ilvl w:val="3"/>
+          <w:numId w:val="2"/>
+        </w:numPr>
+      </w:pPr>
+      <w:proofErr w:type="spellStart"/>
+      <w:r>
+        <w:t>Program.cs</w:t>
+      </w:r>
+      <w:proofErr w:type="spellEnd"/>
+      <w:r>
+        <w:t xml:space="preserve"> -&gt; </w:t>
+      </w:r>
+      <w:proofErr w:type="spellStart"/>
+      <w:r>
+        <w:t>App.razor</w:t>
+      </w:r>
+      <w:proofErr w:type="spellEnd"/>
+      <w:r>
+        <w:t xml:space="preserve"> -&gt; </w:t>
+      </w:r>
+      <w:proofErr w:type="spellStart"/>
+      <w:r>
+        <w:t>Routes.razor</w:t>
+      </w:r>
+      <w:proofErr w:type="spellEnd"/>
+      <w:r>
+        <w:t xml:space="preserve"> -&gt; </w:t>
+      </w:r>
+      <w:proofErr w:type="spellStart"/>
+      <w:r>
+        <w:t>MainLayout.razor</w:t>
+      </w:r>
+      <w:proofErr w:type="spellEnd"/>
+    </w:p>
+    <w:p>
+      <w:pPr>
+        <w:pStyle w:val="Prrafodelista"/>
+        <w:numPr>
+          <w:ilvl w:val="0"/>
+          <w:numId w:val="2"/>
+        </w:numPr>
+      </w:pPr>
+      <w:proofErr w:type="spellStart"/>
+      <w:r>
+        <w:t>Inventory</w:t>
+      </w:r>
+      <w:proofErr w:type="spellEnd"/>
+      <w:r>
+        <w:t xml:space="preserve"> Management </w:t>
+      </w:r>
+      <w:proofErr w:type="spellStart"/>
+      <w:r>
+        <w:t>System</w:t>
+      </w:r>
+      <w:proofErr w:type="spellEnd"/>
+    </w:p>
+    <w:p>
+      <w:pPr>
+        <w:pStyle w:val="Prrafodelista"/>
+        <w:numPr>
+          <w:ilvl w:val="1"/>
+          <w:numId w:val="2"/>
+        </w:numPr>
+      </w:pPr>
+      <w:proofErr w:type="spellStart"/>
+      <w:r>
+        <w:t>Workflow</w:t>
+      </w:r>
+      <w:proofErr w:type="spellEnd"/>
+      <w:r>
+        <w:br/>
+      </w:r>
+      <w:r>
+        <w:drawing>
+          <wp:inline distT="0" distB="0" distL="0" distR="0" wp14:anchorId="61A8A117" wp14:editId="47310738">
+            <wp:extent cx="4171950" cy="2826761"/>
+            <wp:effectExtent l="0" t="0" r="0" b="0"/>
+            <wp:docPr id="1691726196" name="Imagen 1" descr="Diagrama&#10;&#10;El contenido generado por IA puede ser incorrecto."/>
+            <wp:cNvGraphicFramePr>
+              <a:graphicFrameLocks xmlns:a="http://schemas.openxmlformats.org/drawingml/2006/main" noChangeAspect="1"/>
+            </wp:cNvGraphicFramePr>
+            <a:graphic xmlns:a="http://schemas.openxmlformats.org/drawingml/2006/main">
+              <a:graphicData uri="http://schemas.openxmlformats.org/drawingml/2006/picture">
+                <pic:pic xmlns:pic="http://schemas.openxmlformats.org/drawingml/2006/picture">
+                  <pic:nvPicPr>
+                    <pic:cNvPr id="1691726196" name="Imagen 1" descr="Diagrama&#10;&#10;El contenido generado por IA puede ser incorrecto."/>
+                    <pic:cNvPicPr/>
+                  </pic:nvPicPr>
+                  <pic:blipFill>
+                    <a:blip r:embed="rId12"/>
+                    <a:stretch>
+                      <a:fillRect/>
+                    </a:stretch>
+                  </pic:blipFill>
+                  <pic:spPr>
+                    <a:xfrm>
+                      <a:off x="0" y="0"/>
+                      <a:ext cx="4176595" cy="2829908"/>
+                    </a:xfrm>
+                    <a:prstGeom prst="rect">
+                      <a:avLst/>
+                    </a:prstGeom>
+                  </pic:spPr>
+                </pic:pic>
+              </a:graphicData>
+            </a:graphic>
+          </wp:inline>
+        </w:drawing>
+      </w:r>
+    </w:p>
+    <w:p>
+      <w:pPr>
+        <w:pStyle w:val="Prrafodelista"/>
+        <w:numPr>
+          <w:ilvl w:val="1"/>
+          <w:numId w:val="2"/>
+        </w:numPr>
+      </w:pPr>
+      <w:proofErr w:type="spellStart"/>
+      <w:r>
+        <w:lastRenderedPageBreak/>
+        <w:t>Architecture</w:t>
+      </w:r>
+      <w:proofErr w:type="spellEnd"/>
+      <w:r>
+        <w:t xml:space="preserve"> (</w:t>
+      </w:r>
+      <w:proofErr w:type="spellStart"/>
+      <w:r>
+        <w:t>Clean</w:t>
+      </w:r>
+      <w:proofErr w:type="spellEnd"/>
+      <w:r>
+        <w:t xml:space="preserve"> </w:t>
+      </w:r>
+      <w:proofErr w:type="spellStart"/>
+      <w:r>
+        <w:t>Arquitecture</w:t>
+      </w:r>
+      <w:proofErr w:type="spellEnd"/>
+      <w:r>
+        <w:t xml:space="preserve"> - </w:t>
+      </w:r>
+      <w:proofErr w:type="spellStart"/>
+      <w:r>
+        <w:t>Onion</w:t>
+      </w:r>
+      <w:proofErr w:type="spellEnd"/>
+      <w:r>
+        <w:t>)</w:t>
+      </w:r>
+      <w:r>
+        <w:br/>
+        <w:t xml:space="preserve">General </w:t>
+      </w:r>
+      <w:proofErr w:type="spellStart"/>
+      <w:r>
+        <w:t>Clean</w:t>
+      </w:r>
+      <w:proofErr w:type="spellEnd"/>
+      <w:r>
+        <w:t xml:space="preserve"> </w:t>
+      </w:r>
+      <w:proofErr w:type="spellStart"/>
+      <w:r>
+        <w:t>Arquitecture</w:t>
+      </w:r>
+      <w:proofErr w:type="spellEnd"/>
+      <w:r>
+        <w:br/>
+      </w:r>
+      <w:r>
+        <w:drawing>
+          <wp:inline distT="0" distB="0" distL="0" distR="0" wp14:anchorId="24C3893C" wp14:editId="0BB592E6">
+            <wp:extent cx="4571021" cy="3305175"/>
+            <wp:effectExtent l="0" t="0" r="1270" b="0"/>
+            <wp:docPr id="435196331" name="Imagen 1" descr="Diagrama&#10;&#10;El contenido generado por IA puede ser incorrecto."/>
+            <wp:cNvGraphicFramePr>
+              <a:graphicFrameLocks xmlns:a="http://schemas.openxmlformats.org/drawingml/2006/main" noChangeAspect="1"/>
+            </wp:cNvGraphicFramePr>
+            <a:graphic xmlns:a="http://schemas.openxmlformats.org/drawingml/2006/main">
+              <a:graphicData uri="http://schemas.openxmlformats.org/drawingml/2006/picture">
+                <pic:pic xmlns:pic="http://schemas.openxmlformats.org/drawingml/2006/picture">
+                  <pic:nvPicPr>
+                    <pic:cNvPr id="435196331" name="Imagen 1" descr="Diagrama&#10;&#10;El contenido generado por IA puede ser incorrecto."/>
+                    <pic:cNvPicPr/>
+                  </pic:nvPicPr>
+                  <pic:blipFill>
+                    <a:blip r:embed="rId13"/>
+                    <a:stretch>
+                      <a:fillRect/>
+                    </a:stretch>
+                  </pic:blipFill>
+                  <pic:spPr>
+                    <a:xfrm>
+                      <a:off x="0" y="0"/>
+                      <a:ext cx="4575414" cy="3308352"/>
+                    </a:xfrm>
+                    <a:prstGeom prst="rect">
+                      <a:avLst/>
+                    </a:prstGeom>
+                  </pic:spPr>
+                </pic:pic>
+              </a:graphicData>
+            </a:graphic>
+          </wp:inline>
+        </w:drawing>
+      </w:r>
+    </w:p>
+    <w:p>
+      <w:pPr>
+        <w:pStyle w:val="Prrafodelista"/>
+        <w:numPr>
+          <w:ilvl w:val="1"/>
+          <w:numId w:val="2"/>
+        </w:numPr>
+      </w:pPr>
+      <w:r>
+        <w:t xml:space="preserve">View </w:t>
+      </w:r>
+      <w:proofErr w:type="spellStart"/>
+      <w:r>
+        <w:t>inventories</w:t>
+      </w:r>
+      <w:proofErr w:type="spellEnd"/>
+      <w:r>
+        <w:t xml:space="preserve"> Use Case</w:t>
+      </w:r>
+    </w:p>
+    <w:p>
+      <w:pPr>
+        <w:pStyle w:val="Prrafodelista"/>
+        <w:numPr>
+          <w:ilvl w:val="2"/>
+          <w:numId w:val="2"/>
+        </w:numPr>
+      </w:pPr>
+      <w:r>
+        <w:t>Mockup</w:t>
+      </w:r>
+      <w:r>
+        <w:br/>
+      </w:r>
+      <w:r>
+        <w:drawing>
+          <wp:inline distT="0" distB="0" distL="0" distR="0" wp14:anchorId="5014CB51" wp14:editId="4C7412AF">
+            <wp:extent cx="4514215" cy="993722"/>
+            <wp:effectExtent l="0" t="0" r="635" b="0"/>
+            <wp:docPr id="1490635708" name="Imagen 1" descr="Tabla&#10;&#10;El contenido generado por IA puede ser incorrecto."/>
+            <wp:cNvGraphicFramePr>
+              <a:graphicFrameLocks xmlns:a="http://schemas.openxmlformats.org/drawingml/2006/main" noChangeAspect="1"/>
+            </wp:cNvGraphicFramePr>
+            <a:graphic xmlns:a="http://schemas.openxmlformats.org/drawingml/2006/main">
+              <a:graphicData uri="http://schemas.openxmlformats.org/drawingml/2006/picture">
+                <pic:pic xmlns:pic="http://schemas.openxmlformats.org/drawingml/2006/picture">
+                  <pic:nvPicPr>
+                    <pic:cNvPr id="1490635708" name="Imagen 1" descr="Tabla&#10;&#10;El contenido generado por IA puede ser incorrecto."/>
+                    <pic:cNvPicPr/>
+                  </pic:nvPicPr>
+                  <pic:blipFill>
+                    <a:blip r:embed="rId14"/>
+                    <a:stretch>
+                      <a:fillRect/>
+                    </a:stretch>
+                  </pic:blipFill>
+                  <pic:spPr>
+                    <a:xfrm>
+                      <a:off x="0" y="0"/>
+                      <a:ext cx="4524865" cy="996066"/>
+                    </a:xfrm>
+                    <a:prstGeom prst="rect">
+                      <a:avLst/>
+                    </a:prstGeom>
+                  </pic:spPr>
+                </pic:pic>
+              </a:graphicData>
+            </a:graphic>
+          </wp:inline>
+        </w:drawing>
+      </w:r>
+      <w:r>
+        <w:br/>
+      </w:r>
+      <w:r>
+        <w:drawing>
+          <wp:inline distT="0" distB="0" distL="0" distR="0" wp14:anchorId="3A3F451C" wp14:editId="765CFE70">
+            <wp:extent cx="4472426" cy="1800225"/>
+            <wp:effectExtent l="0" t="0" r="4445" b="0"/>
+            <wp:docPr id="379633294" name="Imagen 1" descr="Interfaz de usuario gráfica, Aplicación&#10;&#10;El contenido generado por IA puede ser incorrecto."/>
+            <wp:cNvGraphicFramePr>
+              <a:graphicFrameLocks xmlns:a="http://schemas.openxmlformats.org/drawingml/2006/main" noChangeAspect="1"/>
+            </wp:cNvGraphicFramePr>
+            <a:graphic xmlns:a="http://schemas.openxmlformats.org/drawingml/2006/main">
+              <a:graphicData uri="http://schemas.openxmlformats.org/drawingml/2006/picture">
+                <pic:pic xmlns:pic="http://schemas.openxmlformats.org/drawingml/2006/picture">
+                  <pic:nvPicPr>
+                    <pic:cNvPr id="379633294" name="Imagen 1" descr="Interfaz de usuario gráfica, Aplicación&#10;&#10;El contenido generado por IA puede ser incorrecto."/>
+                    <pic:cNvPicPr/>
+                  </pic:nvPicPr>
+                  <pic:blipFill>
+                    <a:blip r:embed="rId15"/>
+                    <a:stretch>
+                      <a:fillRect/>
+                    </a:stretch>
+                  </pic:blipFill>
+                  <pic:spPr>
+                    <a:xfrm>
+                      <a:off x="0" y="0"/>
+                      <a:ext cx="4482780" cy="1804393"/>
+                    </a:xfrm>
+                    <a:prstGeom prst="rect">
+                      <a:avLst/>
+                    </a:prstGeom>
+                  </pic:spPr>
+                </pic:pic>
+              </a:graphicData>
+            </a:graphic>
+          </wp:inline>
+        </w:drawing>
+      </w:r>
+    </w:p>
+    <w:p>
+      <w:pPr>
+        <w:pStyle w:val="Prrafodelista"/>
+        <w:numPr>
+          <w:ilvl w:val="2"/>
+          <w:numId w:val="2"/>
+        </w:numPr>
+      </w:pPr>
+      <w:proofErr w:type="spellStart"/>
+      <w:r>
+        <w:t>Description</w:t>
+      </w:r>
+      <w:proofErr w:type="spellEnd"/>
+      <w:r>
+        <w:br/>
+        <w:t xml:space="preserve">As a </w:t>
+      </w:r>
+      <w:proofErr w:type="spellStart"/>
+      <w:r>
+        <w:t>user</w:t>
+      </w:r>
+      <w:proofErr w:type="spellEnd"/>
+      <w:r>
+        <w:t xml:space="preserve">, I can </w:t>
+      </w:r>
+      <w:proofErr w:type="spellStart"/>
+      <w:r>
+        <w:t>view</w:t>
+      </w:r>
+      <w:proofErr w:type="spellEnd"/>
+      <w:r>
+        <w:t xml:space="preserve"> </w:t>
+      </w:r>
+      <w:proofErr w:type="spellStart"/>
+      <w:r>
+        <w:t>all</w:t>
+      </w:r>
+      <w:proofErr w:type="spellEnd"/>
+      <w:r>
+        <w:t xml:space="preserve"> </w:t>
+      </w:r>
+      <w:proofErr w:type="spellStart"/>
+      <w:r>
+        <w:t>the</w:t>
+      </w:r>
+      <w:proofErr w:type="spellEnd"/>
+      <w:r>
+        <w:t xml:space="preserve"> </w:t>
+      </w:r>
+      <w:proofErr w:type="spellStart"/>
+      <w:r>
+        <w:t>inventories</w:t>
+      </w:r>
+      <w:proofErr w:type="spellEnd"/>
+      <w:r>
+        <w:t xml:space="preserve"> as </w:t>
+      </w:r>
+      <w:proofErr w:type="spellStart"/>
+      <w:r>
+        <w:t>well</w:t>
+      </w:r>
+      <w:proofErr w:type="spellEnd"/>
+      <w:r>
+        <w:t xml:space="preserve"> as </w:t>
+      </w:r>
+      <w:proofErr w:type="spellStart"/>
+      <w:r>
+        <w:t>search</w:t>
+      </w:r>
+      <w:proofErr w:type="spellEnd"/>
+      <w:r>
+        <w:t xml:space="preserve"> </w:t>
+      </w:r>
+      <w:proofErr w:type="spellStart"/>
+      <w:r>
+        <w:t>certain</w:t>
+      </w:r>
+      <w:proofErr w:type="spellEnd"/>
+      <w:r>
+        <w:t xml:space="preserve"> </w:t>
+      </w:r>
+      <w:proofErr w:type="spellStart"/>
+      <w:r>
+        <w:t>inventories</w:t>
+      </w:r>
+      <w:proofErr w:type="spellEnd"/>
+      <w:r>
+        <w:t xml:space="preserve"> </w:t>
+      </w:r>
+      <w:proofErr w:type="spellStart"/>
+      <w:r>
+        <w:t>by</w:t>
+      </w:r>
+      <w:proofErr w:type="spellEnd"/>
+      <w:r>
+        <w:t xml:space="preserve"> </w:t>
+      </w:r>
+      <w:proofErr w:type="spellStart"/>
+      <w:r>
+        <w:t>names</w:t>
+      </w:r>
+      <w:proofErr w:type="spellEnd"/>
+      <w:r>
+        <w:t xml:space="preserve">, so </w:t>
+      </w:r>
+      <w:proofErr w:type="spellStart"/>
+      <w:r>
+        <w:t>that</w:t>
+      </w:r>
+      <w:proofErr w:type="spellEnd"/>
+      <w:r>
+        <w:t xml:space="preserve"> </w:t>
+      </w:r>
+      <w:proofErr w:type="spellStart"/>
+      <w:r>
+        <w:t>Ican</w:t>
+      </w:r>
+      <w:proofErr w:type="spellEnd"/>
+      <w:r>
+        <w:t xml:space="preserve"> </w:t>
+      </w:r>
+      <w:proofErr w:type="spellStart"/>
+      <w:r>
+        <w:t>manage</w:t>
+      </w:r>
+      <w:proofErr w:type="spellEnd"/>
+      <w:r>
+        <w:t xml:space="preserve"> </w:t>
+      </w:r>
+      <w:proofErr w:type="spellStart"/>
+      <w:r>
+        <w:t>them</w:t>
+      </w:r>
+      <w:proofErr w:type="spellEnd"/>
+      <w:r>
+        <w:t>.</w:t>
+      </w:r>
+    </w:p>
+    <w:p>
+      <w:pPr>
+        <w:pStyle w:val="Prrafodelista"/>
+        <w:numPr>
+          <w:ilvl w:val="2"/>
+          <w:numId w:val="2"/>
+        </w:numPr>
+      </w:pPr>
+      <w:proofErr w:type="spellStart"/>
+      <w:r>
+        <w:t>Main</w:t>
+      </w:r>
+      <w:proofErr w:type="spellEnd"/>
+      <w:r>
+        <w:t xml:space="preserve"> </w:t>
+      </w:r>
+      <w:proofErr w:type="spellStart"/>
+      <w:r>
+        <w:t>Scenario</w:t>
+      </w:r>
+      <w:proofErr w:type="spellEnd"/>
+    </w:p>
+    <w:p>
+      <w:pPr>
+        <w:pStyle w:val="Prrafodelista"/>
+        <w:numPr>
+          <w:ilvl w:val="3"/>
+          <w:numId w:val="2"/>
+        </w:numPr>
+      </w:pPr>
+      <w:r>
+        <w:t xml:space="preserve">Pre </w:t>
+      </w:r>
+      <w:proofErr w:type="spellStart"/>
+      <w:r>
+        <w:t>Conditions</w:t>
+      </w:r>
+      <w:proofErr w:type="spellEnd"/>
+    </w:p>
+    <w:p>
+      <w:pPr>
+        <w:pStyle w:val="Prrafodelista"/>
+        <w:numPr>
+          <w:ilvl w:val="4"/>
+          <w:numId w:val="2"/>
+        </w:numPr>
+      </w:pPr>
+      <w:proofErr w:type="spellStart"/>
+      <w:r>
+        <w:t>The</w:t>
+      </w:r>
+      <w:proofErr w:type="spellEnd"/>
+      <w:r>
+        <w:t xml:space="preserve"> </w:t>
+      </w:r>
+      <w:proofErr w:type="spellStart"/>
+      <w:r>
+        <w:t>user</w:t>
+      </w:r>
+      <w:proofErr w:type="spellEnd"/>
+      <w:r>
+        <w:t xml:space="preserve"> </w:t>
+      </w:r>
+      <w:proofErr w:type="spellStart"/>
+      <w:r>
+        <w:t>is</w:t>
+      </w:r>
+      <w:proofErr w:type="spellEnd"/>
+      <w:r>
+        <w:t xml:space="preserve"> </w:t>
+      </w:r>
+      <w:proofErr w:type="spellStart"/>
+      <w:r>
+        <w:t>on</w:t>
+      </w:r>
+      <w:proofErr w:type="spellEnd"/>
+      <w:r>
+        <w:t xml:space="preserve"> </w:t>
+      </w:r>
+      <w:proofErr w:type="spellStart"/>
+      <w:r>
+        <w:t>the</w:t>
+      </w:r>
+      <w:proofErr w:type="spellEnd"/>
+      <w:r>
+        <w:t xml:space="preserve"> </w:t>
+      </w:r>
+      <w:proofErr w:type="spellStart"/>
+      <w:r>
+        <w:t>inventories</w:t>
+      </w:r>
+      <w:proofErr w:type="spellEnd"/>
+      <w:r>
+        <w:t xml:space="preserve"> page.</w:t>
+      </w:r>
+    </w:p>
+    <w:p>
+      <w:pPr>
+        <w:pStyle w:val="Prrafodelista"/>
+        <w:numPr>
+          <w:ilvl w:val="3"/>
+          <w:numId w:val="2"/>
+        </w:numPr>
+      </w:pPr>
+      <w:r>
+        <w:t xml:space="preserve">Post </w:t>
+      </w:r>
+      <w:proofErr w:type="spellStart"/>
+      <w:r>
+        <w:t>Conditions</w:t>
+      </w:r>
+      <w:proofErr w:type="spellEnd"/>
+    </w:p>
+    <w:p>
+      <w:pPr>
+        <w:pStyle w:val="Prrafodelista"/>
+        <w:numPr>
+          <w:ilvl w:val="4"/>
+          <w:numId w:val="2"/>
+        </w:numPr>
+      </w:pPr>
+      <w:proofErr w:type="spellStart"/>
+      <w:r>
+        <w:t>The</w:t>
+      </w:r>
+      <w:proofErr w:type="spellEnd"/>
+      <w:r>
+        <w:t xml:space="preserve"> </w:t>
+      </w:r>
+      <w:proofErr w:type="spellStart"/>
+      <w:r>
+        <w:t>user</w:t>
+      </w:r>
+      <w:proofErr w:type="spellEnd"/>
+      <w:r>
+        <w:t xml:space="preserve"> </w:t>
+      </w:r>
+      <w:proofErr w:type="spellStart"/>
+      <w:r>
+        <w:t>sees</w:t>
+      </w:r>
+      <w:proofErr w:type="spellEnd"/>
+      <w:r>
+        <w:t xml:space="preserve"> </w:t>
+      </w:r>
+      <w:proofErr w:type="spellStart"/>
+      <w:r>
+        <w:t>the</w:t>
+      </w:r>
+      <w:proofErr w:type="spellEnd"/>
+      <w:r>
+        <w:t xml:space="preserve"> </w:t>
+      </w:r>
+      <w:proofErr w:type="spellStart"/>
+      <w:r>
+        <w:t>inventories</w:t>
+      </w:r>
+      <w:proofErr w:type="spellEnd"/>
+      <w:r>
+        <w:t xml:space="preserve"> </w:t>
+      </w:r>
+      <w:proofErr w:type="spellStart"/>
+      <w:r>
+        <w:t>that</w:t>
+      </w:r>
+      <w:proofErr w:type="spellEnd"/>
+      <w:r>
+        <w:t xml:space="preserve"> </w:t>
+      </w:r>
+      <w:proofErr w:type="spellStart"/>
+      <w:r>
+        <w:t>meet</w:t>
+      </w:r>
+      <w:proofErr w:type="spellEnd"/>
+      <w:r>
+        <w:t xml:space="preserve"> </w:t>
+      </w:r>
+      <w:proofErr w:type="spellStart"/>
+      <w:r>
+        <w:t>the</w:t>
+      </w:r>
+      <w:proofErr w:type="spellEnd"/>
+      <w:r>
+        <w:t xml:space="preserve"> </w:t>
+      </w:r>
+      <w:proofErr w:type="spellStart"/>
+      <w:r>
+        <w:t>search</w:t>
+      </w:r>
+      <w:proofErr w:type="spellEnd"/>
+      <w:r>
+        <w:t xml:space="preserve"> </w:t>
+      </w:r>
+      <w:proofErr w:type="spellStart"/>
+      <w:r>
+        <w:t>condition</w:t>
+      </w:r>
+      <w:proofErr w:type="spellEnd"/>
+      <w:r>
+        <w:t>.</w:t>
+      </w:r>
+    </w:p>
+    <w:p>
+      <w:pPr>
+        <w:pStyle w:val="Prrafodelista"/>
+        <w:numPr>
+          <w:ilvl w:val="3"/>
+          <w:numId w:val="2"/>
+        </w:numPr>
+      </w:pPr>
+      <w:proofErr w:type="spellStart"/>
+      <w:r>
+        <w:t>Detailed</w:t>
+      </w:r>
+      <w:proofErr w:type="spellEnd"/>
+      <w:r>
+        <w:t xml:space="preserve"> </w:t>
+      </w:r>
+      <w:proofErr w:type="spellStart"/>
+      <w:r>
+        <w:t>Steps</w:t>
+      </w:r>
+      <w:proofErr w:type="spellEnd"/>
+    </w:p>
+    <w:p>
+      <w:pPr>
+        <w:pStyle w:val="Prrafodelista"/>
+        <w:numPr>
+          <w:ilvl w:val="4"/>
+          <w:numId w:val="2"/>
+        </w:numPr>
+      </w:pPr>
+      <w:proofErr w:type="spellStart"/>
+      <w:r>
+        <w:t>The</w:t>
+      </w:r>
+      <w:proofErr w:type="spellEnd"/>
+      <w:r>
+        <w:t xml:space="preserve"> </w:t>
+      </w:r>
+      <w:proofErr w:type="spellStart"/>
+      <w:r>
+        <w:t>user</w:t>
+      </w:r>
+      <w:proofErr w:type="spellEnd"/>
+      <w:r>
+        <w:t xml:space="preserve"> </w:t>
+      </w:r>
+      <w:proofErr w:type="spellStart"/>
+      <w:r>
+        <w:t>enters</w:t>
+      </w:r>
+      <w:proofErr w:type="spellEnd"/>
+      <w:r>
+        <w:t xml:space="preserve"> a </w:t>
+      </w:r>
+      <w:proofErr w:type="spellStart"/>
+      <w:r>
+        <w:t>few</w:t>
+      </w:r>
+      <w:proofErr w:type="spellEnd"/>
+      <w:r>
+        <w:t xml:space="preserve"> </w:t>
+      </w:r>
+      <w:proofErr w:type="spellStart"/>
+      <w:r>
+        <w:t>letters</w:t>
+      </w:r>
+      <w:proofErr w:type="spellEnd"/>
+      <w:r>
+        <w:t xml:space="preserve"> in </w:t>
+      </w:r>
+      <w:proofErr w:type="spellStart"/>
+      <w:r>
+        <w:t>the</w:t>
+      </w:r>
+      <w:proofErr w:type="spellEnd"/>
+      <w:r>
+        <w:t xml:space="preserve"> </w:t>
+      </w:r>
+      <w:proofErr w:type="spellStart"/>
+      <w:r>
+        <w:t>search</w:t>
+      </w:r>
+      <w:proofErr w:type="spellEnd"/>
+      <w:r>
+        <w:t xml:space="preserve"> box</w:t>
+      </w:r>
+    </w:p>
+    <w:p>
+      <w:pPr>
+        <w:pStyle w:val="Prrafodelista"/>
+        <w:numPr>
+          <w:ilvl w:val="4"/>
+          <w:numId w:val="2"/>
+        </w:numPr>
+      </w:pPr>
+      <w:proofErr w:type="spellStart"/>
+      <w:r>
+        <w:lastRenderedPageBreak/>
+        <w:t>The</w:t>
+      </w:r>
+      <w:proofErr w:type="spellEnd"/>
+      <w:r>
+        <w:t xml:space="preserve"> </w:t>
+      </w:r>
+      <w:proofErr w:type="spellStart"/>
+      <w:r>
+        <w:t>user</w:t>
+      </w:r>
+      <w:proofErr w:type="spellEnd"/>
+      <w:r>
+        <w:t xml:space="preserve"> </w:t>
+      </w:r>
+      <w:proofErr w:type="spellStart"/>
+      <w:r>
+        <w:t>clicks</w:t>
+      </w:r>
+      <w:proofErr w:type="spellEnd"/>
+      <w:r>
+        <w:t xml:space="preserve"> </w:t>
+      </w:r>
+      <w:proofErr w:type="spellStart"/>
+      <w:r>
+        <w:t>on</w:t>
+      </w:r>
+      <w:proofErr w:type="spellEnd"/>
+      <w:r>
+        <w:t xml:space="preserve"> </w:t>
+      </w:r>
+      <w:proofErr w:type="spellStart"/>
+      <w:r>
+        <w:t>the</w:t>
+      </w:r>
+      <w:proofErr w:type="spellEnd"/>
+      <w:r>
+        <w:t xml:space="preserve"> View </w:t>
+      </w:r>
+      <w:proofErr w:type="spellStart"/>
+      <w:r>
+        <w:t>button</w:t>
+      </w:r>
+      <w:proofErr w:type="spellEnd"/>
+      <w:r>
+        <w:t>.</w:t>
+      </w:r>
+    </w:p>
+    <w:p>
+      <w:pPr>
+        <w:pStyle w:val="Prrafodelista"/>
+        <w:numPr>
+          <w:ilvl w:val="2"/>
+          <w:numId w:val="2"/>
+        </w:numPr>
+      </w:pPr>
+      <w:r>
+        <w:t xml:space="preserve">Alternative </w:t>
+      </w:r>
+      <w:proofErr w:type="spellStart"/>
+      <w:r>
+        <w:t>Scenario</w:t>
+      </w:r>
+      <w:proofErr w:type="spellEnd"/>
+      <w:r>
+        <w:t xml:space="preserve"> A</w:t>
+      </w:r>
+    </w:p>
+    <w:p>
+      <w:pPr>
+        <w:pStyle w:val="Prrafodelista"/>
+        <w:numPr>
+          <w:ilvl w:val="3"/>
+          <w:numId w:val="2"/>
+        </w:numPr>
+      </w:pPr>
+      <w:r>
+        <w:t xml:space="preserve">Post </w:t>
+      </w:r>
+      <w:proofErr w:type="spellStart"/>
+      <w:r>
+        <w:t>Conditions</w:t>
+      </w:r>
+      <w:proofErr w:type="spellEnd"/>
+    </w:p>
+    <w:p>
+      <w:pPr>
+        <w:pStyle w:val="Prrafodelista"/>
+        <w:numPr>
+          <w:ilvl w:val="4"/>
+          <w:numId w:val="2"/>
+        </w:numPr>
+      </w:pPr>
+      <w:proofErr w:type="spellStart"/>
+      <w:r>
+        <w:t>The</w:t>
+      </w:r>
+      <w:proofErr w:type="spellEnd"/>
+      <w:r>
+        <w:t xml:space="preserve"> </w:t>
+      </w:r>
+      <w:proofErr w:type="spellStart"/>
+      <w:r>
+        <w:t>user</w:t>
+      </w:r>
+      <w:proofErr w:type="spellEnd"/>
+      <w:r>
+        <w:t xml:space="preserve"> </w:t>
+      </w:r>
+      <w:proofErr w:type="spellStart"/>
+      <w:r>
+        <w:t>sees</w:t>
+      </w:r>
+      <w:proofErr w:type="spellEnd"/>
+      <w:r>
+        <w:t xml:space="preserve"> </w:t>
+      </w:r>
+      <w:proofErr w:type="spellStart"/>
+      <w:r>
+        <w:t>all</w:t>
+      </w:r>
+      <w:proofErr w:type="spellEnd"/>
+      <w:r>
+        <w:t xml:space="preserve"> </w:t>
+      </w:r>
+      <w:proofErr w:type="spellStart"/>
+      <w:r>
+        <w:t>the</w:t>
+      </w:r>
+      <w:proofErr w:type="spellEnd"/>
+      <w:r>
+        <w:t xml:space="preserve"> </w:t>
+      </w:r>
+      <w:proofErr w:type="spellStart"/>
+      <w:r>
+        <w:t>inventories</w:t>
+      </w:r>
+      <w:proofErr w:type="spellEnd"/>
+      <w:r>
+        <w:t>.</w:t>
+      </w:r>
+    </w:p>
+    <w:p>
+      <w:pPr>
+        <w:pStyle w:val="Prrafodelista"/>
+        <w:numPr>
+          <w:ilvl w:val="3"/>
+          <w:numId w:val="2"/>
+        </w:numPr>
+      </w:pPr>
+      <w:proofErr w:type="spellStart"/>
+      <w:r>
+        <w:t>Detailed</w:t>
+      </w:r>
+      <w:proofErr w:type="spellEnd"/>
+      <w:r>
+        <w:t xml:space="preserve"> </w:t>
+      </w:r>
+      <w:proofErr w:type="spellStart"/>
+      <w:r>
+        <w:t>Steps</w:t>
+      </w:r>
+      <w:proofErr w:type="spellEnd"/>
+    </w:p>
+    <w:p>
+      <w:pPr>
+        <w:pStyle w:val="Prrafodelista"/>
+        <w:numPr>
+          <w:ilvl w:val="4"/>
+          <w:numId w:val="2"/>
+        </w:numPr>
+      </w:pPr>
+      <w:proofErr w:type="spellStart"/>
+      <w:r>
+        <w:t>The</w:t>
+      </w:r>
+      <w:proofErr w:type="spellEnd"/>
+      <w:r>
+        <w:t xml:space="preserve"> </w:t>
+      </w:r>
+      <w:proofErr w:type="spellStart"/>
+      <w:r>
+        <w:t>user</w:t>
+      </w:r>
+      <w:proofErr w:type="spellEnd"/>
+      <w:r>
+        <w:t xml:space="preserve"> </w:t>
+      </w:r>
+      <w:proofErr w:type="spellStart"/>
+      <w:r>
+        <w:t>makes</w:t>
+      </w:r>
+      <w:proofErr w:type="spellEnd"/>
+      <w:r>
+        <w:t xml:space="preserve"> </w:t>
+      </w:r>
+      <w:proofErr w:type="spellStart"/>
+      <w:r>
+        <w:t>the</w:t>
+      </w:r>
+      <w:proofErr w:type="spellEnd"/>
+      <w:r>
+        <w:t xml:space="preserve"> </w:t>
+      </w:r>
+      <w:proofErr w:type="spellStart"/>
+      <w:r>
+        <w:t>search</w:t>
+      </w:r>
+      <w:proofErr w:type="spellEnd"/>
+      <w:r>
+        <w:t xml:space="preserve"> box </w:t>
+      </w:r>
+      <w:proofErr w:type="spellStart"/>
+      <w:r>
+        <w:t>empty</w:t>
+      </w:r>
+      <w:proofErr w:type="spellEnd"/>
+      <w:r>
+        <w:t>.</w:t>
+      </w:r>
+    </w:p>
+    <w:p>
+      <w:pPr>
+        <w:pStyle w:val="Prrafodelista"/>
+        <w:numPr>
+          <w:ilvl w:val="1"/>
+          <w:numId w:val="2"/>
+        </w:numPr>
+      </w:pPr>
+      <w:proofErr w:type="spellStart"/>
+      <w:r>
+        <w:t>Development</w:t>
+      </w:r>
+      <w:proofErr w:type="spellEnd"/>
+      <w:r>
+        <w:t xml:space="preserve"> </w:t>
+      </w:r>
+      <w:proofErr w:type="spellStart"/>
+      <w:r>
+        <w:t>the</w:t>
+      </w:r>
+      <w:proofErr w:type="spellEnd"/>
+      <w:r>
+        <w:t xml:space="preserve"> use case</w:t>
+      </w:r>
+    </w:p>
+    <w:p>
+      <w:pPr>
+        <w:pStyle w:val="Prrafodelista"/>
+        <w:numPr>
+          <w:ilvl w:val="2"/>
+          <w:numId w:val="2"/>
+        </w:numPr>
+      </w:pPr>
+      <w:r>
+        <w:t>Open Visual Studio</w:t>
+      </w:r>
+    </w:p>
+    <w:p>
+      <w:pPr>
+        <w:pStyle w:val="Prrafodelista"/>
+        <w:numPr>
+          <w:ilvl w:val="2"/>
+          <w:numId w:val="2"/>
+        </w:numPr>
+      </w:pPr>
+      <w:proofErr w:type="spellStart"/>
+      <w:r>
+        <w:t>Create</w:t>
+      </w:r>
+      <w:proofErr w:type="spellEnd"/>
+      <w:r>
+        <w:t xml:space="preserve"> </w:t>
+      </w:r>
+      <w:proofErr w:type="spellStart"/>
+      <w:r>
+        <w:t>class</w:t>
+      </w:r>
+      <w:proofErr w:type="spellEnd"/>
+      <w:r>
+        <w:t xml:space="preserve"> </w:t>
+      </w:r>
+      <w:proofErr w:type="spellStart"/>
+      <w:r>
+        <w:t>library</w:t>
+      </w:r>
+      <w:proofErr w:type="spellEnd"/>
+      <w:r>
+        <w:t xml:space="preserve"> </w:t>
+      </w:r>
+      <w:r>
+        <w:t>Project</w:t>
+      </w:r>
+    </w:p>
+    <w:p>
+      <w:pPr>
+        <w:pStyle w:val="Prrafodelista"/>
+        <w:numPr>
+          <w:ilvl w:val="3"/>
+          <w:numId w:val="2"/>
+        </w:numPr>
+      </w:pPr>
+      <w:proofErr w:type="spellStart"/>
+      <w:r>
+        <w:t>Group</w:t>
+      </w:r>
+      <w:proofErr w:type="spellEnd"/>
+      <w:r>
+        <w:t xml:space="preserve"> </w:t>
+      </w:r>
+      <w:proofErr w:type="spellStart"/>
+      <w:r>
+        <w:t>the</w:t>
+      </w:r>
+      <w:proofErr w:type="spellEnd"/>
+      <w:r>
+        <w:t xml:space="preserve"> use case </w:t>
+      </w:r>
+      <w:proofErr w:type="spellStart"/>
+      <w:r>
+        <w:t>by</w:t>
+      </w:r>
+      <w:proofErr w:type="spellEnd"/>
+      <w:r>
+        <w:t xml:space="preserve"> Concept</w:t>
+      </w:r>
+    </w:p>
+    <w:p>
+      <w:pPr>
+        <w:pStyle w:val="Prrafodelista"/>
+        <w:numPr>
+          <w:ilvl w:val="2"/>
+          <w:numId w:val="2"/>
+        </w:numPr>
+      </w:pPr>
+      <w:proofErr w:type="spellStart"/>
+      <w:r>
+        <w:t>IMS.UseCases</w:t>
+      </w:r>
+      <w:proofErr w:type="spellEnd"/>
+    </w:p>
+    <w:p>
+      <w:pPr>
+        <w:pStyle w:val="Prrafodelista"/>
+        <w:numPr>
+          <w:ilvl w:val="3"/>
+          <w:numId w:val="2"/>
+        </w:numPr>
+      </w:pPr>
+      <w:proofErr w:type="spellStart"/>
+      <w:r>
+        <w:t>Add</w:t>
+      </w:r>
+      <w:proofErr w:type="spellEnd"/>
+      <w:r>
+        <w:t xml:space="preserve"> new folder</w:t>
+      </w:r>
+      <w:r>
+        <w:t xml:space="preserve"> -&gt; </w:t>
+      </w:r>
+      <w:proofErr w:type="spellStart"/>
+      <w:r>
+        <w:t>Inventories</w:t>
+      </w:r>
+      <w:proofErr w:type="spellEnd"/>
+      <w:r>
+        <w:t xml:space="preserve"> -&gt; new </w:t>
+      </w:r>
+      <w:proofErr w:type="spellStart"/>
+      <w:r>
+        <w:t>class</w:t>
+      </w:r>
+      <w:proofErr w:type="spellEnd"/>
+      <w:r>
+        <w:t xml:space="preserve"> -&gt; </w:t>
+      </w:r>
+      <w:proofErr w:type="spellStart"/>
+      <w:r>
+        <w:t>ViewInventoriesByNameUseCase</w:t>
+      </w:r>
+      <w:proofErr w:type="spellEnd"/>
+      <w:r>
+        <w:br/>
       </w:r>
     </w:p>
     <w:sectPr>
@@ -455,7 +1929,7 @@
         <w:ind w:left="1440" w:hanging="360"/>
       </w:pPr>
     </w:lvl>
-    <w:lvl w:ilvl="2" w:tplc="0C0A001B" w:tentative="1">
+    <w:lvl w:ilvl="2" w:tplc="0C0A001B">
       <w:start w:val="1"/>
       <w:numFmt w:val="lowerRoman"/>
       <w:lvlText w:val="%3."/>
@@ -464,7 +1938,7 @@
         <w:ind w:left="2160" w:hanging="180"/>
       </w:pPr>
     </w:lvl>
-    <w:lvl w:ilvl="3" w:tplc="0C0A000F" w:tentative="1">
+    <w:lvl w:ilvl="3" w:tplc="0C0A000F">
       <w:start w:val="1"/>
       <w:numFmt w:val="decimal"/>
       <w:lvlText w:val="%4."/>
@@ -473,7 +1947,7 @@
         <w:ind w:left="2880" w:hanging="360"/>
       </w:pPr>
     </w:lvl>
-    <w:lvl w:ilvl="4" w:tplc="0C0A0019" w:tentative="1">
+    <w:lvl w:ilvl="4" w:tplc="0C0A0019">
       <w:start w:val="1"/>
       <w:numFmt w:val="lowerLetter"/>
       <w:lvlText w:val="%5."/>

</xml_diff>

<commit_message>
Development the use case Create class library Project Group the use case by Concept IMS.UseCases Add new folder -> Inventories -> new class -> ViewInventoriesByNameUseCase Create new class library Project IMS.CoreBusiness -> class Inventory IMS.UseCases -> dependencias -> IMS.CoreBusiness Data (Interface) IMS.UseCases -> New folder PluginInterfaces IMS.UseCases -> Inventories -> ViewInventoriesByNameUseCase -> ctor PluginInterfaces -> Add new Interface -> IInventoryRepository  Implement Repository -> créate solution folder IMS.Plugins -> créate folder IMS.Plugins in file browser IMS.Plugins -> Create class Project IMSPluginInMemory IMS.Plugins.InMemory -> GetInventoriesByNameAsync -> ctor -> List<Inventory> (fixed, then we Will use EF) IMS.CoreBusiness -> Inventory.cs -> créate properties
8.	IMS.Plugins.InMemory -> Fill Inventory properties

9.	IMS.Plugins.InMemory-> InventoryRepository -> GetInventoriesByNameAsync
</commit_message>
<xml_diff>
--- a/Blazor_Net8.docx
+++ b/Blazor_Net8.docx
@@ -521,6 +521,9 @@
         <w:br/>
       </w:r>
       <w:r>
+        <w:rPr>
+          <w:noProof/>
+        </w:rPr>
         <w:drawing>
           <wp:inline distT="0" distB="0" distL="0" distR="0" wp14:anchorId="5DDAE075" wp14:editId="2FE651A4">
             <wp:extent cx="4390390" cy="2942759"/>
@@ -576,6 +579,9 @@
         <w:br/>
       </w:r>
       <w:r>
+        <w:rPr>
+          <w:noProof/>
+        </w:rPr>
         <w:drawing>
           <wp:inline distT="0" distB="0" distL="0" distR="0" wp14:anchorId="30EC0215" wp14:editId="20C6A847">
             <wp:extent cx="4799965" cy="1355776"/>
@@ -739,6 +745,9 @@
         <w:br/>
       </w:r>
       <w:r>
+        <w:rPr>
+          <w:noProof/>
+        </w:rPr>
         <w:drawing>
           <wp:inline distT="0" distB="0" distL="0" distR="0" wp14:anchorId="61A8A117" wp14:editId="47310738">
             <wp:extent cx="4171950" cy="2826761"/>
@@ -838,6 +847,9 @@
         <w:br/>
       </w:r>
       <w:r>
+        <w:rPr>
+          <w:noProof/>
+        </w:rPr>
         <w:drawing>
           <wp:inline distT="0" distB="0" distL="0" distR="0" wp14:anchorId="24C3893C" wp14:editId="0BB592E6">
             <wp:extent cx="4571021" cy="3305175"/>
@@ -910,6 +922,9 @@
         <w:br/>
       </w:r>
       <w:r>
+        <w:rPr>
+          <w:noProof/>
+        </w:rPr>
         <w:drawing>
           <wp:inline distT="0" distB="0" distL="0" distR="0" wp14:anchorId="5014CB51" wp14:editId="4C7412AF">
             <wp:extent cx="4514215" cy="993722"/>
@@ -950,6 +965,9 @@
         <w:br/>
       </w:r>
       <w:r>
+        <w:rPr>
+          <w:noProof/>
+        </w:rPr>
         <w:drawing>
           <wp:inline distT="0" distB="0" distL="0" distR="0" wp14:anchorId="3A3F451C" wp14:editId="765CFE70">
             <wp:extent cx="4472426" cy="1800225"/>
@@ -1805,6 +1823,618 @@
         <w:t>ViewInventoriesByNameUseCase</w:t>
       </w:r>
       <w:proofErr w:type="spellEnd"/>
+    </w:p>
+    <w:p>
+      <w:pPr>
+        <w:pStyle w:val="Prrafodelista"/>
+        <w:numPr>
+          <w:ilvl w:val="2"/>
+          <w:numId w:val="2"/>
+        </w:numPr>
+      </w:pPr>
+      <w:proofErr w:type="spellStart"/>
+      <w:r>
+        <w:t>Create</w:t>
+      </w:r>
+      <w:proofErr w:type="spellEnd"/>
+      <w:r>
+        <w:t xml:space="preserve"> new </w:t>
+      </w:r>
+      <w:proofErr w:type="spellStart"/>
+      <w:r>
+        <w:t>class</w:t>
+      </w:r>
+      <w:proofErr w:type="spellEnd"/>
+      <w:r>
+        <w:t xml:space="preserve"> </w:t>
+      </w:r>
+      <w:proofErr w:type="spellStart"/>
+      <w:r>
+        <w:t>library</w:t>
+      </w:r>
+      <w:proofErr w:type="spellEnd"/>
+      <w:r>
+        <w:t xml:space="preserve"> Project </w:t>
+      </w:r>
+      <w:proofErr w:type="spellStart"/>
+      <w:r>
+        <w:t>IMS.CoreBusiness</w:t>
+      </w:r>
+      <w:proofErr w:type="spellEnd"/>
+      <w:r>
+        <w:t xml:space="preserve"> -&gt; </w:t>
+      </w:r>
+      <w:proofErr w:type="spellStart"/>
+      <w:r>
+        <w:t>class</w:t>
+      </w:r>
+      <w:proofErr w:type="spellEnd"/>
+      <w:r>
+        <w:t xml:space="preserve"> </w:t>
+      </w:r>
+      <w:proofErr w:type="spellStart"/>
+      <w:r>
+        <w:t>Inventory</w:t>
+      </w:r>
+      <w:proofErr w:type="spellEnd"/>
+    </w:p>
+    <w:p>
+      <w:pPr>
+        <w:pStyle w:val="Prrafodelista"/>
+        <w:numPr>
+          <w:ilvl w:val="2"/>
+          <w:numId w:val="2"/>
+        </w:numPr>
+      </w:pPr>
+      <w:proofErr w:type="spellStart"/>
+      <w:r>
+        <w:t>IMS.UseCases</w:t>
+      </w:r>
+      <w:proofErr w:type="spellEnd"/>
+      <w:r>
+        <w:t xml:space="preserve"> -&gt; dependencias -&gt; </w:t>
+      </w:r>
+      <w:proofErr w:type="spellStart"/>
+      <w:r>
+        <w:t>IMS.CoreBusiness</w:t>
+      </w:r>
+      <w:proofErr w:type="spellEnd"/>
+    </w:p>
+    <w:p>
+      <w:pPr>
+        <w:pStyle w:val="Prrafodelista"/>
+        <w:numPr>
+          <w:ilvl w:val="2"/>
+          <w:numId w:val="2"/>
+        </w:numPr>
+      </w:pPr>
+      <w:r>
+        <w:t>Data</w:t>
+      </w:r>
+      <w:r>
+        <w:t xml:space="preserve"> (Interface)</w:t>
+      </w:r>
+    </w:p>
+    <w:p>
+      <w:pPr>
+        <w:pStyle w:val="Prrafodelista"/>
+        <w:numPr>
+          <w:ilvl w:val="3"/>
+          <w:numId w:val="2"/>
+        </w:numPr>
+      </w:pPr>
+      <w:proofErr w:type="spellStart"/>
+      <w:r>
+        <w:t>IMS.UseCases</w:t>
+      </w:r>
+      <w:proofErr w:type="spellEnd"/>
+      <w:r>
+        <w:t xml:space="preserve"> -&gt; New folder </w:t>
+      </w:r>
+      <w:proofErr w:type="spellStart"/>
+      <w:r>
+        <w:t>PluginInterfaces</w:t>
+      </w:r>
+      <w:proofErr w:type="spellEnd"/>
+    </w:p>
+    <w:p>
+      <w:pPr>
+        <w:pStyle w:val="Prrafodelista"/>
+        <w:numPr>
+          <w:ilvl w:val="3"/>
+          <w:numId w:val="2"/>
+        </w:numPr>
+      </w:pPr>
+      <w:proofErr w:type="spellStart"/>
+      <w:r>
+        <w:t>IMS.UseCases</w:t>
+      </w:r>
+      <w:proofErr w:type="spellEnd"/>
+      <w:r>
+        <w:t xml:space="preserve"> -&gt; </w:t>
+      </w:r>
+      <w:proofErr w:type="spellStart"/>
+      <w:r>
+        <w:t>Inventories</w:t>
+      </w:r>
+      <w:proofErr w:type="spellEnd"/>
+      <w:r>
+        <w:t xml:space="preserve"> -&gt; </w:t>
+      </w:r>
+      <w:proofErr w:type="spellStart"/>
+      <w:r>
+        <w:t>ViewInventoriesByNameUseCase</w:t>
+      </w:r>
+      <w:proofErr w:type="spellEnd"/>
+      <w:r>
+        <w:t xml:space="preserve"> -&gt; </w:t>
+      </w:r>
+      <w:proofErr w:type="spellStart"/>
+      <w:r>
+        <w:t>ctor</w:t>
+      </w:r>
+      <w:proofErr w:type="spellEnd"/>
+    </w:p>
+    <w:p>
+      <w:pPr>
+        <w:pStyle w:val="Prrafodelista"/>
+        <w:numPr>
+          <w:ilvl w:val="3"/>
+          <w:numId w:val="2"/>
+        </w:numPr>
+      </w:pPr>
+      <w:proofErr w:type="spellStart"/>
+      <w:r>
+        <w:t>PluginInterfaces</w:t>
+      </w:r>
+      <w:proofErr w:type="spellEnd"/>
+      <w:r>
+        <w:t xml:space="preserve"> -&gt; </w:t>
+      </w:r>
+      <w:proofErr w:type="spellStart"/>
+      <w:r>
+        <w:t>Add</w:t>
+      </w:r>
+      <w:proofErr w:type="spellEnd"/>
+      <w:r>
+        <w:t xml:space="preserve"> new Interface</w:t>
+      </w:r>
+      <w:r>
+        <w:t xml:space="preserve"> -&gt; </w:t>
+      </w:r>
+      <w:proofErr w:type="spellStart"/>
+      <w:r>
+        <w:t>IInventoryRepository</w:t>
+      </w:r>
+      <w:proofErr w:type="spellEnd"/>
+      <w:r>
+        <w:br/>
+      </w:r>
+      <w:r>
+        <w:drawing>
+          <wp:inline distT="0" distB="0" distL="0" distR="0" wp14:anchorId="1F5D49E2" wp14:editId="7F514E72">
+            <wp:extent cx="3742690" cy="2126168"/>
+            <wp:effectExtent l="0" t="0" r="0" b="7620"/>
+            <wp:docPr id="1274372989" name="Imagen 1" descr="Diagrama&#10;&#10;El contenido generado por IA puede ser incorrecto."/>
+            <wp:cNvGraphicFramePr>
+              <a:graphicFrameLocks xmlns:a="http://schemas.openxmlformats.org/drawingml/2006/main" noChangeAspect="1"/>
+            </wp:cNvGraphicFramePr>
+            <a:graphic xmlns:a="http://schemas.openxmlformats.org/drawingml/2006/main">
+              <a:graphicData uri="http://schemas.openxmlformats.org/drawingml/2006/picture">
+                <pic:pic xmlns:pic="http://schemas.openxmlformats.org/drawingml/2006/picture">
+                  <pic:nvPicPr>
+                    <pic:cNvPr id="1274372989" name="Imagen 1" descr="Diagrama&#10;&#10;El contenido generado por IA puede ser incorrecto."/>
+                    <pic:cNvPicPr/>
+                  </pic:nvPicPr>
+                  <pic:blipFill>
+                    <a:blip r:embed="rId16"/>
+                    <a:stretch>
+                      <a:fillRect/>
+                    </a:stretch>
+                  </pic:blipFill>
+                  <pic:spPr>
+                    <a:xfrm>
+                      <a:off x="0" y="0"/>
+                      <a:ext cx="3752395" cy="2131681"/>
+                    </a:xfrm>
+                    <a:prstGeom prst="rect">
+                      <a:avLst/>
+                    </a:prstGeom>
+                  </pic:spPr>
+                </pic:pic>
+              </a:graphicData>
+            </a:graphic>
+          </wp:inline>
+        </w:drawing>
+      </w:r>
+    </w:p>
+    <w:p>
+      <w:pPr>
+        <w:pStyle w:val="Prrafodelista"/>
+        <w:numPr>
+          <w:ilvl w:val="3"/>
+          <w:numId w:val="2"/>
+        </w:numPr>
+      </w:pPr>
+      <w:proofErr w:type="spellStart"/>
+      <w:r>
+        <w:t>Implement</w:t>
+      </w:r>
+      <w:proofErr w:type="spellEnd"/>
+      <w:r>
+        <w:t xml:space="preserve"> </w:t>
+      </w:r>
+      <w:proofErr w:type="spellStart"/>
+      <w:r>
+        <w:t>Repository</w:t>
+      </w:r>
+      <w:proofErr w:type="spellEnd"/>
+      <w:r>
+        <w:t xml:space="preserve"> -&gt; créate </w:t>
+      </w:r>
+      <w:proofErr w:type="spellStart"/>
+      <w:r>
+        <w:t>solution</w:t>
+      </w:r>
+      <w:proofErr w:type="spellEnd"/>
+      <w:r>
+        <w:t xml:space="preserve"> folder </w:t>
+      </w:r>
+      <w:proofErr w:type="spellStart"/>
+      <w:r>
+        <w:t>IMS.Plugins</w:t>
+      </w:r>
+      <w:proofErr w:type="spellEnd"/>
+      <w:r>
+        <w:t xml:space="preserve"> -&gt; créate folder </w:t>
+      </w:r>
+      <w:proofErr w:type="spellStart"/>
+      <w:r>
+        <w:t>IMS.Plugins</w:t>
+      </w:r>
+      <w:proofErr w:type="spellEnd"/>
+      <w:r>
+        <w:t xml:space="preserve"> in file browser</w:t>
+      </w:r>
+    </w:p>
+    <w:p>
+      <w:pPr>
+        <w:pStyle w:val="Prrafodelista"/>
+        <w:numPr>
+          <w:ilvl w:val="3"/>
+          <w:numId w:val="2"/>
+        </w:numPr>
+      </w:pPr>
+      <w:proofErr w:type="spellStart"/>
+      <w:r>
+        <w:t>IMS.Plugins</w:t>
+      </w:r>
+      <w:proofErr w:type="spellEnd"/>
+      <w:r>
+        <w:t xml:space="preserve"> -&gt; </w:t>
+      </w:r>
+      <w:proofErr w:type="spellStart"/>
+      <w:r>
+        <w:t>Create</w:t>
+      </w:r>
+      <w:proofErr w:type="spellEnd"/>
+      <w:r>
+        <w:t xml:space="preserve"> </w:t>
+      </w:r>
+      <w:proofErr w:type="spellStart"/>
+      <w:r>
+        <w:t>class</w:t>
+      </w:r>
+      <w:proofErr w:type="spellEnd"/>
+      <w:r>
+        <w:t xml:space="preserve"> </w:t>
+      </w:r>
+      <w:r>
+        <w:t xml:space="preserve">Project </w:t>
+      </w:r>
+      <w:proofErr w:type="spellStart"/>
+      <w:r>
+        <w:t>IMSPluginInMemory</w:t>
+      </w:r>
+      <w:proofErr w:type="spellEnd"/>
+    </w:p>
+    <w:p>
+      <w:pPr>
+        <w:pStyle w:val="Prrafodelista"/>
+        <w:numPr>
+          <w:ilvl w:val="3"/>
+          <w:numId w:val="2"/>
+        </w:numPr>
+      </w:pPr>
+      <w:proofErr w:type="spellStart"/>
+      <w:r>
+        <w:t>IMS.Plugins.InMemory</w:t>
+      </w:r>
+      <w:proofErr w:type="spellEnd"/>
+      <w:r>
+        <w:t xml:space="preserve"> -&gt; </w:t>
+      </w:r>
+      <w:proofErr w:type="spellStart"/>
+      <w:r>
+        <w:t>GetInventoriesByNameAsync</w:t>
+      </w:r>
+      <w:proofErr w:type="spellEnd"/>
+      <w:r>
+        <w:t xml:space="preserve"> -&gt; </w:t>
+      </w:r>
+      <w:proofErr w:type="spellStart"/>
+      <w:r>
+        <w:t>ctor</w:t>
+      </w:r>
+      <w:proofErr w:type="spellEnd"/>
+      <w:r>
+        <w:t xml:space="preserve"> -&gt; </w:t>
+      </w:r>
+      <w:proofErr w:type="spellStart"/>
+      <w:r>
+        <w:t>List</w:t>
+      </w:r>
+      <w:proofErr w:type="spellEnd"/>
+      <w:r>
+        <w:t>&lt;</w:t>
+      </w:r>
+      <w:proofErr w:type="spellStart"/>
+      <w:r>
+        <w:t>Inventory</w:t>
+      </w:r>
+      <w:proofErr w:type="spellEnd"/>
+      <w:r>
+        <w:t>&gt; (</w:t>
+      </w:r>
+      <w:proofErr w:type="spellStart"/>
+      <w:r>
+        <w:t>fixed</w:t>
+      </w:r>
+      <w:proofErr w:type="spellEnd"/>
+      <w:r>
+        <w:t xml:space="preserve">, </w:t>
+      </w:r>
+      <w:proofErr w:type="spellStart"/>
+      <w:r>
+        <w:t>then</w:t>
+      </w:r>
+      <w:proofErr w:type="spellEnd"/>
+      <w:r>
+        <w:t xml:space="preserve"> </w:t>
+      </w:r>
+      <w:proofErr w:type="spellStart"/>
+      <w:r>
+        <w:t>we</w:t>
+      </w:r>
+      <w:proofErr w:type="spellEnd"/>
+      <w:r>
+        <w:t xml:space="preserve"> Will use EF)</w:t>
+      </w:r>
+    </w:p>
+    <w:p>
+      <w:pPr>
+        <w:pStyle w:val="Prrafodelista"/>
+        <w:numPr>
+          <w:ilvl w:val="3"/>
+          <w:numId w:val="2"/>
+        </w:numPr>
+      </w:pPr>
+      <w:proofErr w:type="spellStart"/>
+      <w:r>
+        <w:lastRenderedPageBreak/>
+        <w:t>IMS.CoreBusiness</w:t>
+      </w:r>
+      <w:proofErr w:type="spellEnd"/>
+      <w:r>
+        <w:t xml:space="preserve"> -&gt; </w:t>
+      </w:r>
+      <w:proofErr w:type="spellStart"/>
+      <w:r>
+        <w:t>Inventory.cs</w:t>
+      </w:r>
+      <w:proofErr w:type="spellEnd"/>
+      <w:r>
+        <w:t xml:space="preserve"> -&gt; créate </w:t>
+      </w:r>
+      <w:proofErr w:type="spellStart"/>
+      <w:r>
+        <w:t>properties</w:t>
+      </w:r>
+      <w:proofErr w:type="spellEnd"/>
+      <w:r>
+        <w:br/>
+      </w:r>
+      <w:r>
+        <w:drawing>
+          <wp:inline distT="0" distB="0" distL="0" distR="0" wp14:anchorId="1A5EC2E2" wp14:editId="639677B2">
+            <wp:extent cx="4314826" cy="2064348"/>
+            <wp:effectExtent l="0" t="0" r="0" b="0"/>
+            <wp:docPr id="1855941281" name="Imagen 1" descr="Texto&#10;&#10;El contenido generado por IA puede ser incorrecto."/>
+            <wp:cNvGraphicFramePr>
+              <a:graphicFrameLocks xmlns:a="http://schemas.openxmlformats.org/drawingml/2006/main" noChangeAspect="1"/>
+            </wp:cNvGraphicFramePr>
+            <a:graphic xmlns:a="http://schemas.openxmlformats.org/drawingml/2006/main">
+              <a:graphicData uri="http://schemas.openxmlformats.org/drawingml/2006/picture">
+                <pic:pic xmlns:pic="http://schemas.openxmlformats.org/drawingml/2006/picture">
+                  <pic:nvPicPr>
+                    <pic:cNvPr id="1855941281" name="Imagen 1" descr="Texto&#10;&#10;El contenido generado por IA puede ser incorrecto."/>
+                    <pic:cNvPicPr/>
+                  </pic:nvPicPr>
+                  <pic:blipFill>
+                    <a:blip r:embed="rId17"/>
+                    <a:stretch>
+                      <a:fillRect/>
+                    </a:stretch>
+                  </pic:blipFill>
+                  <pic:spPr>
+                    <a:xfrm>
+                      <a:off x="0" y="0"/>
+                      <a:ext cx="4324630" cy="2069038"/>
+                    </a:xfrm>
+                    <a:prstGeom prst="rect">
+                      <a:avLst/>
+                    </a:prstGeom>
+                  </pic:spPr>
+                </pic:pic>
+              </a:graphicData>
+            </a:graphic>
+          </wp:inline>
+        </w:drawing>
+      </w:r>
+    </w:p>
+    <w:p>
+      <w:pPr>
+        <w:pStyle w:val="Prrafodelista"/>
+        <w:numPr>
+          <w:ilvl w:val="3"/>
+          <w:numId w:val="2"/>
+        </w:numPr>
+      </w:pPr>
+      <w:proofErr w:type="spellStart"/>
+      <w:r>
+        <w:t>IMS.Plugins.InMemory</w:t>
+      </w:r>
+      <w:proofErr w:type="spellEnd"/>
+      <w:r>
+        <w:t xml:space="preserve"> -&gt;</w:t>
+      </w:r>
+      <w:r>
+        <w:t xml:space="preserve"> </w:t>
+      </w:r>
+      <w:proofErr w:type="spellStart"/>
+      <w:r>
+        <w:t>Fill</w:t>
+      </w:r>
+      <w:proofErr w:type="spellEnd"/>
+      <w:r>
+        <w:t xml:space="preserve"> </w:t>
+      </w:r>
+      <w:proofErr w:type="spellStart"/>
+      <w:r>
+        <w:t>Inventory</w:t>
+      </w:r>
+      <w:proofErr w:type="spellEnd"/>
+      <w:r>
+        <w:t xml:space="preserve"> </w:t>
+      </w:r>
+      <w:proofErr w:type="spellStart"/>
+      <w:r>
+        <w:t>properties</w:t>
+      </w:r>
+      <w:proofErr w:type="spellEnd"/>
+      <w:r>
+        <w:br/>
+      </w:r>
+      <w:r>
+        <w:drawing>
+          <wp:inline distT="0" distB="0" distL="0" distR="0" wp14:anchorId="106C6AF4" wp14:editId="05D2B7E6">
+            <wp:extent cx="4257040" cy="1392649"/>
+            <wp:effectExtent l="0" t="0" r="0" b="0"/>
+            <wp:docPr id="736847050" name="Imagen 1" descr="Texto&#10;&#10;El contenido generado por IA puede ser incorrecto."/>
+            <wp:cNvGraphicFramePr>
+              <a:graphicFrameLocks xmlns:a="http://schemas.openxmlformats.org/drawingml/2006/main" noChangeAspect="1"/>
+            </wp:cNvGraphicFramePr>
+            <a:graphic xmlns:a="http://schemas.openxmlformats.org/drawingml/2006/main">
+              <a:graphicData uri="http://schemas.openxmlformats.org/drawingml/2006/picture">
+                <pic:pic xmlns:pic="http://schemas.openxmlformats.org/drawingml/2006/picture">
+                  <pic:nvPicPr>
+                    <pic:cNvPr id="736847050" name="Imagen 1" descr="Texto&#10;&#10;El contenido generado por IA puede ser incorrecto."/>
+                    <pic:cNvPicPr/>
+                  </pic:nvPicPr>
+                  <pic:blipFill>
+                    <a:blip r:embed="rId18"/>
+                    <a:stretch>
+                      <a:fillRect/>
+                    </a:stretch>
+                  </pic:blipFill>
+                  <pic:spPr>
+                    <a:xfrm>
+                      <a:off x="0" y="0"/>
+                      <a:ext cx="4275611" cy="1398724"/>
+                    </a:xfrm>
+                    <a:prstGeom prst="rect">
+                      <a:avLst/>
+                    </a:prstGeom>
+                  </pic:spPr>
+                </pic:pic>
+              </a:graphicData>
+            </a:graphic>
+          </wp:inline>
+        </w:drawing>
+      </w:r>
+    </w:p>
+    <w:p>
+      <w:pPr>
+        <w:pStyle w:val="Prrafodelista"/>
+        <w:numPr>
+          <w:ilvl w:val="3"/>
+          <w:numId w:val="2"/>
+        </w:numPr>
+      </w:pPr>
+      <w:proofErr w:type="spellStart"/>
+      <w:r>
+        <w:t>IMS.Plugins.InMemory</w:t>
+      </w:r>
+      <w:proofErr w:type="spellEnd"/>
+      <w:r>
+        <w:t xml:space="preserve">-&gt; </w:t>
+      </w:r>
+      <w:proofErr w:type="spellStart"/>
+      <w:r>
+        <w:t>InventoryRepository</w:t>
+      </w:r>
+      <w:proofErr w:type="spellEnd"/>
+      <w:r>
+        <w:t xml:space="preserve"> -&gt; </w:t>
+      </w:r>
+      <w:proofErr w:type="spellStart"/>
+      <w:r>
+        <w:t>GetInventoriesByNameAsync</w:t>
+      </w:r>
+      <w:proofErr w:type="spellEnd"/>
+    </w:p>
+    <w:p>
+      <w:pPr>
+        <w:pStyle w:val="Prrafodelista"/>
+        <w:ind w:left="2880"/>
+      </w:pPr>
+      <w:r>
+        <w:drawing>
+          <wp:inline distT="0" distB="0" distL="0" distR="0" wp14:anchorId="1E558294" wp14:editId="504CDEFB">
+            <wp:extent cx="4314190" cy="708209"/>
+            <wp:effectExtent l="0" t="0" r="0" b="0"/>
+            <wp:docPr id="462432800" name="Imagen 1"/>
+            <wp:cNvGraphicFramePr>
+              <a:graphicFrameLocks xmlns:a="http://schemas.openxmlformats.org/drawingml/2006/main" noChangeAspect="1"/>
+            </wp:cNvGraphicFramePr>
+            <a:graphic xmlns:a="http://schemas.openxmlformats.org/drawingml/2006/main">
+              <a:graphicData uri="http://schemas.openxmlformats.org/drawingml/2006/picture">
+                <pic:pic xmlns:pic="http://schemas.openxmlformats.org/drawingml/2006/picture">
+                  <pic:nvPicPr>
+                    <pic:cNvPr id="462432800" name=""/>
+                    <pic:cNvPicPr/>
+                  </pic:nvPicPr>
+                  <pic:blipFill>
+                    <a:blip r:embed="rId19"/>
+                    <a:stretch>
+                      <a:fillRect/>
+                    </a:stretch>
+                  </pic:blipFill>
+                  <pic:spPr>
+                    <a:xfrm>
+                      <a:off x="0" y="0"/>
+                      <a:ext cx="4347788" cy="713724"/>
+                    </a:xfrm>
+                    <a:prstGeom prst="rect">
+                      <a:avLst/>
+                    </a:prstGeom>
+                  </pic:spPr>
+                </pic:pic>
+              </a:graphicData>
+            </a:graphic>
+          </wp:inline>
+        </w:drawing>
+      </w:r>
       <w:r>
         <w:br/>
       </w:r>
@@ -2605,6 +3235,7 @@
   <w:style w:type="character" w:default="1" w:styleId="Fuentedeprrafopredeter">
     <w:name w:val="Default Paragraph Font"/>
     <w:uiPriority w:val="1"/>
+    <w:semiHidden/>
     <w:unhideWhenUsed/>
   </w:style>
   <w:style w:type="table" w:default="1" w:styleId="Tablanormal">

</xml_diff>

<commit_message>
IMS.WebApp (implementation IInventoryRepository,InventoryRepository) Program.cs IMS.UseCases->Inventories-> ViewInventoriesByNameUseCase -> Extract interface IMS.UseCases->Inventories -> Create folder Interfaces -> Move IViewInventoriesByNameUseCase.cs to this folder Program.cs -> register mapping ->
</commit_message>
<xml_diff>
--- a/Blazor_Net8.docx
+++ b/Blazor_Net8.docx
@@ -10,7 +10,6 @@
           <w:u w:val="single"/>
         </w:rPr>
       </w:pPr>
-      <w:proofErr w:type="spellStart"/>
       <w:r>
         <w:rPr>
           <w:b/>
@@ -25,52 +24,15 @@
           <w:bCs/>
           <w:u w:val="single"/>
         </w:rPr>
-        <w:t>or</w:t>
-      </w:r>
-      <w:proofErr w:type="spellEnd"/>
+        <w:t xml:space="preserve">or </w:t>
+      </w:r>
       <w:r>
         <w:rPr>
           <w:b/>
           <w:bCs/>
           <w:u w:val="single"/>
         </w:rPr>
-        <w:t xml:space="preserve"> </w:t>
-      </w:r>
-      <w:proofErr w:type="spellStart"/>
-      <w:r>
-        <w:rPr>
-          <w:b/>
-          <w:bCs/>
-          <w:u w:val="single"/>
-        </w:rPr>
-        <w:t>Inventory</w:t>
-      </w:r>
-      <w:proofErr w:type="spellEnd"/>
-      <w:r>
-        <w:rPr>
-          <w:b/>
-          <w:bCs/>
-          <w:u w:val="single"/>
-        </w:rPr>
-        <w:t xml:space="preserve"> Management </w:t>
-      </w:r>
-      <w:proofErr w:type="spellStart"/>
-      <w:r>
-        <w:rPr>
-          <w:b/>
-          <w:bCs/>
-          <w:u w:val="single"/>
-        </w:rPr>
-        <w:t>System</w:t>
-      </w:r>
-      <w:proofErr w:type="spellEnd"/>
-      <w:r>
-        <w:rPr>
-          <w:b/>
-          <w:bCs/>
-          <w:u w:val="single"/>
-        </w:rPr>
-        <w:t xml:space="preserve"> in .NET 8</w:t>
+        <w:t>Inventory Management System in .NET 8</w:t>
       </w:r>
     </w:p>
     <w:p>
@@ -81,11 +43,9 @@
           <w:numId w:val="2"/>
         </w:numPr>
       </w:pPr>
-      <w:proofErr w:type="spellStart"/>
       <w:r>
         <w:t>Architecture</w:t>
       </w:r>
-      <w:proofErr w:type="spellEnd"/>
       <w:r>
         <w:br/>
       </w:r>
@@ -138,11 +98,9 @@
           <w:numId w:val="2"/>
         </w:numPr>
       </w:pPr>
-      <w:proofErr w:type="spellStart"/>
       <w:r>
         <w:t>Comparision</w:t>
       </w:r>
-      <w:proofErr w:type="spellEnd"/>
     </w:p>
     <w:p>
       <w:pPr>
@@ -152,37 +110,11 @@
           <w:numId w:val="2"/>
         </w:numPr>
       </w:pPr>
-      <w:proofErr w:type="spellStart"/>
-      <w:r>
-        <w:t>Traditional</w:t>
-      </w:r>
-      <w:proofErr w:type="spellEnd"/>
-      <w:r>
-        <w:t xml:space="preserve"> Web App </w:t>
-      </w:r>
-      <w:proofErr w:type="spellStart"/>
-      <w:r>
-        <w:t>Work</w:t>
-      </w:r>
-      <w:proofErr w:type="spellEnd"/>
-      <w:r>
-        <w:t xml:space="preserve"> (</w:t>
-      </w:r>
-      <w:proofErr w:type="spellStart"/>
-      <w:r>
-        <w:t>stateless</w:t>
-      </w:r>
-      <w:proofErr w:type="spellEnd"/>
-      <w:r>
-        <w:t xml:space="preserve"> </w:t>
-      </w:r>
-      <w:proofErr w:type="spellStart"/>
-      <w:r>
-        <w:t>application</w:t>
-      </w:r>
-      <w:proofErr w:type="spellEnd"/>
-      <w:r>
-        <w:t>)</w:t>
+      <w:r>
+        <w:t>Traditional Web App Work</w:t>
+      </w:r>
+      <w:r>
+        <w:t xml:space="preserve"> (stateless application)</w:t>
       </w:r>
       <w:r>
         <w:br/>
@@ -236,37 +168,8 @@
           <w:numId w:val="2"/>
         </w:numPr>
       </w:pPr>
-      <w:proofErr w:type="spellStart"/>
-      <w:r>
-        <w:t>Interactivity</w:t>
-      </w:r>
-      <w:proofErr w:type="spellEnd"/>
-      <w:r>
-        <w:t xml:space="preserve"> </w:t>
-      </w:r>
-      <w:proofErr w:type="spellStart"/>
-      <w:r>
-        <w:t>with</w:t>
-      </w:r>
-      <w:proofErr w:type="spellEnd"/>
-      <w:r>
-        <w:t xml:space="preserve"> </w:t>
-      </w:r>
-      <w:proofErr w:type="spellStart"/>
-      <w:r>
-        <w:t>Javascript</w:t>
-      </w:r>
-      <w:proofErr w:type="spellEnd"/>
-      <w:r>
-        <w:t xml:space="preserve"> (</w:t>
-      </w:r>
-      <w:proofErr w:type="spellStart"/>
-      <w:r>
-        <w:t>traditional</w:t>
-      </w:r>
-      <w:proofErr w:type="spellEnd"/>
-      <w:r>
-        <w:t>)</w:t>
+      <w:r>
+        <w:t>Interactivity with Javascript (traditional)</w:t>
       </w:r>
       <w:r>
         <w:br/>
@@ -320,36 +223,10 @@
           <w:numId w:val="2"/>
         </w:numPr>
       </w:pPr>
-      <w:proofErr w:type="spellStart"/>
       <w:r>
         <w:lastRenderedPageBreak/>
-        <w:t>Interactivity</w:t>
-      </w:r>
-      <w:proofErr w:type="spellEnd"/>
-      <w:r>
-        <w:t xml:space="preserve"> </w:t>
-      </w:r>
-      <w:proofErr w:type="spellStart"/>
-      <w:r>
-        <w:t>with</w:t>
-      </w:r>
-      <w:proofErr w:type="spellEnd"/>
-      <w:r>
-        <w:t xml:space="preserve"> </w:t>
-      </w:r>
-      <w:proofErr w:type="spellStart"/>
-      <w:r>
-        <w:t>SignalR</w:t>
-      </w:r>
-      <w:proofErr w:type="spellEnd"/>
-      <w:r>
-        <w:t xml:space="preserve"> </w:t>
-      </w:r>
-      <w:proofErr w:type="spellStart"/>
-      <w:r>
-        <w:t>channel</w:t>
-      </w:r>
-      <w:proofErr w:type="spellEnd"/>
+        <w:t>Interactivity with SignalR channel</w:t>
+      </w:r>
       <w:r>
         <w:br/>
       </w:r>
@@ -402,27 +279,9 @@
           <w:numId w:val="2"/>
         </w:numPr>
       </w:pPr>
-      <w:proofErr w:type="spellStart"/>
-      <w:r>
-        <w:t>Interactivity</w:t>
-      </w:r>
-      <w:proofErr w:type="spellEnd"/>
-      <w:r>
-        <w:t xml:space="preserve"> </w:t>
-      </w:r>
-      <w:proofErr w:type="spellStart"/>
-      <w:r>
-        <w:t>with</w:t>
-      </w:r>
-      <w:proofErr w:type="spellEnd"/>
-      <w:r>
-        <w:t xml:space="preserve"> </w:t>
-      </w:r>
-      <w:proofErr w:type="spellStart"/>
-      <w:r>
-        <w:t>WebAssembly</w:t>
-      </w:r>
-      <w:proofErr w:type="spellEnd"/>
+      <w:r>
+        <w:t>Interactivity with WebAssembly</w:t>
+      </w:r>
       <w:r>
         <w:br/>
       </w:r>
@@ -475,19 +334,9 @@
           <w:numId w:val="2"/>
         </w:numPr>
       </w:pPr>
-      <w:proofErr w:type="spellStart"/>
-      <w:r>
-        <w:t>Blazor</w:t>
-      </w:r>
-      <w:proofErr w:type="spellEnd"/>
-      <w:r>
-        <w:t xml:space="preserve"> </w:t>
-      </w:r>
-      <w:proofErr w:type="spellStart"/>
-      <w:r>
-        <w:t>Application</w:t>
-      </w:r>
-      <w:proofErr w:type="spellEnd"/>
+      <w:r>
+        <w:t>Blazor Application</w:t>
+      </w:r>
     </w:p>
     <w:p>
       <w:pPr>
@@ -497,13 +346,8 @@
           <w:numId w:val="2"/>
         </w:numPr>
       </w:pPr>
-      <w:proofErr w:type="spellStart"/>
-      <w:r>
-        <w:t>Blazor</w:t>
-      </w:r>
-      <w:proofErr w:type="spellEnd"/>
-      <w:r>
-        <w:t xml:space="preserve"> Web App</w:t>
+      <w:r>
+        <w:t>Blazor Web App</w:t>
       </w:r>
     </w:p>
     <w:p>
@@ -569,12 +413,10 @@
           <w:numId w:val="2"/>
         </w:numPr>
       </w:pPr>
-      <w:proofErr w:type="spellStart"/>
       <w:r>
         <w:lastRenderedPageBreak/>
         <w:t>Cmd</w:t>
       </w:r>
-      <w:proofErr w:type="spellEnd"/>
       <w:r>
         <w:br/>
       </w:r>
@@ -620,20 +462,8 @@
       </w:r>
       <w:r>
         <w:br/>
-      </w:r>
-      <w:proofErr w:type="spellStart"/>
-      <w:r>
-        <w:t>Console</w:t>
-      </w:r>
-      <w:proofErr w:type="spellEnd"/>
-      <w:r>
-        <w:t xml:space="preserve"> app -&gt; </w:t>
-      </w:r>
-      <w:proofErr w:type="spellStart"/>
-      <w:r>
-        <w:t>program.cs</w:t>
-      </w:r>
-      <w:proofErr w:type="spellEnd"/>
+        <w:t>Console app -&gt; program.cs</w:t>
+      </w:r>
     </w:p>
     <w:p>
       <w:pPr>
@@ -643,29 +473,11 @@
           <w:numId w:val="2"/>
         </w:numPr>
       </w:pPr>
-      <w:proofErr w:type="spellStart"/>
-      <w:r>
-        <w:t>Blazor</w:t>
-      </w:r>
-      <w:proofErr w:type="spellEnd"/>
-      <w:r>
-        <w:t xml:space="preserve"> </w:t>
-      </w:r>
-      <w:proofErr w:type="spellStart"/>
-      <w:r>
-        <w:t>workflow</w:t>
-      </w:r>
-      <w:proofErr w:type="spellEnd"/>
-      <w:r>
-        <w:t xml:space="preserve"> (</w:t>
-      </w:r>
-      <w:proofErr w:type="spellStart"/>
-      <w:r>
-        <w:t>internal</w:t>
-      </w:r>
-      <w:proofErr w:type="spellEnd"/>
-      <w:r>
-        <w:t>)</w:t>
+      <w:r>
+        <w:t>Blazor workflow</w:t>
+      </w:r>
+      <w:r>
+        <w:t xml:space="preserve"> (internal)</w:t>
       </w:r>
     </w:p>
     <w:p>
@@ -676,35 +488,9 @@
           <w:numId w:val="2"/>
         </w:numPr>
       </w:pPr>
-      <w:proofErr w:type="spellStart"/>
-      <w:r>
-        <w:t>Program.cs</w:t>
-      </w:r>
-      <w:proofErr w:type="spellEnd"/>
-      <w:r>
-        <w:t xml:space="preserve"> -&gt; </w:t>
-      </w:r>
-      <w:proofErr w:type="spellStart"/>
-      <w:r>
-        <w:t>App.razor</w:t>
-      </w:r>
-      <w:proofErr w:type="spellEnd"/>
-      <w:r>
-        <w:t xml:space="preserve"> -&gt; </w:t>
-      </w:r>
-      <w:proofErr w:type="spellStart"/>
-      <w:r>
-        <w:t>Routes.razor</w:t>
-      </w:r>
-      <w:proofErr w:type="spellEnd"/>
-      <w:r>
-        <w:t xml:space="preserve"> -&gt; </w:t>
-      </w:r>
-      <w:proofErr w:type="spellStart"/>
-      <w:r>
-        <w:t>MainLayout.razor</w:t>
-      </w:r>
-      <w:proofErr w:type="spellEnd"/>
+      <w:r>
+        <w:t>Program.cs -&gt; App.razor -&gt; Routes.razor -&gt; MainLayout.razor</w:t>
+      </w:r>
     </w:p>
     <w:p>
       <w:pPr>
@@ -714,19 +500,9 @@
           <w:numId w:val="2"/>
         </w:numPr>
       </w:pPr>
-      <w:proofErr w:type="spellStart"/>
-      <w:r>
-        <w:t>Inventory</w:t>
-      </w:r>
-      <w:proofErr w:type="spellEnd"/>
-      <w:r>
-        <w:t xml:space="preserve"> Management </w:t>
-      </w:r>
-      <w:proofErr w:type="spellStart"/>
-      <w:r>
-        <w:t>System</w:t>
-      </w:r>
-      <w:proofErr w:type="spellEnd"/>
+      <w:r>
+        <w:t>Inventory Management System</w:t>
+      </w:r>
     </w:p>
     <w:p>
       <w:pPr>
@@ -736,11 +512,9 @@
           <w:numId w:val="2"/>
         </w:numPr>
       </w:pPr>
-      <w:proofErr w:type="spellStart"/>
       <w:r>
         <w:t>Workflow</w:t>
       </w:r>
-      <w:proofErr w:type="spellEnd"/>
       <w:r>
         <w:br/>
       </w:r>
@@ -793,56 +567,14 @@
           <w:numId w:val="2"/>
         </w:numPr>
       </w:pPr>
-      <w:proofErr w:type="spellStart"/>
       <w:r>
         <w:lastRenderedPageBreak/>
-        <w:t>Architecture</w:t>
-      </w:r>
-      <w:proofErr w:type="spellEnd"/>
-      <w:r>
-        <w:t xml:space="preserve"> (</w:t>
-      </w:r>
-      <w:proofErr w:type="spellStart"/>
-      <w:r>
-        <w:t>Clean</w:t>
-      </w:r>
-      <w:proofErr w:type="spellEnd"/>
-      <w:r>
-        <w:t xml:space="preserve"> </w:t>
-      </w:r>
-      <w:proofErr w:type="spellStart"/>
-      <w:r>
-        <w:t>Arquitecture</w:t>
-      </w:r>
-      <w:proofErr w:type="spellEnd"/>
-      <w:r>
-        <w:t xml:space="preserve"> - </w:t>
-      </w:r>
-      <w:proofErr w:type="spellStart"/>
-      <w:r>
-        <w:t>Onion</w:t>
-      </w:r>
-      <w:proofErr w:type="spellEnd"/>
-      <w:r>
-        <w:t>)</w:t>
+        <w:t>Architecture (Clean Arquitecture - Onion)</w:t>
       </w:r>
       <w:r>
         <w:br/>
-        <w:t xml:space="preserve">General </w:t>
-      </w:r>
-      <w:proofErr w:type="spellStart"/>
-      <w:r>
-        <w:t>Clean</w:t>
-      </w:r>
-      <w:proofErr w:type="spellEnd"/>
-      <w:r>
-        <w:t xml:space="preserve"> </w:t>
-      </w:r>
-      <w:proofErr w:type="spellStart"/>
-      <w:r>
-        <w:t>Arquitecture</w:t>
-      </w:r>
-      <w:proofErr w:type="spellEnd"/>
+        <w:t>General Clean Arquitecture</w:t>
+      </w:r>
       <w:r>
         <w:br/>
       </w:r>
@@ -896,15 +628,7 @@
         </w:numPr>
       </w:pPr>
       <w:r>
-        <w:t xml:space="preserve">View </w:t>
-      </w:r>
-      <w:proofErr w:type="spellStart"/>
-      <w:r>
-        <w:t>inventories</w:t>
-      </w:r>
-      <w:proofErr w:type="spellEnd"/>
-      <w:r>
-        <w:t xml:space="preserve"> Use Case</w:t>
+        <w:t>View inventories Use Case</w:t>
       </w:r>
     </w:p>
     <w:p>
@@ -1013,134 +737,238 @@
           <w:numId w:val="2"/>
         </w:numPr>
       </w:pPr>
-      <w:proofErr w:type="spellStart"/>
       <w:r>
         <w:t>Description</w:t>
       </w:r>
-      <w:proofErr w:type="spellEnd"/>
       <w:r>
         <w:br/>
-        <w:t xml:space="preserve">As a </w:t>
-      </w:r>
-      <w:proofErr w:type="spellStart"/>
-      <w:r>
-        <w:t>user</w:t>
-      </w:r>
-      <w:proofErr w:type="spellEnd"/>
-      <w:r>
-        <w:t xml:space="preserve">, I can </w:t>
-      </w:r>
-      <w:proofErr w:type="spellStart"/>
-      <w:r>
-        <w:t>view</w:t>
-      </w:r>
-      <w:proofErr w:type="spellEnd"/>
+        <w:t>As a user, I can view all the inventories as well as search certain inventories by names, so that Ican manage them.</w:t>
+      </w:r>
+    </w:p>
+    <w:p>
+      <w:pPr>
+        <w:pStyle w:val="Prrafodelista"/>
+        <w:numPr>
+          <w:ilvl w:val="2"/>
+          <w:numId w:val="2"/>
+        </w:numPr>
+      </w:pPr>
+      <w:r>
+        <w:t>Main Scenario</w:t>
+      </w:r>
+    </w:p>
+    <w:p>
+      <w:pPr>
+        <w:pStyle w:val="Prrafodelista"/>
+        <w:numPr>
+          <w:ilvl w:val="3"/>
+          <w:numId w:val="2"/>
+        </w:numPr>
+      </w:pPr>
+      <w:r>
+        <w:t>Pre Conditions</w:t>
+      </w:r>
+    </w:p>
+    <w:p>
+      <w:pPr>
+        <w:pStyle w:val="Prrafodelista"/>
+        <w:numPr>
+          <w:ilvl w:val="4"/>
+          <w:numId w:val="2"/>
+        </w:numPr>
+      </w:pPr>
+      <w:r>
+        <w:t>The user is</w:t>
+      </w:r>
       <w:r>
         <w:t xml:space="preserve"> </w:t>
       </w:r>
-      <w:proofErr w:type="spellStart"/>
-      <w:r>
-        <w:t>all</w:t>
-      </w:r>
-      <w:proofErr w:type="spellEnd"/>
+      <w:r>
+        <w:t>on the inventories page.</w:t>
+      </w:r>
+    </w:p>
+    <w:p>
+      <w:pPr>
+        <w:pStyle w:val="Prrafodelista"/>
+        <w:numPr>
+          <w:ilvl w:val="3"/>
+          <w:numId w:val="2"/>
+        </w:numPr>
+      </w:pPr>
+      <w:r>
+        <w:t>Post Conditions</w:t>
+      </w:r>
+    </w:p>
+    <w:p>
+      <w:pPr>
+        <w:pStyle w:val="Prrafodelista"/>
+        <w:numPr>
+          <w:ilvl w:val="4"/>
+          <w:numId w:val="2"/>
+        </w:numPr>
+      </w:pPr>
+      <w:r>
+        <w:t>The user sees the inventories that meet the search condition.</w:t>
+      </w:r>
+    </w:p>
+    <w:p>
+      <w:pPr>
+        <w:pStyle w:val="Prrafodelista"/>
+        <w:numPr>
+          <w:ilvl w:val="3"/>
+          <w:numId w:val="2"/>
+        </w:numPr>
+      </w:pPr>
+      <w:r>
+        <w:t>Detailed Steps</w:t>
+      </w:r>
+    </w:p>
+    <w:p>
+      <w:pPr>
+        <w:pStyle w:val="Prrafodelista"/>
+        <w:numPr>
+          <w:ilvl w:val="4"/>
+          <w:numId w:val="2"/>
+        </w:numPr>
+      </w:pPr>
+      <w:r>
+        <w:t>The user enters a few letters in the search box</w:t>
+      </w:r>
+    </w:p>
+    <w:p>
+      <w:pPr>
+        <w:pStyle w:val="Prrafodelista"/>
+        <w:numPr>
+          <w:ilvl w:val="4"/>
+          <w:numId w:val="2"/>
+        </w:numPr>
+      </w:pPr>
+      <w:r>
+        <w:lastRenderedPageBreak/>
+        <w:t>The user clicks on the View button.</w:t>
+      </w:r>
+    </w:p>
+    <w:p>
+      <w:pPr>
+        <w:pStyle w:val="Prrafodelista"/>
+        <w:numPr>
+          <w:ilvl w:val="2"/>
+          <w:numId w:val="2"/>
+        </w:numPr>
+      </w:pPr>
+      <w:r>
+        <w:t>Alternative Scenario A</w:t>
+      </w:r>
+    </w:p>
+    <w:p>
+      <w:pPr>
+        <w:pStyle w:val="Prrafodelista"/>
+        <w:numPr>
+          <w:ilvl w:val="3"/>
+          <w:numId w:val="2"/>
+        </w:numPr>
+      </w:pPr>
+      <w:r>
+        <w:t>Post Conditions</w:t>
+      </w:r>
+    </w:p>
+    <w:p>
+      <w:pPr>
+        <w:pStyle w:val="Prrafodelista"/>
+        <w:numPr>
+          <w:ilvl w:val="4"/>
+          <w:numId w:val="2"/>
+        </w:numPr>
+      </w:pPr>
+      <w:r>
+        <w:t xml:space="preserve">The user sees </w:t>
+      </w:r>
+      <w:r>
+        <w:t xml:space="preserve">all </w:t>
+      </w:r>
+      <w:r>
+        <w:t>the inventories.</w:t>
+      </w:r>
+    </w:p>
+    <w:p>
+      <w:pPr>
+        <w:pStyle w:val="Prrafodelista"/>
+        <w:numPr>
+          <w:ilvl w:val="3"/>
+          <w:numId w:val="2"/>
+        </w:numPr>
+      </w:pPr>
+      <w:r>
+        <w:t>Detailed Steps</w:t>
+      </w:r>
+    </w:p>
+    <w:p>
+      <w:pPr>
+        <w:pStyle w:val="Prrafodelista"/>
+        <w:numPr>
+          <w:ilvl w:val="4"/>
+          <w:numId w:val="2"/>
+        </w:numPr>
+      </w:pPr>
+      <w:r>
+        <w:t xml:space="preserve">The user </w:t>
+      </w:r>
+      <w:r>
+        <w:t>makes the search box empty.</w:t>
+      </w:r>
+    </w:p>
+    <w:p>
+      <w:pPr>
+        <w:pStyle w:val="Prrafodelista"/>
+        <w:numPr>
+          <w:ilvl w:val="1"/>
+          <w:numId w:val="2"/>
+        </w:numPr>
+      </w:pPr>
+      <w:r>
+        <w:t>Development the use case</w:t>
+      </w:r>
+    </w:p>
+    <w:p>
+      <w:pPr>
+        <w:pStyle w:val="Prrafodelista"/>
+        <w:numPr>
+          <w:ilvl w:val="2"/>
+          <w:numId w:val="2"/>
+        </w:numPr>
+      </w:pPr>
+      <w:r>
+        <w:t>Open Visual Studio</w:t>
+      </w:r>
+    </w:p>
+    <w:p>
+      <w:pPr>
+        <w:pStyle w:val="Prrafodelista"/>
+        <w:numPr>
+          <w:ilvl w:val="2"/>
+          <w:numId w:val="2"/>
+        </w:numPr>
+      </w:pPr>
+      <w:r>
+        <w:t>Create class library</w:t>
+      </w:r>
       <w:r>
         <w:t xml:space="preserve"> </w:t>
       </w:r>
-      <w:proofErr w:type="spellStart"/>
-      <w:r>
-        <w:t>the</w:t>
-      </w:r>
-      <w:proofErr w:type="spellEnd"/>
-      <w:r>
-        <w:t xml:space="preserve"> </w:t>
-      </w:r>
-      <w:proofErr w:type="spellStart"/>
-      <w:r>
-        <w:t>inventories</w:t>
-      </w:r>
-      <w:proofErr w:type="spellEnd"/>
-      <w:r>
-        <w:t xml:space="preserve"> as </w:t>
-      </w:r>
-      <w:proofErr w:type="spellStart"/>
-      <w:r>
-        <w:t>well</w:t>
-      </w:r>
-      <w:proofErr w:type="spellEnd"/>
-      <w:r>
-        <w:t xml:space="preserve"> as </w:t>
-      </w:r>
-      <w:proofErr w:type="spellStart"/>
-      <w:r>
-        <w:t>search</w:t>
-      </w:r>
-      <w:proofErr w:type="spellEnd"/>
-      <w:r>
-        <w:t xml:space="preserve"> </w:t>
-      </w:r>
-      <w:proofErr w:type="spellStart"/>
-      <w:r>
-        <w:t>certain</w:t>
-      </w:r>
-      <w:proofErr w:type="spellEnd"/>
-      <w:r>
-        <w:t xml:space="preserve"> </w:t>
-      </w:r>
-      <w:proofErr w:type="spellStart"/>
-      <w:r>
-        <w:t>inventories</w:t>
-      </w:r>
-      <w:proofErr w:type="spellEnd"/>
-      <w:r>
-        <w:t xml:space="preserve"> </w:t>
-      </w:r>
-      <w:proofErr w:type="spellStart"/>
-      <w:r>
-        <w:t>by</w:t>
-      </w:r>
-      <w:proofErr w:type="spellEnd"/>
-      <w:r>
-        <w:t xml:space="preserve"> </w:t>
-      </w:r>
-      <w:proofErr w:type="spellStart"/>
-      <w:r>
-        <w:t>names</w:t>
-      </w:r>
-      <w:proofErr w:type="spellEnd"/>
-      <w:r>
-        <w:t xml:space="preserve">, so </w:t>
-      </w:r>
-      <w:proofErr w:type="spellStart"/>
-      <w:r>
-        <w:t>that</w:t>
-      </w:r>
-      <w:proofErr w:type="spellEnd"/>
-      <w:r>
-        <w:t xml:space="preserve"> </w:t>
-      </w:r>
-      <w:proofErr w:type="spellStart"/>
-      <w:r>
-        <w:t>Ican</w:t>
-      </w:r>
-      <w:proofErr w:type="spellEnd"/>
-      <w:r>
-        <w:t xml:space="preserve"> </w:t>
-      </w:r>
-      <w:proofErr w:type="spellStart"/>
-      <w:r>
-        <w:t>manage</w:t>
-      </w:r>
-      <w:proofErr w:type="spellEnd"/>
-      <w:r>
-        <w:t xml:space="preserve"> </w:t>
-      </w:r>
-      <w:proofErr w:type="spellStart"/>
-      <w:r>
-        <w:t>them</w:t>
-      </w:r>
-      <w:proofErr w:type="spellEnd"/>
-      <w:r>
-        <w:t>.</w:t>
+      <w:r>
+        <w:t>Project</w:t>
+      </w:r>
+    </w:p>
+    <w:p>
+      <w:pPr>
+        <w:pStyle w:val="Prrafodelista"/>
+        <w:numPr>
+          <w:ilvl w:val="3"/>
+          <w:numId w:val="2"/>
+        </w:numPr>
+      </w:pPr>
+      <w:r>
+        <w:t>Group the use case by Concept</w:t>
       </w:r>
     </w:p>
     <w:p>
@@ -1151,19 +979,9 @@
           <w:numId w:val="2"/>
         </w:numPr>
       </w:pPr>
-      <w:proofErr w:type="spellStart"/>
-      <w:r>
-        <w:t>Main</w:t>
-      </w:r>
-      <w:proofErr w:type="spellEnd"/>
-      <w:r>
-        <w:t xml:space="preserve"> </w:t>
-      </w:r>
-      <w:proofErr w:type="spellStart"/>
-      <w:r>
-        <w:t>Scenario</w:t>
-      </w:r>
-      <w:proofErr w:type="spellEnd"/>
+      <w:r>
+        <w:t>IMS.UseCases</w:t>
+      </w:r>
     </w:p>
     <w:p>
       <w:pPr>
@@ -1174,69 +992,55 @@
         </w:numPr>
       </w:pPr>
       <w:r>
-        <w:t xml:space="preserve">Pre </w:t>
-      </w:r>
-      <w:proofErr w:type="spellStart"/>
-      <w:r>
-        <w:t>Conditions</w:t>
-      </w:r>
-      <w:proofErr w:type="spellEnd"/>
-    </w:p>
-    <w:p>
-      <w:pPr>
-        <w:pStyle w:val="Prrafodelista"/>
-        <w:numPr>
-          <w:ilvl w:val="4"/>
-          <w:numId w:val="2"/>
-        </w:numPr>
-      </w:pPr>
-      <w:proofErr w:type="spellStart"/>
-      <w:r>
-        <w:t>The</w:t>
-      </w:r>
-      <w:proofErr w:type="spellEnd"/>
-      <w:r>
-        <w:t xml:space="preserve"> </w:t>
-      </w:r>
-      <w:proofErr w:type="spellStart"/>
-      <w:r>
-        <w:t>user</w:t>
-      </w:r>
-      <w:proofErr w:type="spellEnd"/>
-      <w:r>
-        <w:t xml:space="preserve"> </w:t>
-      </w:r>
-      <w:proofErr w:type="spellStart"/>
-      <w:r>
-        <w:t>is</w:t>
-      </w:r>
-      <w:proofErr w:type="spellEnd"/>
-      <w:r>
-        <w:t xml:space="preserve"> </w:t>
-      </w:r>
-      <w:proofErr w:type="spellStart"/>
-      <w:r>
-        <w:t>on</w:t>
-      </w:r>
-      <w:proofErr w:type="spellEnd"/>
-      <w:r>
-        <w:t xml:space="preserve"> </w:t>
-      </w:r>
-      <w:proofErr w:type="spellStart"/>
-      <w:r>
-        <w:t>the</w:t>
-      </w:r>
-      <w:proofErr w:type="spellEnd"/>
-      <w:r>
-        <w:t xml:space="preserve"> </w:t>
-      </w:r>
-      <w:proofErr w:type="spellStart"/>
-      <w:r>
-        <w:t>inventories</w:t>
-      </w:r>
-      <w:proofErr w:type="spellEnd"/>
-      <w:r>
-        <w:t xml:space="preserve"> page.</w:t>
+        <w:t>Add new folder</w:t>
+      </w:r>
+      <w:r>
+        <w:t xml:space="preserve"> -&gt; Inventories -&gt; new class</w:t>
+      </w:r>
+      <w:r>
+        <w:t xml:space="preserve"> -&gt; </w:t>
+      </w:r>
+      <w:r>
+        <w:t>ViewInventoriesByNameUseCase</w:t>
+      </w:r>
+    </w:p>
+    <w:p>
+      <w:pPr>
+        <w:pStyle w:val="Prrafodelista"/>
+        <w:numPr>
+          <w:ilvl w:val="2"/>
+          <w:numId w:val="2"/>
+        </w:numPr>
+      </w:pPr>
+      <w:r>
+        <w:t>Create new class library Project IMS.CoreBusiness -&gt; class Inventory</w:t>
+      </w:r>
+    </w:p>
+    <w:p>
+      <w:pPr>
+        <w:pStyle w:val="Prrafodelista"/>
+        <w:numPr>
+          <w:ilvl w:val="2"/>
+          <w:numId w:val="2"/>
+        </w:numPr>
+      </w:pPr>
+      <w:r>
+        <w:t>IMS.UseCases -&gt; dependencias -&gt; IMS.CoreBusiness</w:t>
+      </w:r>
+    </w:p>
+    <w:p>
+      <w:pPr>
+        <w:pStyle w:val="Prrafodelista"/>
+        <w:numPr>
+          <w:ilvl w:val="2"/>
+          <w:numId w:val="2"/>
+        </w:numPr>
+      </w:pPr>
+      <w:r>
+        <w:t>Data</w:t>
+      </w:r>
+      <w:r>
+        <w:t xml:space="preserve"> (Interface)</w:t>
       </w:r>
     </w:p>
     <w:p>
@@ -1248,101 +1052,7 @@
         </w:numPr>
       </w:pPr>
       <w:r>
-        <w:t xml:space="preserve">Post </w:t>
-      </w:r>
-      <w:proofErr w:type="spellStart"/>
-      <w:r>
-        <w:t>Conditions</w:t>
-      </w:r>
-      <w:proofErr w:type="spellEnd"/>
-    </w:p>
-    <w:p>
-      <w:pPr>
-        <w:pStyle w:val="Prrafodelista"/>
-        <w:numPr>
-          <w:ilvl w:val="4"/>
-          <w:numId w:val="2"/>
-        </w:numPr>
-      </w:pPr>
-      <w:proofErr w:type="spellStart"/>
-      <w:r>
-        <w:t>The</w:t>
-      </w:r>
-      <w:proofErr w:type="spellEnd"/>
-      <w:r>
-        <w:t xml:space="preserve"> </w:t>
-      </w:r>
-      <w:proofErr w:type="spellStart"/>
-      <w:r>
-        <w:t>user</w:t>
-      </w:r>
-      <w:proofErr w:type="spellEnd"/>
-      <w:r>
-        <w:t xml:space="preserve"> </w:t>
-      </w:r>
-      <w:proofErr w:type="spellStart"/>
-      <w:r>
-        <w:t>sees</w:t>
-      </w:r>
-      <w:proofErr w:type="spellEnd"/>
-      <w:r>
-        <w:t xml:space="preserve"> </w:t>
-      </w:r>
-      <w:proofErr w:type="spellStart"/>
-      <w:r>
-        <w:t>the</w:t>
-      </w:r>
-      <w:proofErr w:type="spellEnd"/>
-      <w:r>
-        <w:t xml:space="preserve"> </w:t>
-      </w:r>
-      <w:proofErr w:type="spellStart"/>
-      <w:r>
-        <w:t>inventories</w:t>
-      </w:r>
-      <w:proofErr w:type="spellEnd"/>
-      <w:r>
-        <w:t xml:space="preserve"> </w:t>
-      </w:r>
-      <w:proofErr w:type="spellStart"/>
-      <w:r>
-        <w:t>that</w:t>
-      </w:r>
-      <w:proofErr w:type="spellEnd"/>
-      <w:r>
-        <w:t xml:space="preserve"> </w:t>
-      </w:r>
-      <w:proofErr w:type="spellStart"/>
-      <w:r>
-        <w:t>meet</w:t>
-      </w:r>
-      <w:proofErr w:type="spellEnd"/>
-      <w:r>
-        <w:t xml:space="preserve"> </w:t>
-      </w:r>
-      <w:proofErr w:type="spellStart"/>
-      <w:r>
-        <w:t>the</w:t>
-      </w:r>
-      <w:proofErr w:type="spellEnd"/>
-      <w:r>
-        <w:t xml:space="preserve"> </w:t>
-      </w:r>
-      <w:proofErr w:type="spellStart"/>
-      <w:r>
-        <w:t>search</w:t>
-      </w:r>
-      <w:proofErr w:type="spellEnd"/>
-      <w:r>
-        <w:t xml:space="preserve"> </w:t>
-      </w:r>
-      <w:proofErr w:type="spellStart"/>
-      <w:r>
-        <w:t>condition</w:t>
-      </w:r>
-      <w:proofErr w:type="spellEnd"/>
-      <w:r>
-        <w:t>.</w:t>
+        <w:t>IMS.UseCases -&gt; New folder PluginInterfaces</w:t>
       </w:r>
     </w:p>
     <w:p>
@@ -1353,161 +1063,8 @@
           <w:numId w:val="2"/>
         </w:numPr>
       </w:pPr>
-      <w:proofErr w:type="spellStart"/>
-      <w:r>
-        <w:t>Detailed</w:t>
-      </w:r>
-      <w:proofErr w:type="spellEnd"/>
-      <w:r>
-        <w:t xml:space="preserve"> </w:t>
-      </w:r>
-      <w:proofErr w:type="spellStart"/>
-      <w:r>
-        <w:t>Steps</w:t>
-      </w:r>
-      <w:proofErr w:type="spellEnd"/>
-    </w:p>
-    <w:p>
-      <w:pPr>
-        <w:pStyle w:val="Prrafodelista"/>
-        <w:numPr>
-          <w:ilvl w:val="4"/>
-          <w:numId w:val="2"/>
-        </w:numPr>
-      </w:pPr>
-      <w:proofErr w:type="spellStart"/>
-      <w:r>
-        <w:t>The</w:t>
-      </w:r>
-      <w:proofErr w:type="spellEnd"/>
-      <w:r>
-        <w:t xml:space="preserve"> </w:t>
-      </w:r>
-      <w:proofErr w:type="spellStart"/>
-      <w:r>
-        <w:t>user</w:t>
-      </w:r>
-      <w:proofErr w:type="spellEnd"/>
-      <w:r>
-        <w:t xml:space="preserve"> </w:t>
-      </w:r>
-      <w:proofErr w:type="spellStart"/>
-      <w:r>
-        <w:t>enters</w:t>
-      </w:r>
-      <w:proofErr w:type="spellEnd"/>
-      <w:r>
-        <w:t xml:space="preserve"> a </w:t>
-      </w:r>
-      <w:proofErr w:type="spellStart"/>
-      <w:r>
-        <w:t>few</w:t>
-      </w:r>
-      <w:proofErr w:type="spellEnd"/>
-      <w:r>
-        <w:t xml:space="preserve"> </w:t>
-      </w:r>
-      <w:proofErr w:type="spellStart"/>
-      <w:r>
-        <w:t>letters</w:t>
-      </w:r>
-      <w:proofErr w:type="spellEnd"/>
-      <w:r>
-        <w:t xml:space="preserve"> in </w:t>
-      </w:r>
-      <w:proofErr w:type="spellStart"/>
-      <w:r>
-        <w:t>the</w:t>
-      </w:r>
-      <w:proofErr w:type="spellEnd"/>
-      <w:r>
-        <w:t xml:space="preserve"> </w:t>
-      </w:r>
-      <w:proofErr w:type="spellStart"/>
-      <w:r>
-        <w:t>search</w:t>
-      </w:r>
-      <w:proofErr w:type="spellEnd"/>
-      <w:r>
-        <w:t xml:space="preserve"> box</w:t>
-      </w:r>
-    </w:p>
-    <w:p>
-      <w:pPr>
-        <w:pStyle w:val="Prrafodelista"/>
-        <w:numPr>
-          <w:ilvl w:val="4"/>
-          <w:numId w:val="2"/>
-        </w:numPr>
-      </w:pPr>
-      <w:proofErr w:type="spellStart"/>
-      <w:r>
-        <w:lastRenderedPageBreak/>
-        <w:t>The</w:t>
-      </w:r>
-      <w:proofErr w:type="spellEnd"/>
-      <w:r>
-        <w:t xml:space="preserve"> </w:t>
-      </w:r>
-      <w:proofErr w:type="spellStart"/>
-      <w:r>
-        <w:t>user</w:t>
-      </w:r>
-      <w:proofErr w:type="spellEnd"/>
-      <w:r>
-        <w:t xml:space="preserve"> </w:t>
-      </w:r>
-      <w:proofErr w:type="spellStart"/>
-      <w:r>
-        <w:t>clicks</w:t>
-      </w:r>
-      <w:proofErr w:type="spellEnd"/>
-      <w:r>
-        <w:t xml:space="preserve"> </w:t>
-      </w:r>
-      <w:proofErr w:type="spellStart"/>
-      <w:r>
-        <w:t>on</w:t>
-      </w:r>
-      <w:proofErr w:type="spellEnd"/>
-      <w:r>
-        <w:t xml:space="preserve"> </w:t>
-      </w:r>
-      <w:proofErr w:type="spellStart"/>
-      <w:r>
-        <w:t>the</w:t>
-      </w:r>
-      <w:proofErr w:type="spellEnd"/>
-      <w:r>
-        <w:t xml:space="preserve"> View </w:t>
-      </w:r>
-      <w:proofErr w:type="spellStart"/>
-      <w:r>
-        <w:t>button</w:t>
-      </w:r>
-      <w:proofErr w:type="spellEnd"/>
-      <w:r>
-        <w:t>.</w:t>
-      </w:r>
-    </w:p>
-    <w:p>
-      <w:pPr>
-        <w:pStyle w:val="Prrafodelista"/>
-        <w:numPr>
-          <w:ilvl w:val="2"/>
-          <w:numId w:val="2"/>
-        </w:numPr>
-      </w:pPr>
-      <w:r>
-        <w:t xml:space="preserve">Alternative </w:t>
-      </w:r>
-      <w:proofErr w:type="spellStart"/>
-      <w:r>
-        <w:t>Scenario</w:t>
-      </w:r>
-      <w:proofErr w:type="spellEnd"/>
-      <w:r>
-        <w:t xml:space="preserve"> A</w:t>
+      <w:r>
+        <w:t>IMS.UseCases -&gt; Inventories -&gt; ViewInventoriesByNameUseCase -&gt; ctor</w:t>
       </w:r>
     </w:p>
     <w:p>
@@ -1519,498 +1076,18 @@
         </w:numPr>
       </w:pPr>
       <w:r>
-        <w:t xml:space="preserve">Post </w:t>
-      </w:r>
-      <w:proofErr w:type="spellStart"/>
-      <w:r>
-        <w:t>Conditions</w:t>
-      </w:r>
-      <w:proofErr w:type="spellEnd"/>
-    </w:p>
-    <w:p>
-      <w:pPr>
-        <w:pStyle w:val="Prrafodelista"/>
-        <w:numPr>
-          <w:ilvl w:val="4"/>
-          <w:numId w:val="2"/>
-        </w:numPr>
-      </w:pPr>
-      <w:proofErr w:type="spellStart"/>
-      <w:r>
-        <w:t>The</w:t>
-      </w:r>
-      <w:proofErr w:type="spellEnd"/>
-      <w:r>
-        <w:t xml:space="preserve"> </w:t>
-      </w:r>
-      <w:proofErr w:type="spellStart"/>
-      <w:r>
-        <w:t>user</w:t>
-      </w:r>
-      <w:proofErr w:type="spellEnd"/>
-      <w:r>
-        <w:t xml:space="preserve"> </w:t>
-      </w:r>
-      <w:proofErr w:type="spellStart"/>
-      <w:r>
-        <w:t>sees</w:t>
-      </w:r>
-      <w:proofErr w:type="spellEnd"/>
-      <w:r>
-        <w:t xml:space="preserve"> </w:t>
-      </w:r>
-      <w:proofErr w:type="spellStart"/>
-      <w:r>
-        <w:t>all</w:t>
-      </w:r>
-      <w:proofErr w:type="spellEnd"/>
-      <w:r>
-        <w:t xml:space="preserve"> </w:t>
-      </w:r>
-      <w:proofErr w:type="spellStart"/>
-      <w:r>
-        <w:t>the</w:t>
-      </w:r>
-      <w:proofErr w:type="spellEnd"/>
-      <w:r>
-        <w:t xml:space="preserve"> </w:t>
-      </w:r>
-      <w:proofErr w:type="spellStart"/>
-      <w:r>
-        <w:t>inventories</w:t>
-      </w:r>
-      <w:proofErr w:type="spellEnd"/>
-      <w:r>
-        <w:t>.</w:t>
-      </w:r>
-    </w:p>
-    <w:p>
-      <w:pPr>
-        <w:pStyle w:val="Prrafodelista"/>
-        <w:numPr>
-          <w:ilvl w:val="3"/>
-          <w:numId w:val="2"/>
-        </w:numPr>
-      </w:pPr>
-      <w:proofErr w:type="spellStart"/>
-      <w:r>
-        <w:t>Detailed</w:t>
-      </w:r>
-      <w:proofErr w:type="spellEnd"/>
-      <w:r>
-        <w:t xml:space="preserve"> </w:t>
-      </w:r>
-      <w:proofErr w:type="spellStart"/>
-      <w:r>
-        <w:t>Steps</w:t>
-      </w:r>
-      <w:proofErr w:type="spellEnd"/>
-    </w:p>
-    <w:p>
-      <w:pPr>
-        <w:pStyle w:val="Prrafodelista"/>
-        <w:numPr>
-          <w:ilvl w:val="4"/>
-          <w:numId w:val="2"/>
-        </w:numPr>
-      </w:pPr>
-      <w:proofErr w:type="spellStart"/>
-      <w:r>
-        <w:t>The</w:t>
-      </w:r>
-      <w:proofErr w:type="spellEnd"/>
-      <w:r>
-        <w:t xml:space="preserve"> </w:t>
-      </w:r>
-      <w:proofErr w:type="spellStart"/>
-      <w:r>
-        <w:t>user</w:t>
-      </w:r>
-      <w:proofErr w:type="spellEnd"/>
-      <w:r>
-        <w:t xml:space="preserve"> </w:t>
-      </w:r>
-      <w:proofErr w:type="spellStart"/>
-      <w:r>
-        <w:t>makes</w:t>
-      </w:r>
-      <w:proofErr w:type="spellEnd"/>
-      <w:r>
-        <w:t xml:space="preserve"> </w:t>
-      </w:r>
-      <w:proofErr w:type="spellStart"/>
-      <w:r>
-        <w:t>the</w:t>
-      </w:r>
-      <w:proofErr w:type="spellEnd"/>
-      <w:r>
-        <w:t xml:space="preserve"> </w:t>
-      </w:r>
-      <w:proofErr w:type="spellStart"/>
-      <w:r>
-        <w:t>search</w:t>
-      </w:r>
-      <w:proofErr w:type="spellEnd"/>
-      <w:r>
-        <w:t xml:space="preserve"> box </w:t>
-      </w:r>
-      <w:proofErr w:type="spellStart"/>
-      <w:r>
-        <w:t>empty</w:t>
-      </w:r>
-      <w:proofErr w:type="spellEnd"/>
-      <w:r>
-        <w:t>.</w:t>
-      </w:r>
-    </w:p>
-    <w:p>
-      <w:pPr>
-        <w:pStyle w:val="Prrafodelista"/>
-        <w:numPr>
-          <w:ilvl w:val="1"/>
-          <w:numId w:val="2"/>
-        </w:numPr>
-      </w:pPr>
-      <w:proofErr w:type="spellStart"/>
-      <w:r>
-        <w:t>Development</w:t>
-      </w:r>
-      <w:proofErr w:type="spellEnd"/>
-      <w:r>
-        <w:t xml:space="preserve"> </w:t>
-      </w:r>
-      <w:proofErr w:type="spellStart"/>
-      <w:r>
-        <w:t>the</w:t>
-      </w:r>
-      <w:proofErr w:type="spellEnd"/>
-      <w:r>
-        <w:t xml:space="preserve"> use case</w:t>
-      </w:r>
-    </w:p>
-    <w:p>
-      <w:pPr>
-        <w:pStyle w:val="Prrafodelista"/>
-        <w:numPr>
-          <w:ilvl w:val="2"/>
-          <w:numId w:val="2"/>
-        </w:numPr>
-      </w:pPr>
-      <w:r>
-        <w:t>Open Visual Studio</w:t>
-      </w:r>
-    </w:p>
-    <w:p>
-      <w:pPr>
-        <w:pStyle w:val="Prrafodelista"/>
-        <w:numPr>
-          <w:ilvl w:val="2"/>
-          <w:numId w:val="2"/>
-        </w:numPr>
-      </w:pPr>
-      <w:proofErr w:type="spellStart"/>
-      <w:r>
-        <w:t>Create</w:t>
-      </w:r>
-      <w:proofErr w:type="spellEnd"/>
-      <w:r>
-        <w:t xml:space="preserve"> </w:t>
-      </w:r>
-      <w:proofErr w:type="spellStart"/>
-      <w:r>
-        <w:t>class</w:t>
-      </w:r>
-      <w:proofErr w:type="spellEnd"/>
-      <w:r>
-        <w:t xml:space="preserve"> </w:t>
-      </w:r>
-      <w:proofErr w:type="spellStart"/>
-      <w:r>
-        <w:t>library</w:t>
-      </w:r>
-      <w:proofErr w:type="spellEnd"/>
-      <w:r>
-        <w:t xml:space="preserve"> </w:t>
-      </w:r>
-      <w:r>
-        <w:t>Project</w:t>
-      </w:r>
-    </w:p>
-    <w:p>
-      <w:pPr>
-        <w:pStyle w:val="Prrafodelista"/>
-        <w:numPr>
-          <w:ilvl w:val="3"/>
-          <w:numId w:val="2"/>
-        </w:numPr>
-      </w:pPr>
-      <w:proofErr w:type="spellStart"/>
-      <w:r>
-        <w:t>Group</w:t>
-      </w:r>
-      <w:proofErr w:type="spellEnd"/>
-      <w:r>
-        <w:t xml:space="preserve"> </w:t>
-      </w:r>
-      <w:proofErr w:type="spellStart"/>
-      <w:r>
-        <w:t>the</w:t>
-      </w:r>
-      <w:proofErr w:type="spellEnd"/>
-      <w:r>
-        <w:t xml:space="preserve"> use case </w:t>
-      </w:r>
-      <w:proofErr w:type="spellStart"/>
-      <w:r>
-        <w:t>by</w:t>
-      </w:r>
-      <w:proofErr w:type="spellEnd"/>
-      <w:r>
-        <w:t xml:space="preserve"> Concept</w:t>
-      </w:r>
-    </w:p>
-    <w:p>
-      <w:pPr>
-        <w:pStyle w:val="Prrafodelista"/>
-        <w:numPr>
-          <w:ilvl w:val="2"/>
-          <w:numId w:val="2"/>
-        </w:numPr>
-      </w:pPr>
-      <w:proofErr w:type="spellStart"/>
-      <w:r>
-        <w:t>IMS.UseCases</w:t>
-      </w:r>
-      <w:proofErr w:type="spellEnd"/>
-    </w:p>
-    <w:p>
-      <w:pPr>
-        <w:pStyle w:val="Prrafodelista"/>
-        <w:numPr>
-          <w:ilvl w:val="3"/>
-          <w:numId w:val="2"/>
-        </w:numPr>
-      </w:pPr>
-      <w:proofErr w:type="spellStart"/>
-      <w:r>
-        <w:t>Add</w:t>
-      </w:r>
-      <w:proofErr w:type="spellEnd"/>
-      <w:r>
-        <w:t xml:space="preserve"> new folder</w:t>
-      </w:r>
-      <w:r>
-        <w:t xml:space="preserve"> -&gt; </w:t>
-      </w:r>
-      <w:proofErr w:type="spellStart"/>
-      <w:r>
-        <w:t>Inventories</w:t>
-      </w:r>
-      <w:proofErr w:type="spellEnd"/>
-      <w:r>
-        <w:t xml:space="preserve"> -&gt; new </w:t>
-      </w:r>
-      <w:proofErr w:type="spellStart"/>
-      <w:r>
-        <w:t>class</w:t>
-      </w:r>
-      <w:proofErr w:type="spellEnd"/>
-      <w:r>
-        <w:t xml:space="preserve"> -&gt; </w:t>
-      </w:r>
-      <w:proofErr w:type="spellStart"/>
-      <w:r>
-        <w:t>ViewInventoriesByNameUseCase</w:t>
-      </w:r>
-      <w:proofErr w:type="spellEnd"/>
-    </w:p>
-    <w:p>
-      <w:pPr>
-        <w:pStyle w:val="Prrafodelista"/>
-        <w:numPr>
-          <w:ilvl w:val="2"/>
-          <w:numId w:val="2"/>
-        </w:numPr>
-      </w:pPr>
-      <w:proofErr w:type="spellStart"/>
-      <w:r>
-        <w:t>Create</w:t>
-      </w:r>
-      <w:proofErr w:type="spellEnd"/>
-      <w:r>
-        <w:t xml:space="preserve"> new </w:t>
-      </w:r>
-      <w:proofErr w:type="spellStart"/>
-      <w:r>
-        <w:t>class</w:t>
-      </w:r>
-      <w:proofErr w:type="spellEnd"/>
-      <w:r>
-        <w:t xml:space="preserve"> </w:t>
-      </w:r>
-      <w:proofErr w:type="spellStart"/>
-      <w:r>
-        <w:t>library</w:t>
-      </w:r>
-      <w:proofErr w:type="spellEnd"/>
-      <w:r>
-        <w:t xml:space="preserve"> Project </w:t>
-      </w:r>
-      <w:proofErr w:type="spellStart"/>
-      <w:r>
-        <w:t>IMS.CoreBusiness</w:t>
-      </w:r>
-      <w:proofErr w:type="spellEnd"/>
-      <w:r>
-        <w:t xml:space="preserve"> -&gt; </w:t>
-      </w:r>
-      <w:proofErr w:type="spellStart"/>
-      <w:r>
-        <w:t>class</w:t>
-      </w:r>
-      <w:proofErr w:type="spellEnd"/>
-      <w:r>
-        <w:t xml:space="preserve"> </w:t>
-      </w:r>
-      <w:proofErr w:type="spellStart"/>
-      <w:r>
-        <w:t>Inventory</w:t>
-      </w:r>
-      <w:proofErr w:type="spellEnd"/>
-    </w:p>
-    <w:p>
-      <w:pPr>
-        <w:pStyle w:val="Prrafodelista"/>
-        <w:numPr>
-          <w:ilvl w:val="2"/>
-          <w:numId w:val="2"/>
-        </w:numPr>
-      </w:pPr>
-      <w:proofErr w:type="spellStart"/>
-      <w:r>
-        <w:t>IMS.UseCases</w:t>
-      </w:r>
-      <w:proofErr w:type="spellEnd"/>
-      <w:r>
-        <w:t xml:space="preserve"> -&gt; dependencias -&gt; </w:t>
-      </w:r>
-      <w:proofErr w:type="spellStart"/>
-      <w:r>
-        <w:t>IMS.CoreBusiness</w:t>
-      </w:r>
-      <w:proofErr w:type="spellEnd"/>
-    </w:p>
-    <w:p>
-      <w:pPr>
-        <w:pStyle w:val="Prrafodelista"/>
-        <w:numPr>
-          <w:ilvl w:val="2"/>
-          <w:numId w:val="2"/>
-        </w:numPr>
-      </w:pPr>
-      <w:r>
-        <w:t>Data</w:t>
-      </w:r>
-      <w:r>
-        <w:t xml:space="preserve"> (Interface)</w:t>
-      </w:r>
-    </w:p>
-    <w:p>
-      <w:pPr>
-        <w:pStyle w:val="Prrafodelista"/>
-        <w:numPr>
-          <w:ilvl w:val="3"/>
-          <w:numId w:val="2"/>
-        </w:numPr>
-      </w:pPr>
-      <w:proofErr w:type="spellStart"/>
-      <w:r>
-        <w:t>IMS.UseCases</w:t>
-      </w:r>
-      <w:proofErr w:type="spellEnd"/>
-      <w:r>
-        <w:t xml:space="preserve"> -&gt; New folder </w:t>
-      </w:r>
-      <w:proofErr w:type="spellStart"/>
-      <w:r>
-        <w:t>PluginInterfaces</w:t>
-      </w:r>
-      <w:proofErr w:type="spellEnd"/>
-    </w:p>
-    <w:p>
-      <w:pPr>
-        <w:pStyle w:val="Prrafodelista"/>
-        <w:numPr>
-          <w:ilvl w:val="3"/>
-          <w:numId w:val="2"/>
-        </w:numPr>
-      </w:pPr>
-      <w:proofErr w:type="spellStart"/>
-      <w:r>
-        <w:t>IMS.UseCases</w:t>
-      </w:r>
-      <w:proofErr w:type="spellEnd"/>
-      <w:r>
-        <w:t xml:space="preserve"> -&gt; </w:t>
-      </w:r>
-      <w:proofErr w:type="spellStart"/>
-      <w:r>
-        <w:t>Inventories</w:t>
-      </w:r>
-      <w:proofErr w:type="spellEnd"/>
-      <w:r>
-        <w:t xml:space="preserve"> -&gt; </w:t>
-      </w:r>
-      <w:proofErr w:type="spellStart"/>
-      <w:r>
-        <w:t>ViewInventoriesByNameUseCase</w:t>
-      </w:r>
-      <w:proofErr w:type="spellEnd"/>
-      <w:r>
-        <w:t xml:space="preserve"> -&gt; </w:t>
-      </w:r>
-      <w:proofErr w:type="spellStart"/>
-      <w:r>
-        <w:t>ctor</w:t>
-      </w:r>
-      <w:proofErr w:type="spellEnd"/>
-    </w:p>
-    <w:p>
-      <w:pPr>
-        <w:pStyle w:val="Prrafodelista"/>
-        <w:numPr>
-          <w:ilvl w:val="3"/>
-          <w:numId w:val="2"/>
-        </w:numPr>
-      </w:pPr>
-      <w:proofErr w:type="spellStart"/>
-      <w:r>
-        <w:t>PluginInterfaces</w:t>
-      </w:r>
-      <w:proofErr w:type="spellEnd"/>
-      <w:r>
-        <w:t xml:space="preserve"> -&gt; </w:t>
-      </w:r>
-      <w:proofErr w:type="spellStart"/>
-      <w:r>
-        <w:t>Add</w:t>
-      </w:r>
-      <w:proofErr w:type="spellEnd"/>
-      <w:r>
-        <w:t xml:space="preserve"> new Interface</w:t>
-      </w:r>
-      <w:r>
-        <w:t xml:space="preserve"> -&gt; </w:t>
-      </w:r>
-      <w:proofErr w:type="spellStart"/>
-      <w:r>
-        <w:t>IInventoryRepository</w:t>
-      </w:r>
-      <w:proofErr w:type="spellEnd"/>
+        <w:t>PluginInterfaces -&gt; Add new Interface</w:t>
+      </w:r>
+      <w:r>
+        <w:t xml:space="preserve"> -&gt; IInventoryRepository</w:t>
+      </w:r>
       <w:r>
         <w:br/>
       </w:r>
       <w:r>
+        <w:rPr>
+          <w:noProof/>
+        </w:rPr>
         <w:drawing>
           <wp:inline distT="0" distB="0" distL="0" distR="0" wp14:anchorId="1F5D49E2" wp14:editId="7F514E72">
             <wp:extent cx="3742690" cy="2126168"/>
@@ -2056,45 +1133,14 @@
           <w:numId w:val="2"/>
         </w:numPr>
       </w:pPr>
-      <w:proofErr w:type="spellStart"/>
-      <w:r>
-        <w:t>Implement</w:t>
-      </w:r>
-      <w:proofErr w:type="spellEnd"/>
-      <w:r>
-        <w:t xml:space="preserve"> </w:t>
-      </w:r>
-      <w:proofErr w:type="spellStart"/>
-      <w:r>
-        <w:t>Repository</w:t>
-      </w:r>
-      <w:proofErr w:type="spellEnd"/>
-      <w:r>
-        <w:t xml:space="preserve"> -&gt; créate </w:t>
-      </w:r>
-      <w:proofErr w:type="spellStart"/>
-      <w:r>
-        <w:t>solution</w:t>
-      </w:r>
-      <w:proofErr w:type="spellEnd"/>
-      <w:r>
-        <w:t xml:space="preserve"> folder </w:t>
-      </w:r>
-      <w:proofErr w:type="spellStart"/>
-      <w:r>
-        <w:t>IMS.Plugins</w:t>
-      </w:r>
-      <w:proofErr w:type="spellEnd"/>
-      <w:r>
-        <w:t xml:space="preserve"> -&gt; créate folder </w:t>
-      </w:r>
-      <w:proofErr w:type="spellStart"/>
-      <w:r>
-        <w:t>IMS.Plugins</w:t>
-      </w:r>
-      <w:proofErr w:type="spellEnd"/>
-      <w:r>
-        <w:t xml:space="preserve"> in file browser</w:t>
+      <w:r>
+        <w:t>Implement Repository</w:t>
+      </w:r>
+      <w:r>
+        <w:t xml:space="preserve"> -&gt; créate solution folder IMS.Plugins</w:t>
+      </w:r>
+      <w:r>
+        <w:t xml:space="preserve"> -&gt; créate folder IMS.Plugins in file browser</w:t>
       </w:r>
     </w:p>
     <w:p>
@@ -2105,38 +1151,12 @@
           <w:numId w:val="2"/>
         </w:numPr>
       </w:pPr>
-      <w:proofErr w:type="spellStart"/>
-      <w:r>
-        <w:t>IMS.Plugins</w:t>
-      </w:r>
-      <w:proofErr w:type="spellEnd"/>
-      <w:r>
-        <w:t xml:space="preserve"> -&gt; </w:t>
-      </w:r>
-      <w:proofErr w:type="spellStart"/>
-      <w:r>
-        <w:t>Create</w:t>
-      </w:r>
-      <w:proofErr w:type="spellEnd"/>
-      <w:r>
-        <w:t xml:space="preserve"> </w:t>
-      </w:r>
-      <w:proofErr w:type="spellStart"/>
-      <w:r>
-        <w:t>class</w:t>
-      </w:r>
-      <w:proofErr w:type="spellEnd"/>
-      <w:r>
-        <w:t xml:space="preserve"> </w:t>
-      </w:r>
-      <w:r>
-        <w:t xml:space="preserve">Project </w:t>
-      </w:r>
-      <w:proofErr w:type="spellStart"/>
-      <w:r>
-        <w:t>IMSPluginInMemory</w:t>
-      </w:r>
-      <w:proofErr w:type="spellEnd"/>
+      <w:r>
+        <w:t xml:space="preserve">IMS.Plugins -&gt; Create class </w:t>
+      </w:r>
+      <w:r>
+        <w:t>Project IMSPluginInMemory</w:t>
+      </w:r>
     </w:p>
     <w:p>
       <w:pPr>
@@ -2146,69 +1166,11 @@
           <w:numId w:val="2"/>
         </w:numPr>
       </w:pPr>
-      <w:proofErr w:type="spellStart"/>
-      <w:r>
-        <w:t>IMS.Plugins.InMemory</w:t>
-      </w:r>
-      <w:proofErr w:type="spellEnd"/>
-      <w:r>
-        <w:t xml:space="preserve"> -&gt; </w:t>
-      </w:r>
-      <w:proofErr w:type="spellStart"/>
-      <w:r>
-        <w:t>GetInventoriesByNameAsync</w:t>
-      </w:r>
-      <w:proofErr w:type="spellEnd"/>
-      <w:r>
-        <w:t xml:space="preserve"> -&gt; </w:t>
-      </w:r>
-      <w:proofErr w:type="spellStart"/>
-      <w:r>
-        <w:t>ctor</w:t>
-      </w:r>
-      <w:proofErr w:type="spellEnd"/>
-      <w:r>
-        <w:t xml:space="preserve"> -&gt; </w:t>
-      </w:r>
-      <w:proofErr w:type="spellStart"/>
-      <w:r>
-        <w:t>List</w:t>
-      </w:r>
-      <w:proofErr w:type="spellEnd"/>
-      <w:r>
-        <w:t>&lt;</w:t>
-      </w:r>
-      <w:proofErr w:type="spellStart"/>
-      <w:r>
-        <w:t>Inventory</w:t>
-      </w:r>
-      <w:proofErr w:type="spellEnd"/>
-      <w:r>
-        <w:t>&gt; (</w:t>
-      </w:r>
-      <w:proofErr w:type="spellStart"/>
-      <w:r>
-        <w:t>fixed</w:t>
-      </w:r>
-      <w:proofErr w:type="spellEnd"/>
-      <w:r>
-        <w:t xml:space="preserve">, </w:t>
-      </w:r>
-      <w:proofErr w:type="spellStart"/>
-      <w:r>
-        <w:t>then</w:t>
-      </w:r>
-      <w:proofErr w:type="spellEnd"/>
-      <w:r>
-        <w:t xml:space="preserve"> </w:t>
-      </w:r>
-      <w:proofErr w:type="spellStart"/>
-      <w:r>
-        <w:t>we</w:t>
-      </w:r>
-      <w:proofErr w:type="spellEnd"/>
-      <w:r>
-        <w:t xml:space="preserve"> Will use EF)</w:t>
+      <w:r>
+        <w:t>IMS.Plugins.InMemory -&gt; GetInventoriesByNameAsync</w:t>
+      </w:r>
+      <w:r>
+        <w:t xml:space="preserve"> -&gt; ctor -&gt; List&lt;Inventory&gt; (fixed, then we Will use EF)</w:t>
       </w:r>
     </w:p>
     <w:p>
@@ -2219,32 +1181,20 @@
           <w:numId w:val="2"/>
         </w:numPr>
       </w:pPr>
-      <w:proofErr w:type="spellStart"/>
       <w:r>
         <w:lastRenderedPageBreak/>
-        <w:t>IMS.CoreBusiness</w:t>
-      </w:r>
-      <w:proofErr w:type="spellEnd"/>
-      <w:r>
-        <w:t xml:space="preserve"> -&gt; </w:t>
-      </w:r>
-      <w:proofErr w:type="spellStart"/>
-      <w:r>
-        <w:t>Inventory.cs</w:t>
-      </w:r>
-      <w:proofErr w:type="spellEnd"/>
-      <w:r>
-        <w:t xml:space="preserve"> -&gt; créate </w:t>
-      </w:r>
-      <w:proofErr w:type="spellStart"/>
-      <w:r>
-        <w:t>properties</w:t>
-      </w:r>
-      <w:proofErr w:type="spellEnd"/>
+        <w:t>IMS.CoreBusiness -&gt; Inventory.cs</w:t>
+      </w:r>
+      <w:r>
+        <w:t xml:space="preserve"> -&gt; créate properties</w:t>
+      </w:r>
       <w:r>
         <w:br/>
       </w:r>
       <w:r>
+        <w:rPr>
+          <w:noProof/>
+        </w:rPr>
         <w:drawing>
           <wp:inline distT="0" distB="0" distL="0" distR="0" wp14:anchorId="1A5EC2E2" wp14:editId="639677B2">
             <wp:extent cx="4314826" cy="2064348"/>
@@ -2290,42 +1240,25 @@
           <w:numId w:val="2"/>
         </w:numPr>
       </w:pPr>
-      <w:proofErr w:type="spellStart"/>
-      <w:r>
-        <w:t>IMS.Plugins.InMemory</w:t>
-      </w:r>
-      <w:proofErr w:type="spellEnd"/>
-      <w:r>
-        <w:t xml:space="preserve"> -&gt;</w:t>
-      </w:r>
-      <w:r>
-        <w:t xml:space="preserve"> </w:t>
-      </w:r>
-      <w:proofErr w:type="spellStart"/>
-      <w:r>
-        <w:t>Fill</w:t>
-      </w:r>
-      <w:proofErr w:type="spellEnd"/>
-      <w:r>
-        <w:t xml:space="preserve"> </w:t>
-      </w:r>
-      <w:proofErr w:type="spellStart"/>
-      <w:r>
-        <w:t>Inventory</w:t>
-      </w:r>
-      <w:proofErr w:type="spellEnd"/>
-      <w:r>
-        <w:t xml:space="preserve"> </w:t>
-      </w:r>
-      <w:proofErr w:type="spellStart"/>
-      <w:r>
-        <w:t>properties</w:t>
-      </w:r>
-      <w:proofErr w:type="spellEnd"/>
+      <w:r>
+        <w:t>IMS.Plugins.InMemory -&gt;</w:t>
+      </w:r>
+      <w:r>
+        <w:t xml:space="preserve"> Fill</w:t>
+      </w:r>
+      <w:r>
+        <w:t xml:space="preserve"> Inventory</w:t>
+      </w:r>
+      <w:r>
+        <w:t xml:space="preserve"> properties</w:t>
+      </w:r>
       <w:r>
         <w:br/>
       </w:r>
       <w:r>
+        <w:rPr>
+          <w:noProof/>
+        </w:rPr>
         <w:drawing>
           <wp:inline distT="0" distB="0" distL="0" distR="0" wp14:anchorId="106C6AF4" wp14:editId="05D2B7E6">
             <wp:extent cx="4257040" cy="1392649"/>
@@ -2371,39 +1304,21 @@
           <w:numId w:val="2"/>
         </w:numPr>
       </w:pPr>
-      <w:proofErr w:type="spellStart"/>
-      <w:r>
-        <w:t>IMS.Plugins.InMemory</w:t>
-      </w:r>
-      <w:proofErr w:type="spellEnd"/>
-      <w:r>
-        <w:t xml:space="preserve">-&gt; </w:t>
-      </w:r>
-      <w:proofErr w:type="spellStart"/>
-      <w:r>
-        <w:t>InventoryRepository</w:t>
-      </w:r>
-      <w:proofErr w:type="spellEnd"/>
-      <w:r>
-        <w:t xml:space="preserve"> -&gt; </w:t>
-      </w:r>
-      <w:proofErr w:type="spellStart"/>
-      <w:r>
-        <w:t>GetInventoriesByNameAsync</w:t>
-      </w:r>
-      <w:proofErr w:type="spellEnd"/>
-    </w:p>
-    <w:p>
-      <w:pPr>
-        <w:pStyle w:val="Prrafodelista"/>
-        <w:ind w:left="2880"/>
-      </w:pPr>
-      <w:r>
+      <w:r>
+        <w:t>IMS.Plugins.InMemory-&gt; InventoryRepository -&gt; GetInventoriesByNameAsync</w:t>
+      </w:r>
+      <w:r>
+        <w:br/>
+      </w:r>
+      <w:r>
+        <w:rPr>
+          <w:noProof/>
+        </w:rPr>
         <w:drawing>
-          <wp:inline distT="0" distB="0" distL="0" distR="0" wp14:anchorId="1E558294" wp14:editId="504CDEFB">
+          <wp:inline distT="0" distB="0" distL="0" distR="0" wp14:anchorId="650297F7" wp14:editId="2E7D6D2B">
             <wp:extent cx="4314190" cy="708209"/>
             <wp:effectExtent l="0" t="0" r="0" b="0"/>
-            <wp:docPr id="462432800" name="Imagen 1"/>
+            <wp:docPr id="462432800" name="Imagen 1" descr="Captura de pantalla de computadora&#10;&#10;El contenido generado por IA puede ser incorrecto."/>
             <wp:cNvGraphicFramePr>
               <a:graphicFrameLocks xmlns:a="http://schemas.openxmlformats.org/drawingml/2006/main" noChangeAspect="1"/>
             </wp:cNvGraphicFramePr>
@@ -2411,7 +1326,7 @@
               <a:graphicData uri="http://schemas.openxmlformats.org/drawingml/2006/picture">
                 <pic:pic xmlns:pic="http://schemas.openxmlformats.org/drawingml/2006/picture">
                   <pic:nvPicPr>
-                    <pic:cNvPr id="462432800" name=""/>
+                    <pic:cNvPr id="462432800" name="Imagen 1" descr="Captura de pantalla de computadora&#10;&#10;El contenido generado por IA puede ser incorrecto."/>
                     <pic:cNvPicPr/>
                   </pic:nvPicPr>
                   <pic:blipFill>
@@ -2435,8 +1350,212 @@
           </wp:inline>
         </w:drawing>
       </w:r>
+    </w:p>
+    <w:p>
+      <w:pPr>
+        <w:pStyle w:val="Prrafodelista"/>
+        <w:numPr>
+          <w:ilvl w:val="1"/>
+          <w:numId w:val="2"/>
+        </w:numPr>
+      </w:pPr>
+      <w:r>
+        <w:t>IMS.WebApp (implementation</w:t>
+      </w:r>
+      <w:r>
+        <w:t xml:space="preserve"> IInventoryRepository,InventoryRepository</w:t>
+      </w:r>
+      <w:r>
+        <w:t>)</w:t>
+      </w:r>
+    </w:p>
+    <w:p>
+      <w:pPr>
+        <w:pStyle w:val="Prrafodelista"/>
+        <w:numPr>
+          <w:ilvl w:val="2"/>
+          <w:numId w:val="2"/>
+        </w:numPr>
+      </w:pPr>
+      <w:r>
+        <w:t>Program.cs</w:t>
+      </w:r>
       <w:r>
         <w:br/>
+      </w:r>
+      <w:r>
+        <w:drawing>
+          <wp:inline distT="0" distB="0" distL="0" distR="0" wp14:anchorId="4F25598B" wp14:editId="166FDB2C">
+            <wp:extent cx="4933315" cy="319064"/>
+            <wp:effectExtent l="0" t="0" r="635" b="5080"/>
+            <wp:docPr id="1897919086" name="Imagen 1"/>
+            <wp:cNvGraphicFramePr>
+              <a:graphicFrameLocks xmlns:a="http://schemas.openxmlformats.org/drawingml/2006/main" noChangeAspect="1"/>
+            </wp:cNvGraphicFramePr>
+            <a:graphic xmlns:a="http://schemas.openxmlformats.org/drawingml/2006/main">
+              <a:graphicData uri="http://schemas.openxmlformats.org/drawingml/2006/picture">
+                <pic:pic xmlns:pic="http://schemas.openxmlformats.org/drawingml/2006/picture">
+                  <pic:nvPicPr>
+                    <pic:cNvPr id="1897919086" name=""/>
+                    <pic:cNvPicPr/>
+                  </pic:nvPicPr>
+                  <pic:blipFill>
+                    <a:blip r:embed="rId20"/>
+                    <a:stretch>
+                      <a:fillRect/>
+                    </a:stretch>
+                  </pic:blipFill>
+                  <pic:spPr>
+                    <a:xfrm>
+                      <a:off x="0" y="0"/>
+                      <a:ext cx="4959160" cy="320736"/>
+                    </a:xfrm>
+                    <a:prstGeom prst="rect">
+                      <a:avLst/>
+                    </a:prstGeom>
+                  </pic:spPr>
+                </pic:pic>
+              </a:graphicData>
+            </a:graphic>
+          </wp:inline>
+        </w:drawing>
+      </w:r>
+    </w:p>
+    <w:p>
+      <w:pPr>
+        <w:pStyle w:val="Prrafodelista"/>
+        <w:numPr>
+          <w:ilvl w:val="2"/>
+          <w:numId w:val="2"/>
+        </w:numPr>
+      </w:pPr>
+      <w:r>
+        <w:t xml:space="preserve">IMS.UseCases-&gt;Inventories-&gt; </w:t>
+      </w:r>
+      <w:r>
+        <w:t>ViewInventoriesByNameUseCase -&gt;</w:t>
+      </w:r>
+      <w:r>
+        <w:t xml:space="preserve"> Extract interface</w:t>
+      </w:r>
+      <w:r>
+        <w:br/>
+      </w:r>
+      <w:r>
+        <w:drawing>
+          <wp:inline distT="0" distB="0" distL="0" distR="0" wp14:anchorId="502B80D6" wp14:editId="3756DD7D">
+            <wp:extent cx="4771390" cy="665997"/>
+            <wp:effectExtent l="0" t="0" r="0" b="1270"/>
+            <wp:docPr id="1700573178" name="Imagen 1" descr="Imagen que contiene Texto&#10;&#10;El contenido generado por IA puede ser incorrecto."/>
+            <wp:cNvGraphicFramePr>
+              <a:graphicFrameLocks xmlns:a="http://schemas.openxmlformats.org/drawingml/2006/main" noChangeAspect="1"/>
+            </wp:cNvGraphicFramePr>
+            <a:graphic xmlns:a="http://schemas.openxmlformats.org/drawingml/2006/main">
+              <a:graphicData uri="http://schemas.openxmlformats.org/drawingml/2006/picture">
+                <pic:pic xmlns:pic="http://schemas.openxmlformats.org/drawingml/2006/picture">
+                  <pic:nvPicPr>
+                    <pic:cNvPr id="1700573178" name="Imagen 1" descr="Imagen que contiene Texto&#10;&#10;El contenido generado por IA puede ser incorrecto."/>
+                    <pic:cNvPicPr/>
+                  </pic:nvPicPr>
+                  <pic:blipFill>
+                    <a:blip r:embed="rId21"/>
+                    <a:stretch>
+                      <a:fillRect/>
+                    </a:stretch>
+                  </pic:blipFill>
+                  <pic:spPr>
+                    <a:xfrm>
+                      <a:off x="0" y="0"/>
+                      <a:ext cx="4807160" cy="670990"/>
+                    </a:xfrm>
+                    <a:prstGeom prst="rect">
+                      <a:avLst/>
+                    </a:prstGeom>
+                  </pic:spPr>
+                </pic:pic>
+              </a:graphicData>
+            </a:graphic>
+          </wp:inline>
+        </w:drawing>
+      </w:r>
+    </w:p>
+    <w:p>
+      <w:pPr>
+        <w:pStyle w:val="Prrafodelista"/>
+        <w:numPr>
+          <w:ilvl w:val="2"/>
+          <w:numId w:val="2"/>
+        </w:numPr>
+      </w:pPr>
+      <w:r>
+        <w:t>IMS.UseCases-&gt;Inventories</w:t>
+      </w:r>
+      <w:r>
+        <w:t xml:space="preserve"> -&gt; Create folder</w:t>
+      </w:r>
+      <w:r>
+        <w:t xml:space="preserve"> Interfaces</w:t>
+      </w:r>
+      <w:r>
+        <w:t xml:space="preserve"> -&gt; Move </w:t>
+      </w:r>
+      <w:r>
+        <w:t>IViewInventoriesByNameUseCase.cs</w:t>
+      </w:r>
+      <w:r>
+        <w:t xml:space="preserve"> to this folder</w:t>
+      </w:r>
+    </w:p>
+    <w:p>
+      <w:pPr>
+        <w:pStyle w:val="Prrafodelista"/>
+        <w:numPr>
+          <w:ilvl w:val="2"/>
+          <w:numId w:val="2"/>
+        </w:numPr>
+      </w:pPr>
+      <w:r>
+        <w:t>Program.cs</w:t>
+      </w:r>
+      <w:r>
+        <w:t xml:space="preserve"> -&gt; register mapping -&gt; </w:t>
+      </w:r>
+      <w:r>
+        <w:drawing>
+          <wp:inline distT="0" distB="0" distL="0" distR="0" wp14:anchorId="6435649A" wp14:editId="23220138">
+            <wp:extent cx="4949825" cy="201393"/>
+            <wp:effectExtent l="0" t="0" r="3175" b="8255"/>
+            <wp:docPr id="214400046" name="Imagen 1"/>
+            <wp:cNvGraphicFramePr>
+              <a:graphicFrameLocks xmlns:a="http://schemas.openxmlformats.org/drawingml/2006/main" noChangeAspect="1"/>
+            </wp:cNvGraphicFramePr>
+            <a:graphic xmlns:a="http://schemas.openxmlformats.org/drawingml/2006/main">
+              <a:graphicData uri="http://schemas.openxmlformats.org/drawingml/2006/picture">
+                <pic:pic xmlns:pic="http://schemas.openxmlformats.org/drawingml/2006/picture">
+                  <pic:nvPicPr>
+                    <pic:cNvPr id="214400046" name=""/>
+                    <pic:cNvPicPr/>
+                  </pic:nvPicPr>
+                  <pic:blipFill>
+                    <a:blip r:embed="rId22"/>
+                    <a:stretch>
+                      <a:fillRect/>
+                    </a:stretch>
+                  </pic:blipFill>
+                  <pic:spPr>
+                    <a:xfrm>
+                      <a:off x="0" y="0"/>
+                      <a:ext cx="5092324" cy="207191"/>
+                    </a:xfrm>
+                    <a:prstGeom prst="rect">
+                      <a:avLst/>
+                    </a:prstGeom>
+                  </pic:spPr>
+                </pic:pic>
+              </a:graphicData>
+            </a:graphic>
+          </wp:inline>
+        </w:drawing>
       </w:r>
     </w:p>
     <w:sectPr>

</xml_diff>

<commit_message>
Create a Page Component IMS.WebApp -> Pages -> Inventories -> InventoryListRazor.razor -> add page directive Blazor application framework (SPA framework) Example (mockup) Inventory List Components ->Layout -> add folder Controls -> add new Razor component -> InventoryListComponent.razor (reusable) Copy home page to InventoryListComponent.razor Change ul for a table InventoryList.razor Include in _imports.razor Pages -> Inventories -> InventoryList.razor Launch IMS.WebApp -> Components-> Controls -> Razor Component -> InventoryListComponent Use smaller reusable components of InvertoryList component Controls ->New Razor  InventoryListItemComponent Create parameter for communicate parento to child  In child inv is called Inventory
</commit_message>
<xml_diff>
--- a/Blazor_Net8.docx
+++ b/Blazor_Net8.docx
@@ -1384,6 +1384,9 @@
         <w:br/>
       </w:r>
       <w:r>
+        <w:rPr>
+          <w:noProof/>
+        </w:rPr>
         <w:drawing>
           <wp:inline distT="0" distB="0" distL="0" distR="0" wp14:anchorId="4F25598B" wp14:editId="166FDB2C">
             <wp:extent cx="4933315" cy="319064"/>
@@ -1442,6 +1445,9 @@
         <w:br/>
       </w:r>
       <w:r>
+        <w:rPr>
+          <w:noProof/>
+        </w:rPr>
         <w:drawing>
           <wp:inline distT="0" distB="0" distL="0" distR="0" wp14:anchorId="502B80D6" wp14:editId="3756DD7D">
             <wp:extent cx="4771390" cy="665997"/>
@@ -1488,10 +1494,7 @@
         </w:numPr>
       </w:pPr>
       <w:r>
-        <w:t>IMS.UseCases-&gt;Inventories</w:t>
-      </w:r>
-      <w:r>
-        <w:t xml:space="preserve"> -&gt; Create folder</w:t>
+        <w:t>IMS.UseCases-&gt;Inventories -&gt; Create folder</w:t>
       </w:r>
       <w:r>
         <w:t xml:space="preserve"> Interfaces</w:t>
@@ -1521,6 +1524,9 @@
         <w:t xml:space="preserve"> -&gt; register mapping -&gt; </w:t>
       </w:r>
       <w:r>
+        <w:rPr>
+          <w:noProof/>
+        </w:rPr>
         <w:drawing>
           <wp:inline distT="0" distB="0" distL="0" distR="0" wp14:anchorId="6435649A" wp14:editId="23220138">
             <wp:extent cx="4949825" cy="201393"/>
@@ -1556,6 +1562,1060 @@
             </a:graphic>
           </wp:inline>
         </w:drawing>
+      </w:r>
+    </w:p>
+    <w:p>
+      <w:pPr>
+        <w:pStyle w:val="Prrafodelista"/>
+        <w:numPr>
+          <w:ilvl w:val="2"/>
+          <w:numId w:val="2"/>
+        </w:numPr>
+      </w:pPr>
+      <w:r>
+        <w:lastRenderedPageBreak/>
+        <w:t>IMS.WebApp -&gt; Components</w:t>
+      </w:r>
+      <w:r>
+        <w:t xml:space="preserve"> -&gt; Home.razor</w:t>
+      </w:r>
+      <w:r>
+        <w:t xml:space="preserve"> (using in _imports.razor)</w:t>
+      </w:r>
+      <w:r>
+        <w:br/>
+      </w:r>
+      <w:r>
+        <w:rPr>
+          <w:noProof/>
+        </w:rPr>
+        <w:drawing>
+          <wp:inline distT="0" distB="0" distL="0" distR="0" wp14:anchorId="57CE67A4" wp14:editId="7B7AA89B">
+            <wp:extent cx="4779940" cy="3876675"/>
+            <wp:effectExtent l="0" t="0" r="1905" b="0"/>
+            <wp:docPr id="1955679051" name="Imagen 1" descr="Texto&#10;&#10;El contenido generado por IA puede ser incorrecto."/>
+            <wp:cNvGraphicFramePr>
+              <a:graphicFrameLocks xmlns:a="http://schemas.openxmlformats.org/drawingml/2006/main" noChangeAspect="1"/>
+            </wp:cNvGraphicFramePr>
+            <a:graphic xmlns:a="http://schemas.openxmlformats.org/drawingml/2006/main">
+              <a:graphicData uri="http://schemas.openxmlformats.org/drawingml/2006/picture">
+                <pic:pic xmlns:pic="http://schemas.openxmlformats.org/drawingml/2006/picture">
+                  <pic:nvPicPr>
+                    <pic:cNvPr id="1955679051" name="Imagen 1" descr="Texto&#10;&#10;El contenido generado por IA puede ser incorrecto."/>
+                    <pic:cNvPicPr/>
+                  </pic:nvPicPr>
+                  <pic:blipFill>
+                    <a:blip r:embed="rId23"/>
+                    <a:stretch>
+                      <a:fillRect/>
+                    </a:stretch>
+                  </pic:blipFill>
+                  <pic:spPr>
+                    <a:xfrm>
+                      <a:off x="0" y="0"/>
+                      <a:ext cx="4787654" cy="3882932"/>
+                    </a:xfrm>
+                    <a:prstGeom prst="rect">
+                      <a:avLst/>
+                    </a:prstGeom>
+                  </pic:spPr>
+                </pic:pic>
+              </a:graphicData>
+            </a:graphic>
+          </wp:inline>
+        </w:drawing>
+      </w:r>
+    </w:p>
+    <w:p>
+      <w:pPr>
+        <w:pStyle w:val="Prrafodelista"/>
+        <w:numPr>
+          <w:ilvl w:val="2"/>
+          <w:numId w:val="2"/>
+        </w:numPr>
+      </w:pPr>
+      <w:r>
+        <w:t>_imports.razor</w:t>
+      </w:r>
+      <w:r>
+        <w:br/>
+      </w:r>
+      <w:r>
+        <w:rPr>
+          <w:noProof/>
+        </w:rPr>
+        <w:drawing>
+          <wp:inline distT="0" distB="0" distL="0" distR="0" wp14:anchorId="6857141B" wp14:editId="17189812">
+            <wp:extent cx="4820323" cy="2076740"/>
+            <wp:effectExtent l="0" t="0" r="0" b="0"/>
+            <wp:docPr id="1755751687" name="Imagen 1" descr="Texto&#10;&#10;El contenido generado por IA puede ser incorrecto."/>
+            <wp:cNvGraphicFramePr>
+              <a:graphicFrameLocks xmlns:a="http://schemas.openxmlformats.org/drawingml/2006/main" noChangeAspect="1"/>
+            </wp:cNvGraphicFramePr>
+            <a:graphic xmlns:a="http://schemas.openxmlformats.org/drawingml/2006/main">
+              <a:graphicData uri="http://schemas.openxmlformats.org/drawingml/2006/picture">
+                <pic:pic xmlns:pic="http://schemas.openxmlformats.org/drawingml/2006/picture">
+                  <pic:nvPicPr>
+                    <pic:cNvPr id="1755751687" name="Imagen 1" descr="Texto&#10;&#10;El contenido generado por IA puede ser incorrecto."/>
+                    <pic:cNvPicPr/>
+                  </pic:nvPicPr>
+                  <pic:blipFill>
+                    <a:blip r:embed="rId24"/>
+                    <a:stretch>
+                      <a:fillRect/>
+                    </a:stretch>
+                  </pic:blipFill>
+                  <pic:spPr>
+                    <a:xfrm>
+                      <a:off x="0" y="0"/>
+                      <a:ext cx="4820323" cy="2076740"/>
+                    </a:xfrm>
+                    <a:prstGeom prst="rect">
+                      <a:avLst/>
+                    </a:prstGeom>
+                  </pic:spPr>
+                </pic:pic>
+              </a:graphicData>
+            </a:graphic>
+          </wp:inline>
+        </w:drawing>
+      </w:r>
+    </w:p>
+    <w:p>
+      <w:pPr>
+        <w:pStyle w:val="Prrafodelista"/>
+        <w:numPr>
+          <w:ilvl w:val="2"/>
+          <w:numId w:val="2"/>
+        </w:numPr>
+      </w:pPr>
+      <w:r>
+        <w:lastRenderedPageBreak/>
+        <w:t>Launch</w:t>
+      </w:r>
+      <w:r>
+        <w:br/>
+      </w:r>
+      <w:r>
+        <w:rPr>
+          <w:noProof/>
+        </w:rPr>
+        <w:drawing>
+          <wp:inline distT="0" distB="0" distL="0" distR="0" wp14:anchorId="67248538" wp14:editId="4CE6F15B">
+            <wp:extent cx="4381500" cy="2576110"/>
+            <wp:effectExtent l="0" t="0" r="0" b="0"/>
+            <wp:docPr id="1534083772" name="Imagen 1" descr="Interfaz de usuario gráfica, Texto, Aplicación&#10;&#10;El contenido generado por IA puede ser incorrecto."/>
+            <wp:cNvGraphicFramePr>
+              <a:graphicFrameLocks xmlns:a="http://schemas.openxmlformats.org/drawingml/2006/main" noChangeAspect="1"/>
+            </wp:cNvGraphicFramePr>
+            <a:graphic xmlns:a="http://schemas.openxmlformats.org/drawingml/2006/main">
+              <a:graphicData uri="http://schemas.openxmlformats.org/drawingml/2006/picture">
+                <pic:pic xmlns:pic="http://schemas.openxmlformats.org/drawingml/2006/picture">
+                  <pic:nvPicPr>
+                    <pic:cNvPr id="1534083772" name="Imagen 1" descr="Interfaz de usuario gráfica, Texto, Aplicación&#10;&#10;El contenido generado por IA puede ser incorrecto."/>
+                    <pic:cNvPicPr/>
+                  </pic:nvPicPr>
+                  <pic:blipFill>
+                    <a:blip r:embed="rId25"/>
+                    <a:stretch>
+                      <a:fillRect/>
+                    </a:stretch>
+                  </pic:blipFill>
+                  <pic:spPr>
+                    <a:xfrm>
+                      <a:off x="0" y="0"/>
+                      <a:ext cx="4387963" cy="2579910"/>
+                    </a:xfrm>
+                    <a:prstGeom prst="rect">
+                      <a:avLst/>
+                    </a:prstGeom>
+                  </pic:spPr>
+                </pic:pic>
+              </a:graphicData>
+            </a:graphic>
+          </wp:inline>
+        </w:drawing>
+      </w:r>
+    </w:p>
+    <w:p>
+      <w:pPr>
+        <w:pStyle w:val="Prrafodelista"/>
+        <w:numPr>
+          <w:ilvl w:val="2"/>
+          <w:numId w:val="2"/>
+        </w:numPr>
+      </w:pPr>
+      <w:r>
+        <w:t>Dependency  Injection</w:t>
+      </w:r>
+      <w:r>
+        <w:br/>
+      </w:r>
+      <w:r>
+        <w:rPr>
+          <w:noProof/>
+        </w:rPr>
+        <w:drawing>
+          <wp:inline distT="0" distB="0" distL="0" distR="0" wp14:anchorId="7D1A1A4C" wp14:editId="3D624C29">
+            <wp:extent cx="4676980" cy="2657475"/>
+            <wp:effectExtent l="0" t="0" r="9525" b="0"/>
+            <wp:docPr id="382013791" name="Imagen 1" descr="Gráfico de cajas y bigotes&#10;&#10;El contenido generado por IA puede ser incorrecto."/>
+            <wp:cNvGraphicFramePr>
+              <a:graphicFrameLocks xmlns:a="http://schemas.openxmlformats.org/drawingml/2006/main" noChangeAspect="1"/>
+            </wp:cNvGraphicFramePr>
+            <a:graphic xmlns:a="http://schemas.openxmlformats.org/drawingml/2006/main">
+              <a:graphicData uri="http://schemas.openxmlformats.org/drawingml/2006/picture">
+                <pic:pic xmlns:pic="http://schemas.openxmlformats.org/drawingml/2006/picture">
+                  <pic:nvPicPr>
+                    <pic:cNvPr id="382013791" name="Imagen 1" descr="Gráfico de cajas y bigotes&#10;&#10;El contenido generado por IA puede ser incorrecto."/>
+                    <pic:cNvPicPr/>
+                  </pic:nvPicPr>
+                  <pic:blipFill>
+                    <a:blip r:embed="rId26"/>
+                    <a:stretch>
+                      <a:fillRect/>
+                    </a:stretch>
+                  </pic:blipFill>
+                  <pic:spPr>
+                    <a:xfrm>
+                      <a:off x="0" y="0"/>
+                      <a:ext cx="4679950" cy="2659163"/>
+                    </a:xfrm>
+                    <a:prstGeom prst="rect">
+                      <a:avLst/>
+                    </a:prstGeom>
+                  </pic:spPr>
+                </pic:pic>
+              </a:graphicData>
+            </a:graphic>
+          </wp:inline>
+        </w:drawing>
+      </w:r>
+    </w:p>
+    <w:p>
+      <w:pPr>
+        <w:pStyle w:val="Prrafodelista"/>
+        <w:numPr>
+          <w:ilvl w:val="2"/>
+          <w:numId w:val="2"/>
+        </w:numPr>
+      </w:pPr>
+      <w:r>
+        <w:t>Create component</w:t>
+      </w:r>
+    </w:p>
+    <w:p>
+      <w:pPr>
+        <w:pStyle w:val="Prrafodelista"/>
+        <w:numPr>
+          <w:ilvl w:val="3"/>
+          <w:numId w:val="2"/>
+        </w:numPr>
+      </w:pPr>
+      <w:r>
+        <w:t>Create new folder -&gt; Pages -&gt; Inventories</w:t>
+      </w:r>
+      <w:r>
+        <w:t xml:space="preserve"> -&gt; Add Razor Component</w:t>
+      </w:r>
+      <w:r>
+        <w:t xml:space="preserve"> -&gt; InventoryList.razor</w:t>
+      </w:r>
+      <w:r>
+        <w:br/>
+      </w:r>
+      <w:r>
+        <w:rPr>
+          <w:noProof/>
+        </w:rPr>
+        <w:drawing>
+          <wp:inline distT="0" distB="0" distL="0" distR="0" wp14:anchorId="3C2A5F71" wp14:editId="45E78935">
+            <wp:extent cx="2191056" cy="1409897"/>
+            <wp:effectExtent l="0" t="0" r="0" b="0"/>
+            <wp:docPr id="393095537" name="Imagen 1" descr="Una captura de pantalla de un celular&#10;&#10;El contenido generado por IA puede ser incorrecto."/>
+            <wp:cNvGraphicFramePr>
+              <a:graphicFrameLocks xmlns:a="http://schemas.openxmlformats.org/drawingml/2006/main" noChangeAspect="1"/>
+            </wp:cNvGraphicFramePr>
+            <a:graphic xmlns:a="http://schemas.openxmlformats.org/drawingml/2006/main">
+              <a:graphicData uri="http://schemas.openxmlformats.org/drawingml/2006/picture">
+                <pic:pic xmlns:pic="http://schemas.openxmlformats.org/drawingml/2006/picture">
+                  <pic:nvPicPr>
+                    <pic:cNvPr id="393095537" name="Imagen 1" descr="Una captura de pantalla de un celular&#10;&#10;El contenido generado por IA puede ser incorrecto."/>
+                    <pic:cNvPicPr/>
+                  </pic:nvPicPr>
+                  <pic:blipFill>
+                    <a:blip r:embed="rId27"/>
+                    <a:stretch>
+                      <a:fillRect/>
+                    </a:stretch>
+                  </pic:blipFill>
+                  <pic:spPr>
+                    <a:xfrm>
+                      <a:off x="0" y="0"/>
+                      <a:ext cx="2191056" cy="1409897"/>
+                    </a:xfrm>
+                    <a:prstGeom prst="rect">
+                      <a:avLst/>
+                    </a:prstGeom>
+                  </pic:spPr>
+                </pic:pic>
+              </a:graphicData>
+            </a:graphic>
+          </wp:inline>
+        </w:drawing>
+      </w:r>
+    </w:p>
+    <w:p>
+      <w:pPr>
+        <w:pStyle w:val="Prrafodelista"/>
+        <w:numPr>
+          <w:ilvl w:val="3"/>
+          <w:numId w:val="2"/>
+        </w:numPr>
+      </w:pPr>
+      <w:r>
+        <w:lastRenderedPageBreak/>
+        <w:t>Launch</w:t>
+      </w:r>
+      <w:r>
+        <w:br/>
+      </w:r>
+      <w:r>
+        <w:rPr>
+          <w:noProof/>
+        </w:rPr>
+        <w:drawing>
+          <wp:inline distT="0" distB="0" distL="0" distR="0" wp14:anchorId="2AF1DD03" wp14:editId="4158BF87">
+            <wp:extent cx="4308230" cy="2400300"/>
+            <wp:effectExtent l="0" t="0" r="0" b="0"/>
+            <wp:docPr id="269912036" name="Imagen 1" descr="Interfaz de usuario gráfica, Texto, Aplicación&#10;&#10;El contenido generado por IA puede ser incorrecto."/>
+            <wp:cNvGraphicFramePr>
+              <a:graphicFrameLocks xmlns:a="http://schemas.openxmlformats.org/drawingml/2006/main" noChangeAspect="1"/>
+            </wp:cNvGraphicFramePr>
+            <a:graphic xmlns:a="http://schemas.openxmlformats.org/drawingml/2006/main">
+              <a:graphicData uri="http://schemas.openxmlformats.org/drawingml/2006/picture">
+                <pic:pic xmlns:pic="http://schemas.openxmlformats.org/drawingml/2006/picture">
+                  <pic:nvPicPr>
+                    <pic:cNvPr id="269912036" name="Imagen 1" descr="Interfaz de usuario gráfica, Texto, Aplicación&#10;&#10;El contenido generado por IA puede ser incorrecto."/>
+                    <pic:cNvPicPr/>
+                  </pic:nvPicPr>
+                  <pic:blipFill>
+                    <a:blip r:embed="rId28"/>
+                    <a:stretch>
+                      <a:fillRect/>
+                    </a:stretch>
+                  </pic:blipFill>
+                  <pic:spPr>
+                    <a:xfrm>
+                      <a:off x="0" y="0"/>
+                      <a:ext cx="4312343" cy="2402592"/>
+                    </a:xfrm>
+                    <a:prstGeom prst="rect">
+                      <a:avLst/>
+                    </a:prstGeom>
+                  </pic:spPr>
+                </pic:pic>
+              </a:graphicData>
+            </a:graphic>
+          </wp:inline>
+        </w:drawing>
+      </w:r>
+    </w:p>
+    <w:p>
+      <w:pPr>
+        <w:pStyle w:val="Prrafodelista"/>
+        <w:numPr>
+          <w:ilvl w:val="3"/>
+          <w:numId w:val="2"/>
+        </w:numPr>
+      </w:pPr>
+      <w:r>
+        <w:t>NavMenu</w:t>
+      </w:r>
+      <w:r>
+        <w:t>.razor</w:t>
+      </w:r>
+      <w:r>
+        <w:br/>
+      </w:r>
+      <w:r>
+        <w:rPr>
+          <w:noProof/>
+        </w:rPr>
+        <w:drawing>
+          <wp:inline distT="0" distB="0" distL="0" distR="0" wp14:anchorId="4281B06E" wp14:editId="75B3DDDA">
+            <wp:extent cx="4276090" cy="565687"/>
+            <wp:effectExtent l="0" t="0" r="0" b="6350"/>
+            <wp:docPr id="888621298" name="Imagen 1" descr="Texto&#10;&#10;El contenido generado por IA puede ser incorrecto."/>
+            <wp:cNvGraphicFramePr>
+              <a:graphicFrameLocks xmlns:a="http://schemas.openxmlformats.org/drawingml/2006/main" noChangeAspect="1"/>
+            </wp:cNvGraphicFramePr>
+            <a:graphic xmlns:a="http://schemas.openxmlformats.org/drawingml/2006/main">
+              <a:graphicData uri="http://schemas.openxmlformats.org/drawingml/2006/picture">
+                <pic:pic xmlns:pic="http://schemas.openxmlformats.org/drawingml/2006/picture">
+                  <pic:nvPicPr>
+                    <pic:cNvPr id="888621298" name="Imagen 1" descr="Texto&#10;&#10;El contenido generado por IA puede ser incorrecto."/>
+                    <pic:cNvPicPr/>
+                  </pic:nvPicPr>
+                  <pic:blipFill>
+                    <a:blip r:embed="rId29"/>
+                    <a:stretch>
+                      <a:fillRect/>
+                    </a:stretch>
+                  </pic:blipFill>
+                  <pic:spPr>
+                    <a:xfrm>
+                      <a:off x="0" y="0"/>
+                      <a:ext cx="4314012" cy="570704"/>
+                    </a:xfrm>
+                    <a:prstGeom prst="rect">
+                      <a:avLst/>
+                    </a:prstGeom>
+                  </pic:spPr>
+                </pic:pic>
+              </a:graphicData>
+            </a:graphic>
+          </wp:inline>
+        </w:drawing>
+      </w:r>
+      <w:r>
+        <w:br/>
+      </w:r>
+      <w:r>
+        <w:rPr>
+          <w:noProof/>
+        </w:rPr>
+        <w:drawing>
+          <wp:inline distT="0" distB="0" distL="0" distR="0" wp14:anchorId="4228588C" wp14:editId="5DCDAE28">
+            <wp:extent cx="4238625" cy="2498083"/>
+            <wp:effectExtent l="0" t="0" r="0" b="0"/>
+            <wp:docPr id="1168713722" name="Imagen 1" descr="Interfaz de usuario gráfica, Texto, Aplicación&#10;&#10;El contenido generado por IA puede ser incorrecto."/>
+            <wp:cNvGraphicFramePr>
+              <a:graphicFrameLocks xmlns:a="http://schemas.openxmlformats.org/drawingml/2006/main" noChangeAspect="1"/>
+            </wp:cNvGraphicFramePr>
+            <a:graphic xmlns:a="http://schemas.openxmlformats.org/drawingml/2006/main">
+              <a:graphicData uri="http://schemas.openxmlformats.org/drawingml/2006/picture">
+                <pic:pic xmlns:pic="http://schemas.openxmlformats.org/drawingml/2006/picture">
+                  <pic:nvPicPr>
+                    <pic:cNvPr id="1168713722" name="Imagen 1" descr="Interfaz de usuario gráfica, Texto, Aplicación&#10;&#10;El contenido generado por IA puede ser incorrecto."/>
+                    <pic:cNvPicPr/>
+                  </pic:nvPicPr>
+                  <pic:blipFill>
+                    <a:blip r:embed="rId30"/>
+                    <a:stretch>
+                      <a:fillRect/>
+                    </a:stretch>
+                  </pic:blipFill>
+                  <pic:spPr>
+                    <a:xfrm>
+                      <a:off x="0" y="0"/>
+                      <a:ext cx="4247214" cy="2503145"/>
+                    </a:xfrm>
+                    <a:prstGeom prst="rect">
+                      <a:avLst/>
+                    </a:prstGeom>
+                  </pic:spPr>
+                </pic:pic>
+              </a:graphicData>
+            </a:graphic>
+          </wp:inline>
+        </w:drawing>
+      </w:r>
+    </w:p>
+    <w:p>
+      <w:pPr>
+        <w:pStyle w:val="Prrafodelista"/>
+        <w:numPr>
+          <w:ilvl w:val="2"/>
+          <w:numId w:val="2"/>
+        </w:numPr>
+      </w:pPr>
+      <w:r>
+        <w:t>Create a Page Component</w:t>
+      </w:r>
+    </w:p>
+    <w:p>
+      <w:pPr>
+        <w:pStyle w:val="Prrafodelista"/>
+        <w:numPr>
+          <w:ilvl w:val="3"/>
+          <w:numId w:val="2"/>
+        </w:numPr>
+      </w:pPr>
+      <w:r>
+        <w:t>IMS.WebApp -&gt; Pages -&gt; Inventories -&gt; InventoryListRazor.razor</w:t>
+      </w:r>
+      <w:r>
+        <w:t xml:space="preserve"> -&gt; add page directive</w:t>
+      </w:r>
+      <w:r>
+        <w:br/>
+      </w:r>
+      <w:r>
+        <w:drawing>
+          <wp:inline distT="0" distB="0" distL="0" distR="0" wp14:anchorId="283302B0" wp14:editId="00F11045">
+            <wp:extent cx="2229161" cy="1267002"/>
+            <wp:effectExtent l="0" t="0" r="0" b="9525"/>
+            <wp:docPr id="1054862598" name="Imagen 1" descr="Texto&#10;&#10;El contenido generado por IA puede ser incorrecto."/>
+            <wp:cNvGraphicFramePr>
+              <a:graphicFrameLocks xmlns:a="http://schemas.openxmlformats.org/drawingml/2006/main" noChangeAspect="1"/>
+            </wp:cNvGraphicFramePr>
+            <a:graphic xmlns:a="http://schemas.openxmlformats.org/drawingml/2006/main">
+              <a:graphicData uri="http://schemas.openxmlformats.org/drawingml/2006/picture">
+                <pic:pic xmlns:pic="http://schemas.openxmlformats.org/drawingml/2006/picture">
+                  <pic:nvPicPr>
+                    <pic:cNvPr id="1054862598" name="Imagen 1" descr="Texto&#10;&#10;El contenido generado por IA puede ser incorrecto."/>
+                    <pic:cNvPicPr/>
+                  </pic:nvPicPr>
+                  <pic:blipFill>
+                    <a:blip r:embed="rId31"/>
+                    <a:stretch>
+                      <a:fillRect/>
+                    </a:stretch>
+                  </pic:blipFill>
+                  <pic:spPr>
+                    <a:xfrm>
+                      <a:off x="0" y="0"/>
+                      <a:ext cx="2229161" cy="1267002"/>
+                    </a:xfrm>
+                    <a:prstGeom prst="rect">
+                      <a:avLst/>
+                    </a:prstGeom>
+                  </pic:spPr>
+                </pic:pic>
+              </a:graphicData>
+            </a:graphic>
+          </wp:inline>
+        </w:drawing>
+      </w:r>
+    </w:p>
+    <w:p>
+      <w:pPr>
+        <w:pStyle w:val="Prrafodelista"/>
+        <w:numPr>
+          <w:ilvl w:val="1"/>
+          <w:numId w:val="2"/>
+        </w:numPr>
+      </w:pPr>
+      <w:r>
+        <w:t>Blazor application framework (SPA framework)</w:t>
+      </w:r>
+    </w:p>
+    <w:p>
+      <w:pPr>
+        <w:pStyle w:val="Prrafodelista"/>
+        <w:numPr>
+          <w:ilvl w:val="2"/>
+          <w:numId w:val="2"/>
+        </w:numPr>
+      </w:pPr>
+      <w:r>
+        <w:lastRenderedPageBreak/>
+        <w:t>Example (</w:t>
+      </w:r>
+      <w:r>
+        <w:t>mockup</w:t>
+      </w:r>
+      <w:r>
+        <w:t>)</w:t>
+      </w:r>
+      <w:r>
+        <w:br/>
+      </w:r>
+      <w:r>
+        <w:drawing>
+          <wp:inline distT="0" distB="0" distL="0" distR="0" wp14:anchorId="6734B373" wp14:editId="6BB76B5E">
+            <wp:extent cx="4616818" cy="2238375"/>
+            <wp:effectExtent l="0" t="0" r="0" b="0"/>
+            <wp:docPr id="1005606928" name="Imagen 1" descr="Tabla&#10;&#10;El contenido generado por IA puede ser incorrecto."/>
+            <wp:cNvGraphicFramePr>
+              <a:graphicFrameLocks xmlns:a="http://schemas.openxmlformats.org/drawingml/2006/main" noChangeAspect="1"/>
+            </wp:cNvGraphicFramePr>
+            <a:graphic xmlns:a="http://schemas.openxmlformats.org/drawingml/2006/main">
+              <a:graphicData uri="http://schemas.openxmlformats.org/drawingml/2006/picture">
+                <pic:pic xmlns:pic="http://schemas.openxmlformats.org/drawingml/2006/picture">
+                  <pic:nvPicPr>
+                    <pic:cNvPr id="1005606928" name="Imagen 1" descr="Tabla&#10;&#10;El contenido generado por IA puede ser incorrecto."/>
+                    <pic:cNvPicPr/>
+                  </pic:nvPicPr>
+                  <pic:blipFill>
+                    <a:blip r:embed="rId32"/>
+                    <a:stretch>
+                      <a:fillRect/>
+                    </a:stretch>
+                  </pic:blipFill>
+                  <pic:spPr>
+                    <a:xfrm>
+                      <a:off x="0" y="0"/>
+                      <a:ext cx="4624208" cy="2241958"/>
+                    </a:xfrm>
+                    <a:prstGeom prst="rect">
+                      <a:avLst/>
+                    </a:prstGeom>
+                  </pic:spPr>
+                </pic:pic>
+              </a:graphicData>
+            </a:graphic>
+          </wp:inline>
+        </w:drawing>
+      </w:r>
+    </w:p>
+    <w:p>
+      <w:pPr>
+        <w:pStyle w:val="Prrafodelista"/>
+        <w:numPr>
+          <w:ilvl w:val="2"/>
+          <w:numId w:val="2"/>
+        </w:numPr>
+      </w:pPr>
+      <w:r>
+        <w:t>Inventory List</w:t>
+      </w:r>
+    </w:p>
+    <w:p>
+      <w:pPr>
+        <w:pStyle w:val="Prrafodelista"/>
+        <w:numPr>
+          <w:ilvl w:val="3"/>
+          <w:numId w:val="2"/>
+        </w:numPr>
+      </w:pPr>
+      <w:r>
+        <w:t>Components -&gt;</w:t>
+      </w:r>
+      <w:r>
+        <w:t>Layout -&gt;</w:t>
+      </w:r>
+      <w:r>
+        <w:t xml:space="preserve"> add folder</w:t>
+      </w:r>
+      <w:r>
+        <w:t xml:space="preserve"> Controls</w:t>
+      </w:r>
+      <w:r>
+        <w:t xml:space="preserve"> -&gt; add new Razor component</w:t>
+      </w:r>
+      <w:r>
+        <w:t xml:space="preserve"> -&gt; InventoryListComponent.razor</w:t>
+      </w:r>
+      <w:r>
+        <w:t xml:space="preserve"> (reusable)</w:t>
+      </w:r>
+    </w:p>
+    <w:p>
+      <w:pPr>
+        <w:pStyle w:val="Prrafodelista"/>
+        <w:numPr>
+          <w:ilvl w:val="3"/>
+          <w:numId w:val="2"/>
+        </w:numPr>
+      </w:pPr>
+      <w:r>
+        <w:t>Copy home page to InventoryListComponent.razor</w:t>
+      </w:r>
+      <w:r>
+        <w:br/>
+      </w:r>
+      <w:r>
+        <w:drawing>
+          <wp:inline distT="0" distB="0" distL="0" distR="0" wp14:anchorId="03317D1C" wp14:editId="06935AC8">
+            <wp:extent cx="4390390" cy="2924173"/>
+            <wp:effectExtent l="0" t="0" r="0" b="0"/>
+            <wp:docPr id="331146364" name="Imagen 1" descr="Texto&#10;&#10;El contenido generado por IA puede ser incorrecto."/>
+            <wp:cNvGraphicFramePr>
+              <a:graphicFrameLocks xmlns:a="http://schemas.openxmlformats.org/drawingml/2006/main" noChangeAspect="1"/>
+            </wp:cNvGraphicFramePr>
+            <a:graphic xmlns:a="http://schemas.openxmlformats.org/drawingml/2006/main">
+              <a:graphicData uri="http://schemas.openxmlformats.org/drawingml/2006/picture">
+                <pic:pic xmlns:pic="http://schemas.openxmlformats.org/drawingml/2006/picture">
+                  <pic:nvPicPr>
+                    <pic:cNvPr id="331146364" name="Imagen 1" descr="Texto&#10;&#10;El contenido generado por IA puede ser incorrecto."/>
+                    <pic:cNvPicPr/>
+                  </pic:nvPicPr>
+                  <pic:blipFill>
+                    <a:blip r:embed="rId33"/>
+                    <a:stretch>
+                      <a:fillRect/>
+                    </a:stretch>
+                  </pic:blipFill>
+                  <pic:spPr>
+                    <a:xfrm>
+                      <a:off x="0" y="0"/>
+                      <a:ext cx="4403488" cy="2932897"/>
+                    </a:xfrm>
+                    <a:prstGeom prst="rect">
+                      <a:avLst/>
+                    </a:prstGeom>
+                  </pic:spPr>
+                </pic:pic>
+              </a:graphicData>
+            </a:graphic>
+          </wp:inline>
+        </w:drawing>
+      </w:r>
+    </w:p>
+    <w:p>
+      <w:pPr>
+        <w:pStyle w:val="Prrafodelista"/>
+        <w:numPr>
+          <w:ilvl w:val="3"/>
+          <w:numId w:val="2"/>
+        </w:numPr>
+      </w:pPr>
+      <w:r>
+        <w:lastRenderedPageBreak/>
+        <w:t>Change ul for a table</w:t>
+      </w:r>
+      <w:r>
+        <w:br/>
+      </w:r>
+      <w:r>
+        <w:drawing>
+          <wp:inline distT="0" distB="0" distL="0" distR="0" wp14:anchorId="37F01307" wp14:editId="57CEAEC6">
+            <wp:extent cx="4361815" cy="2962075"/>
+            <wp:effectExtent l="0" t="0" r="635" b="0"/>
+            <wp:docPr id="549714229" name="Imagen 1" descr="Texto&#10;&#10;El contenido generado por IA puede ser incorrecto."/>
+            <wp:cNvGraphicFramePr>
+              <a:graphicFrameLocks xmlns:a="http://schemas.openxmlformats.org/drawingml/2006/main" noChangeAspect="1"/>
+            </wp:cNvGraphicFramePr>
+            <a:graphic xmlns:a="http://schemas.openxmlformats.org/drawingml/2006/main">
+              <a:graphicData uri="http://schemas.openxmlformats.org/drawingml/2006/picture">
+                <pic:pic xmlns:pic="http://schemas.openxmlformats.org/drawingml/2006/picture">
+                  <pic:nvPicPr>
+                    <pic:cNvPr id="549714229" name="Imagen 1" descr="Texto&#10;&#10;El contenido generado por IA puede ser incorrecto."/>
+                    <pic:cNvPicPr/>
+                  </pic:nvPicPr>
+                  <pic:blipFill>
+                    <a:blip r:embed="rId34"/>
+                    <a:stretch>
+                      <a:fillRect/>
+                    </a:stretch>
+                  </pic:blipFill>
+                  <pic:spPr>
+                    <a:xfrm>
+                      <a:off x="0" y="0"/>
+                      <a:ext cx="4369111" cy="2967030"/>
+                    </a:xfrm>
+                    <a:prstGeom prst="rect">
+                      <a:avLst/>
+                    </a:prstGeom>
+                  </pic:spPr>
+                </pic:pic>
+              </a:graphicData>
+            </a:graphic>
+          </wp:inline>
+        </w:drawing>
+      </w:r>
+    </w:p>
+    <w:p>
+      <w:pPr>
+        <w:pStyle w:val="Prrafodelista"/>
+        <w:numPr>
+          <w:ilvl w:val="3"/>
+          <w:numId w:val="2"/>
+        </w:numPr>
+      </w:pPr>
+      <w:r>
+        <w:t>InventoryList.razor</w:t>
+      </w:r>
+    </w:p>
+    <w:p>
+      <w:pPr>
+        <w:pStyle w:val="Prrafodelista"/>
+        <w:numPr>
+          <w:ilvl w:val="4"/>
+          <w:numId w:val="2"/>
+        </w:numPr>
+      </w:pPr>
+      <w:r>
+        <w:t>Include in _imports.razor</w:t>
+      </w:r>
+      <w:r>
+        <w:br/>
+      </w:r>
+      <w:r>
+        <w:drawing>
+          <wp:inline distT="0" distB="0" distL="0" distR="0" wp14:anchorId="7EAB3B87" wp14:editId="0A17A71A">
+            <wp:extent cx="2886478" cy="314369"/>
+            <wp:effectExtent l="0" t="0" r="0" b="9525"/>
+            <wp:docPr id="33555187" name="Imagen 1"/>
+            <wp:cNvGraphicFramePr>
+              <a:graphicFrameLocks xmlns:a="http://schemas.openxmlformats.org/drawingml/2006/main" noChangeAspect="1"/>
+            </wp:cNvGraphicFramePr>
+            <a:graphic xmlns:a="http://schemas.openxmlformats.org/drawingml/2006/main">
+              <a:graphicData uri="http://schemas.openxmlformats.org/drawingml/2006/picture">
+                <pic:pic xmlns:pic="http://schemas.openxmlformats.org/drawingml/2006/picture">
+                  <pic:nvPicPr>
+                    <pic:cNvPr id="33555187" name=""/>
+                    <pic:cNvPicPr/>
+                  </pic:nvPicPr>
+                  <pic:blipFill>
+                    <a:blip r:embed="rId35"/>
+                    <a:stretch>
+                      <a:fillRect/>
+                    </a:stretch>
+                  </pic:blipFill>
+                  <pic:spPr>
+                    <a:xfrm>
+                      <a:off x="0" y="0"/>
+                      <a:ext cx="2886478" cy="314369"/>
+                    </a:xfrm>
+                    <a:prstGeom prst="rect">
+                      <a:avLst/>
+                    </a:prstGeom>
+                  </pic:spPr>
+                </pic:pic>
+              </a:graphicData>
+            </a:graphic>
+          </wp:inline>
+        </w:drawing>
+      </w:r>
+    </w:p>
+    <w:p>
+      <w:pPr>
+        <w:pStyle w:val="Prrafodelista"/>
+        <w:numPr>
+          <w:ilvl w:val="4"/>
+          <w:numId w:val="2"/>
+        </w:numPr>
+      </w:pPr>
+      <w:r>
+        <w:t>Pages -&gt; Inventories -&gt; InventoryList.razor</w:t>
+      </w:r>
+      <w:r>
+        <w:br/>
+      </w:r>
+      <w:r>
+        <w:drawing>
+          <wp:inline distT="0" distB="0" distL="0" distR="0" wp14:anchorId="73BFDED1" wp14:editId="7994F4A1">
+            <wp:extent cx="3762375" cy="1314764"/>
+            <wp:effectExtent l="0" t="0" r="0" b="0"/>
+            <wp:docPr id="731339452" name="Imagen 1" descr="Interfaz de usuario gráfica, Texto, Aplicación&#10;&#10;El contenido generado por IA puede ser incorrecto."/>
+            <wp:cNvGraphicFramePr>
+              <a:graphicFrameLocks xmlns:a="http://schemas.openxmlformats.org/drawingml/2006/main" noChangeAspect="1"/>
+            </wp:cNvGraphicFramePr>
+            <a:graphic xmlns:a="http://schemas.openxmlformats.org/drawingml/2006/main">
+              <a:graphicData uri="http://schemas.openxmlformats.org/drawingml/2006/picture">
+                <pic:pic xmlns:pic="http://schemas.openxmlformats.org/drawingml/2006/picture">
+                  <pic:nvPicPr>
+                    <pic:cNvPr id="731339452" name="Imagen 1" descr="Interfaz de usuario gráfica, Texto, Aplicación&#10;&#10;El contenido generado por IA puede ser incorrecto."/>
+                    <pic:cNvPicPr/>
+                  </pic:nvPicPr>
+                  <pic:blipFill>
+                    <a:blip r:embed="rId36"/>
+                    <a:stretch>
+                      <a:fillRect/>
+                    </a:stretch>
+                  </pic:blipFill>
+                  <pic:spPr>
+                    <a:xfrm>
+                      <a:off x="0" y="0"/>
+                      <a:ext cx="3775356" cy="1319300"/>
+                    </a:xfrm>
+                    <a:prstGeom prst="rect">
+                      <a:avLst/>
+                    </a:prstGeom>
+                  </pic:spPr>
+                </pic:pic>
+              </a:graphicData>
+            </a:graphic>
+          </wp:inline>
+        </w:drawing>
+      </w:r>
+    </w:p>
+    <w:p>
+      <w:pPr>
+        <w:pStyle w:val="Prrafodelista"/>
+        <w:numPr>
+          <w:ilvl w:val="4"/>
+          <w:numId w:val="2"/>
+        </w:numPr>
+      </w:pPr>
+      <w:r>
+        <w:t>Launch</w:t>
+      </w:r>
+      <w:r>
+        <w:br/>
+      </w:r>
+      <w:r>
+        <w:drawing>
+          <wp:inline distT="0" distB="0" distL="0" distR="0" wp14:anchorId="2C2ADB46" wp14:editId="20B7064C">
+            <wp:extent cx="3859797" cy="1333500"/>
+            <wp:effectExtent l="0" t="0" r="7620" b="0"/>
+            <wp:docPr id="1132953284" name="Imagen 1" descr="Interfaz de usuario gráfica&#10;&#10;El contenido generado por IA puede ser incorrecto."/>
+            <wp:cNvGraphicFramePr>
+              <a:graphicFrameLocks xmlns:a="http://schemas.openxmlformats.org/drawingml/2006/main" noChangeAspect="1"/>
+            </wp:cNvGraphicFramePr>
+            <a:graphic xmlns:a="http://schemas.openxmlformats.org/drawingml/2006/main">
+              <a:graphicData uri="http://schemas.openxmlformats.org/drawingml/2006/picture">
+                <pic:pic xmlns:pic="http://schemas.openxmlformats.org/drawingml/2006/picture">
+                  <pic:nvPicPr>
+                    <pic:cNvPr id="1132953284" name="Imagen 1" descr="Interfaz de usuario gráfica&#10;&#10;El contenido generado por IA puede ser incorrecto."/>
+                    <pic:cNvPicPr/>
+                  </pic:nvPicPr>
+                  <pic:blipFill>
+                    <a:blip r:embed="rId37"/>
+                    <a:stretch>
+                      <a:fillRect/>
+                    </a:stretch>
+                  </pic:blipFill>
+                  <pic:spPr>
+                    <a:xfrm>
+                      <a:off x="0" y="0"/>
+                      <a:ext cx="3871141" cy="1337419"/>
+                    </a:xfrm>
+                    <a:prstGeom prst="rect">
+                      <a:avLst/>
+                    </a:prstGeom>
+                  </pic:spPr>
+                </pic:pic>
+              </a:graphicData>
+            </a:graphic>
+          </wp:inline>
+        </w:drawing>
+      </w:r>
+    </w:p>
+    <w:p>
+      <w:pPr>
+        <w:pStyle w:val="Prrafodelista"/>
+        <w:numPr>
+          <w:ilvl w:val="4"/>
+          <w:numId w:val="2"/>
+        </w:numPr>
+      </w:pPr>
+      <w:r>
+        <w:t>IMS.WebApp -&gt; Components-&gt; Controls -&gt; Razor Component</w:t>
+      </w:r>
+      <w:r>
+        <w:t xml:space="preserve"> -&gt; InventoryListComponent</w:t>
+      </w:r>
+      <w:r>
+        <w:br/>
+      </w:r>
+      <w:r>
+        <w:t>Use smaller reusable components of InvertoryList component</w:t>
+      </w:r>
+      <w:r>
+        <w:t xml:space="preserve"> </w:t>
+      </w:r>
+    </w:p>
+    <w:p>
+      <w:pPr>
+        <w:pStyle w:val="Prrafodelista"/>
+        <w:numPr>
+          <w:ilvl w:val="4"/>
+          <w:numId w:val="2"/>
+        </w:numPr>
+      </w:pPr>
+      <w:r>
+        <w:t>Controls -&gt;New Razor  InventoryListItemComponent</w:t>
+      </w:r>
+      <w:r>
+        <w:br/>
+      </w:r>
+      <w:r>
+        <w:lastRenderedPageBreak/>
+        <w:drawing>
+          <wp:inline distT="0" distB="0" distL="0" distR="0" wp14:anchorId="056CC7BD" wp14:editId="40B522A2">
+            <wp:extent cx="4124325" cy="1599379"/>
+            <wp:effectExtent l="0" t="0" r="0" b="1270"/>
+            <wp:docPr id="1681495514" name="Imagen 1" descr="Texto&#10;&#10;El contenido generado por IA puede ser incorrecto."/>
+            <wp:cNvGraphicFramePr>
+              <a:graphicFrameLocks xmlns:a="http://schemas.openxmlformats.org/drawingml/2006/main" noChangeAspect="1"/>
+            </wp:cNvGraphicFramePr>
+            <a:graphic xmlns:a="http://schemas.openxmlformats.org/drawingml/2006/main">
+              <a:graphicData uri="http://schemas.openxmlformats.org/drawingml/2006/picture">
+                <pic:pic xmlns:pic="http://schemas.openxmlformats.org/drawingml/2006/picture">
+                  <pic:nvPicPr>
+                    <pic:cNvPr id="1681495514" name="Imagen 1" descr="Texto&#10;&#10;El contenido generado por IA puede ser incorrecto."/>
+                    <pic:cNvPicPr/>
+                  </pic:nvPicPr>
+                  <pic:blipFill>
+                    <a:blip r:embed="rId38"/>
+                    <a:stretch>
+                      <a:fillRect/>
+                    </a:stretch>
+                  </pic:blipFill>
+                  <pic:spPr>
+                    <a:xfrm>
+                      <a:off x="0" y="0"/>
+                      <a:ext cx="4140018" cy="1605465"/>
+                    </a:xfrm>
+                    <a:prstGeom prst="rect">
+                      <a:avLst/>
+                    </a:prstGeom>
+                  </pic:spPr>
+                </pic:pic>
+              </a:graphicData>
+            </a:graphic>
+          </wp:inline>
+        </w:drawing>
+      </w:r>
+      <w:r>
+        <w:br/>
+        <w:t>Create parameter for communicate parento to child</w:t>
+      </w:r>
+      <w:r>
+        <w:br/>
+      </w:r>
+      <w:r>
+        <w:drawing>
+          <wp:inline distT="0" distB="0" distL="0" distR="0" wp14:anchorId="5C6EFC95" wp14:editId="219840D9">
+            <wp:extent cx="3809365" cy="1824052"/>
+            <wp:effectExtent l="0" t="0" r="635" b="5080"/>
+            <wp:docPr id="2011058104" name="Imagen 1" descr="Captura de pantalla de computadora&#10;&#10;El contenido generado por IA puede ser incorrecto."/>
+            <wp:cNvGraphicFramePr>
+              <a:graphicFrameLocks xmlns:a="http://schemas.openxmlformats.org/drawingml/2006/main" noChangeAspect="1"/>
+            </wp:cNvGraphicFramePr>
+            <a:graphic xmlns:a="http://schemas.openxmlformats.org/drawingml/2006/main">
+              <a:graphicData uri="http://schemas.openxmlformats.org/drawingml/2006/picture">
+                <pic:pic xmlns:pic="http://schemas.openxmlformats.org/drawingml/2006/picture">
+                  <pic:nvPicPr>
+                    <pic:cNvPr id="2011058104" name="Imagen 1" descr="Captura de pantalla de computadora&#10;&#10;El contenido generado por IA puede ser incorrecto."/>
+                    <pic:cNvPicPr/>
+                  </pic:nvPicPr>
+                  <pic:blipFill>
+                    <a:blip r:embed="rId39"/>
+                    <a:stretch>
+                      <a:fillRect/>
+                    </a:stretch>
+                  </pic:blipFill>
+                  <pic:spPr>
+                    <a:xfrm>
+                      <a:off x="0" y="0"/>
+                      <a:ext cx="3828139" cy="1833042"/>
+                    </a:xfrm>
+                    <a:prstGeom prst="rect">
+                      <a:avLst/>
+                    </a:prstGeom>
+                  </pic:spPr>
+                </pic:pic>
+              </a:graphicData>
+            </a:graphic>
+          </wp:inline>
+        </w:drawing>
+      </w:r>
+      <w:r>
+        <w:br/>
+        <w:t>In child inv</w:t>
+      </w:r>
+      <w:r>
+        <w:t xml:space="preserve"> </w:t>
+      </w:r>
+      <w:r>
+        <w:t>is called Inventory</w:t>
+      </w:r>
+    </w:p>
+    <w:p>
+      <w:pPr>
+        <w:pStyle w:val="Prrafodelista"/>
+        <w:numPr>
+          <w:ilvl w:val="4"/>
+          <w:numId w:val="2"/>
+        </w:numPr>
+      </w:pPr>
+      <w:r>
+        <w:t>InventoryListComponent</w:t>
       </w:r>
     </w:p>
     <w:sectPr>

</xml_diff>